<commit_message>
Word dicument performance analyse aangevult
</commit_message>
<xml_diff>
--- a/5 - Eind verslag/PE_Taak_Performantie_Analyse.docx
+++ b/5 - Eind verslag/PE_Taak_Performantie_Analyse.docx
@@ -1,9 +1,10 @@
 
 <file path=word/document.xml><?xml version="1.0" encoding="utf-8"?>
-<w:document xmlns:wpc="http://schemas.microsoft.com/office/word/2010/wordprocessingCanvas" xmlns:cx="http://schemas.microsoft.com/office/drawing/2014/chartex" xmlns:cx1="http://schemas.microsoft.com/office/drawing/2015/9/8/chartex" xmlns:cx2="http://schemas.microsoft.com/office/drawing/2015/10/21/chartex" xmlns:mc="http://schemas.openxmlformats.org/markup-compatibility/2006" xmlns:o="urn:schemas-microsoft-com:office:office" xmlns:r="http://schemas.openxmlformats.org/officeDocument/2006/relationships" xmlns:m="http://schemas.openxmlformats.org/officeDocument/2006/math" xmlns:v="urn:schemas-microsoft-com:vml" xmlns:wp14="http://schemas.microsoft.com/office/word/2010/wordprocessingDrawing" xmlns:wp="http://schemas.openxmlformats.org/drawingml/2006/wordprocessingDrawing" xmlns:w10="urn:schemas-microsoft-com:office:word" xmlns:w="http://schemas.openxmlformats.org/wordprocessingml/2006/main" xmlns:w14="http://schemas.microsoft.com/office/word/2010/wordml" xmlns:w15="http://schemas.microsoft.com/office/word/2012/wordml" xmlns:w16se="http://schemas.microsoft.com/office/word/2015/wordml/symex" xmlns:wpg="http://schemas.microsoft.com/office/word/2010/wordprocessingGroup" xmlns:wpi="http://schemas.microsoft.com/office/word/2010/wordprocessingInk" xmlns:wne="http://schemas.microsoft.com/office/word/2006/wordml" xmlns:wps="http://schemas.microsoft.com/office/word/2010/wordprocessingShape" mc:Ignorable="w14 w15 w16se wp14">
+<w:document xmlns:wpc="http://schemas.microsoft.com/office/word/2010/wordprocessingCanvas" xmlns:mc="http://schemas.openxmlformats.org/markup-compatibility/2006" xmlns:o="urn:schemas-microsoft-com:office:office" xmlns:r="http://schemas.openxmlformats.org/officeDocument/2006/relationships" xmlns:m="http://schemas.openxmlformats.org/officeDocument/2006/math" xmlns:v="urn:schemas-microsoft-com:vml" xmlns:wp14="http://schemas.microsoft.com/office/word/2010/wordprocessingDrawing" xmlns:wp="http://schemas.openxmlformats.org/drawingml/2006/wordprocessingDrawing" xmlns:w10="urn:schemas-microsoft-com:office:word" xmlns:w="http://schemas.openxmlformats.org/wordprocessingml/2006/main" xmlns:w14="http://schemas.microsoft.com/office/word/2010/wordml" xmlns:w15="http://schemas.microsoft.com/office/word/2012/wordml" xmlns:wpg="http://schemas.microsoft.com/office/word/2010/wordprocessingGroup" xmlns:wpi="http://schemas.microsoft.com/office/word/2010/wordprocessingInk" xmlns:wne="http://schemas.microsoft.com/office/word/2006/wordml" xmlns:wps="http://schemas.microsoft.com/office/word/2010/wordprocessingShape" mc:Ignorable="w14 w15 wp14">
   <w:body>
     <w:p>
       <w:pPr>
+        <w:spacing w:before="100" w:beforeAutospacing="1" w:after="100" w:afterAutospacing="1"/>
         <w:rPr>
           <w:rFonts w:asciiTheme="majorHAnsi" w:eastAsiaTheme="majorEastAsia" w:hAnsiTheme="majorHAnsi" w:cstheme="majorBidi"/>
           <w:color w:val="2E74B5" w:themeColor="accent1" w:themeShade="BF"/>
@@ -14,6 +15,7 @@
       <w:r>
         <w:rPr>
           <w:noProof/>
+          <w:lang w:eastAsia="nl-BE"/>
         </w:rPr>
         <mc:AlternateContent>
           <mc:Choice Requires="wps">
@@ -61,7 +63,7 @@
                         <w:txbxContent>
                           <w:p>
                             <w:pPr>
-                              <w:pStyle w:val="Titel"/>
+                              <w:pStyle w:val="Title"/>
                             </w:pPr>
                             <w:r>
                               <w:t>PE Taak: Performance onderzoek</w:t>
@@ -84,7 +86,7 @@
               </wp:anchor>
             </w:drawing>
           </mc:Choice>
-          <mc:Fallback>
+          <mc:Fallback xmlns:w16se="http://schemas.microsoft.com/office/word/2015/wordml/symex" xmlns:cx2="http://schemas.microsoft.com/office/drawing/2015/10/21/chartex" xmlns:cx1="http://schemas.microsoft.com/office/drawing/2015/9/8/chartex" xmlns:cx="http://schemas.microsoft.com/office/drawing/2014/chartex">
             <w:pict>
               <v:shapetype id="_x0000_t202" coordsize="21600,21600" o:spt="202" path="m,l,21600r21600,l21600,xe">
                 <v:stroke joinstyle="miter"/>
@@ -112,6 +114,7 @@
       <w:r>
         <w:rPr>
           <w:noProof/>
+          <w:lang w:eastAsia="nl-BE"/>
         </w:rPr>
         <mc:AlternateContent>
           <mc:Choice Requires="wps">
@@ -165,7 +168,10 @@
                               <w:jc w:val="center"/>
                             </w:pPr>
                             <w:r>
-                              <w:t>Daan Bergmans</w:t>
+                              <w:t xml:space="preserve">Daan </w:t>
+                            </w:r>
+                            <w:r>
+                              <w:t>Bergmans</w:t>
                             </w:r>
                           </w:p>
                           <w:p>
@@ -221,7 +227,7 @@
               </wp:anchor>
             </w:drawing>
           </mc:Choice>
-          <mc:Fallback>
+          <mc:Fallback xmlns:w16se="http://schemas.microsoft.com/office/word/2015/wordml/symex" xmlns:cx2="http://schemas.microsoft.com/office/drawing/2015/10/21/chartex" xmlns:cx1="http://schemas.microsoft.com/office/drawing/2015/9/8/chartex" xmlns:cx="http://schemas.microsoft.com/office/drawing/2014/chartex">
             <w:pict>
               <v:shape id="_x0000_s1027" type="#_x0000_t202" style="position:absolute;margin-left:0;margin-top:529.2pt;width:185.9pt;height:110.6pt;z-index:251660288;visibility:visible;mso-wrap-style:square;mso-width-percent:400;mso-height-percent:200;mso-wrap-distance-left:9pt;mso-wrap-distance-top:3.6pt;mso-wrap-distance-right:9pt;mso-wrap-distance-bottom:3.6pt;mso-position-horizontal:center;mso-position-horizontal-relative:margin;mso-position-vertical:absolute;mso-position-vertical-relative:text;mso-width-percent:400;mso-height-percent:200;mso-width-relative:margin;mso-height-relative:margin;v-text-anchor:top" o:gfxdata="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">
                 <v:textbox style="mso-fit-shape-to-text:t">
@@ -282,6 +288,7 @@
       <w:r>
         <w:rPr>
           <w:noProof/>
+          <w:lang w:eastAsia="nl-BE"/>
         </w:rPr>
         <w:drawing>
           <wp:anchor distT="0" distB="0" distL="114300" distR="114300" simplePos="0" relativeHeight="251658240" behindDoc="1" locked="0" layoutInCell="1" allowOverlap="1">
@@ -352,7 +359,8 @@
     </w:p>
     <w:p>
       <w:pPr>
-        <w:pStyle w:val="Kop1"/>
+        <w:pStyle w:val="Heading1"/>
+        <w:spacing w:before="100" w:beforeAutospacing="1" w:after="100" w:afterAutospacing="1"/>
       </w:pPr>
       <w:r>
         <w:lastRenderedPageBreak/>
@@ -361,62 +369,451 @@
     </w:p>
     <w:p>
       <w:pPr>
-        <w:pStyle w:val="Kop1"/>
+        <w:pStyle w:val="Heading2"/>
+        <w:spacing w:before="100" w:beforeAutospacing="1" w:after="100" w:afterAutospacing="1"/>
+      </w:pPr>
+      <w:r>
+        <w:t>Inleiding</w:t>
+      </w:r>
+    </w:p>
+    <w:p>
+      <w:pPr>
+        <w:spacing w:before="100" w:beforeAutospacing="1" w:after="100" w:afterAutospacing="1"/>
+      </w:pPr>
+      <w:r>
+        <w:t>Indien we opzoek gaan naar wat "performance analysis" betekent, waarvoor het gebruikt wordt en het nut ervan, stellen we vast dat dit concept gekend is en gebru</w:t>
+      </w:r>
+      <w:r>
+        <w:t>ikt wordt in talrijke domeinen:</w:t>
+      </w:r>
+    </w:p>
+    <w:p>
+      <w:pPr>
+        <w:spacing w:before="100" w:beforeAutospacing="1" w:after="100" w:afterAutospacing="1"/>
+      </w:pPr>
+      <w:r>
+        <w:t>- Software &amp; A</w:t>
+      </w:r>
+      <w:r>
+        <w:t>lgoritmes</w:t>
+      </w:r>
+      <w:r>
+        <w:tab/>
+      </w:r>
+      <w:r>
+        <w:tab/>
+      </w:r>
+      <w:r>
+        <w:tab/>
+      </w:r>
+      <w:r>
+        <w:tab/>
+        <w:t xml:space="preserve">- </w:t>
+      </w:r>
+      <w:r>
+        <w:t>Human resource management</w:t>
+      </w:r>
+    </w:p>
+    <w:p>
+      <w:pPr>
+        <w:spacing w:before="100" w:beforeAutospacing="1" w:after="100" w:afterAutospacing="1"/>
+      </w:pPr>
+      <w:r>
+        <w:t>- Sport</w:t>
+      </w:r>
+      <w:r>
+        <w:tab/>
+      </w:r>
+      <w:r>
+        <w:tab/>
+      </w:r>
+      <w:r>
+        <w:tab/>
+      </w:r>
+      <w:r>
+        <w:tab/>
+      </w:r>
+      <w:r>
+        <w:tab/>
+      </w:r>
+      <w:r>
+        <w:tab/>
+      </w:r>
+      <w:r>
+        <w:tab/>
+      </w:r>
+      <w:r>
+        <w:t>- Verkoop</w:t>
+      </w:r>
+    </w:p>
+    <w:p>
+      <w:pPr>
+        <w:spacing w:before="100" w:beforeAutospacing="1" w:after="100" w:afterAutospacing="1"/>
+      </w:pPr>
+      <w:r>
+        <w:t>- Economie</w:t>
+      </w:r>
+      <w:r>
+        <w:tab/>
+      </w:r>
+      <w:r>
+        <w:tab/>
+      </w:r>
+      <w:r>
+        <w:tab/>
+      </w:r>
+      <w:r>
+        <w:tab/>
+      </w:r>
+      <w:r>
+        <w:tab/>
+      </w:r>
+      <w:r>
+        <w:tab/>
+        <w:t>- Marketing</w:t>
+      </w:r>
+    </w:p>
+    <w:p>
+      <w:pPr>
+        <w:spacing w:before="100" w:beforeAutospacing="1" w:after="100" w:afterAutospacing="1"/>
+      </w:pPr>
+      <w:r>
+        <w:t>- Verkeer</w:t>
+      </w:r>
+      <w:r>
+        <w:tab/>
+      </w:r>
+      <w:r>
+        <w:tab/>
+      </w:r>
+      <w:r>
+        <w:tab/>
+      </w:r>
+      <w:r>
+        <w:tab/>
+      </w:r>
+      <w:r>
+        <w:tab/>
+      </w:r>
+      <w:r>
+        <w:tab/>
+        <w:t>- ...</w:t>
+      </w:r>
+    </w:p>
+    <w:p>
+      <w:pPr>
+        <w:spacing w:before="100" w:beforeAutospacing="1" w:after="100" w:afterAutospacing="1"/>
+      </w:pPr>
+      <w:r>
+        <w:t>In deze analyse gaan we ons echter focussen op het dom</w:t>
+      </w:r>
+      <w:r>
+        <w:t>ein van software en algoritmes.</w:t>
+      </w:r>
+    </w:p>
+    <w:p>
+      <w:pPr>
+        <w:pStyle w:val="Heading2"/>
+        <w:spacing w:before="100" w:beforeAutospacing="1" w:after="100" w:afterAutospacing="1"/>
+      </w:pPr>
+      <w:r>
+        <w:t>Beschrijving</w:t>
+      </w:r>
+    </w:p>
+    <w:p>
+      <w:pPr>
+        <w:spacing w:before="100" w:beforeAutospacing="1" w:after="100" w:afterAutospacing="1"/>
+      </w:pPr>
+      <w:r>
+        <w:t>Performance analysis is eigenlijk een discipline waarbij systematische observaties worden gedaan om prestaties en besluitvorming te verbeteren. Hierbij wordt alle informatie hoofdzakelijk verstrekt door middel van objectieve statistische (Data Analysis) en vis</w:t>
+      </w:r>
+      <w:r>
+        <w:t>uele feedback (Video Analysis).</w:t>
+      </w:r>
+    </w:p>
+    <w:p>
+      <w:pPr>
+        <w:spacing w:before="100" w:beforeAutospacing="1" w:after="100" w:afterAutospacing="1"/>
+      </w:pPr>
+      <w:r>
+        <w:t xml:space="preserve">Het doel van performance analysis is dus registreren wat de situatie is en hoe deze zo optimaal mogelijk kan verbetert worden. Hiervoor </w:t>
+      </w:r>
+    </w:p>
+    <w:p>
+      <w:pPr>
+        <w:spacing w:before="100" w:beforeAutospacing="1" w:after="100" w:afterAutospacing="1"/>
+      </w:pPr>
+      <w:r>
+        <w:t>Hiervoor</w:t>
+      </w:r>
+      <w:r>
+        <w:t xml:space="preserve"> </w:t>
+      </w:r>
+      <w:r>
+        <w:t>onderschiedt</w:t>
+      </w:r>
+      <w:r>
+        <w:t xml:space="preserve"> het</w:t>
+      </w:r>
+      <w:r>
+        <w:t xml:space="preserve"> </w:t>
+      </w:r>
+      <w:r>
+        <w:t>performance analysis proces 3 verschillende stappen:</w:t>
+      </w:r>
+    </w:p>
+    <w:p>
+      <w:pPr>
+        <w:pStyle w:val="Heading3"/>
+      </w:pPr>
+      <w:r>
+        <w:t>1. Verzamelen van gegevens</w:t>
+      </w:r>
+    </w:p>
+    <w:p>
+      <w:pPr>
+        <w:spacing w:before="100" w:beforeAutospacing="1" w:after="100" w:afterAutospacing="1"/>
+      </w:pPr>
+      <w:r>
+        <w:t>Het verzamelen van gegevens is het proces waarbij data, over de pr</w:t>
+      </w:r>
+      <w:r>
+        <w:t>estaties van programma's, wordt</w:t>
+      </w:r>
+      <w:r>
+        <w:t xml:space="preserve"> verkregen uit een uitvoerend programma.</w:t>
+      </w:r>
+    </w:p>
+    <w:p>
+      <w:pPr>
+        <w:spacing w:before="100" w:beforeAutospacing="1" w:after="100" w:afterAutospacing="1"/>
+      </w:pPr>
+      <w:r>
+        <w:t>Om dit te kunnen realiseren worden er observatietools gebruikt die gegevens kunnen meten, regi</w:t>
+      </w:r>
+      <w:r>
+        <w:t>streren en visueel voorstellen.</w:t>
+      </w:r>
+    </w:p>
+    <w:p>
+      <w:pPr>
+        <w:spacing w:before="100" w:beforeAutospacing="1" w:after="100" w:afterAutospacing="1"/>
+      </w:pPr>
+      <w:r>
+        <w:t xml:space="preserve">Dit proces heeft een zeer uiteenlopende tijdsduur en is vrijwel afhankelijk van de software samen met welke doeleinden </w:t>
+      </w:r>
+      <w:r>
+        <w:t>er geraliseerd moeten worden.</w:t>
+      </w:r>
+    </w:p>
+    <w:p>
+      <w:pPr>
+        <w:spacing w:before="100" w:beforeAutospacing="1" w:after="100" w:afterAutospacing="1"/>
+      </w:pPr>
+      <w:r>
+        <w:t>Doorgaans is dit een l</w:t>
+      </w:r>
+      <w:r>
+        <w:t>angdurig en intensief gebeuren waarbij de hoeveelheid data die verzamelt wordt zal verschillen per proces.</w:t>
+      </w:r>
+    </w:p>
+    <w:p>
+      <w:pPr>
+        <w:pStyle w:val="Heading3"/>
+      </w:pPr>
+      <w:r>
+        <w:t>2. Gegevens transformeren</w:t>
+      </w:r>
+    </w:p>
+    <w:p>
+      <w:pPr>
+        <w:spacing w:before="100" w:beforeAutospacing="1" w:after="100" w:afterAutospacing="1"/>
+      </w:pPr>
+      <w:r>
+        <w:t>Om data goed te kunnen bestuderen is het nodig dat de gegevens zodanig in een vorm worden omgezet die het mogelijk maken antwoorden te bieden. Nieuwe verzamelde gevegens voldoen zelden aan deze eisen en is het dus noodzakelijk om een t</w:t>
+      </w:r>
+      <w:r>
+        <w:t>ransformatie te verwezenlijken.</w:t>
+      </w:r>
+    </w:p>
+    <w:p>
+      <w:pPr>
+        <w:spacing w:before="100" w:beforeAutospacing="1" w:after="100" w:afterAutospacing="1"/>
+      </w:pPr>
+      <w:r>
+        <w:lastRenderedPageBreak/>
+        <w:t>Vaak wordt het volume van gegevens verminderd en gestructureerd tot</w:t>
+      </w:r>
+      <w:r>
+        <w:t xml:space="preserve"> een bestudeerbare hoeveelheid.</w:t>
+      </w:r>
+    </w:p>
+    <w:p>
+      <w:pPr>
+        <w:pStyle w:val="Heading3"/>
+      </w:pPr>
+      <w:r>
+        <w:t>3. Gegevens visualiseren</w:t>
+      </w:r>
+    </w:p>
+    <w:p>
+      <w:pPr>
+        <w:spacing w:before="100" w:beforeAutospacing="1" w:after="100" w:afterAutospacing="1"/>
+      </w:pPr>
+      <w:r>
+        <w:t>Nadat de data een transformatie heeft ondergaan, zou het een enorme bijdrage zijn voor de analyse dat alle data visueel voorgesteld zou kunnen worden. Gegevens visualiseren kan vele vormen aannemen. Een van de meest voorkomende vormen zijn: grafieken, diagrammen en statistieken. Het is dus belangrijk dat er goed wordt nagedacht dient te worden over welke visualisatie technieken er gebruikt zullen</w:t>
+      </w:r>
+      <w:r>
+        <w:t xml:space="preserve"> worden in het analyse proces. </w:t>
+      </w:r>
+    </w:p>
+    <w:p>
+      <w:pPr>
+        <w:spacing w:before="100" w:beforeAutospacing="1" w:after="100" w:afterAutospacing="1"/>
+      </w:pPr>
+      <w:r>
+        <w:t>Visualisatie bevorderd dus het inzicht in de gegevens waardoor er sneller observaties kunnen worden gedaan en het nemen van beslissingen bekrachtigt.</w:t>
+      </w:r>
+    </w:p>
+    <w:p>
+      <w:pPr>
+        <w:pStyle w:val="Heading2"/>
+      </w:pPr>
+      <w:r>
+        <w:t>Waarom performance anylyse?</w:t>
+      </w:r>
+    </w:p>
+    <w:p>
+      <w:pPr>
+        <w:spacing w:before="100" w:beforeAutospacing="1" w:after="100" w:afterAutospacing="1"/>
+      </w:pPr>
+      <w:r>
+        <w:t>Er zijn vele redenen waarom performance analyse uitge</w:t>
+      </w:r>
+      <w:r>
+        <w:t>voerd wordt. (Efficientie, ...)</w:t>
+      </w:r>
+    </w:p>
+    <w:p>
+      <w:pPr>
+        <w:pStyle w:val="Heading1"/>
+        <w:spacing w:before="100" w:beforeAutospacing="1" w:after="100" w:afterAutospacing="1"/>
       </w:pPr>
       <w:r>
         <w:t>Tools voor performance analysis</w:t>
       </w:r>
     </w:p>
     <w:p>
-      <w:r>
-        <w:t>(Bibliografie en tekstuele beschrijving)</w:t>
-      </w:r>
-    </w:p>
-    <w:p>
-      <w:pPr>
-        <w:pStyle w:val="Kop1"/>
-      </w:pPr>
-      <w:r>
-        <w:t>Sudokusolver-project op Github</w:t>
-      </w:r>
-    </w:p>
-    <w:p>
-      <w:pPr>
-        <w:pStyle w:val="Kop1"/>
-      </w:pPr>
-      <w:r>
-        <w:t>Installatiegids</w:t>
-      </w:r>
-    </w:p>
-    <w:p>
-      <w:pPr>
-        <w:pStyle w:val="Kop1"/>
-      </w:pPr>
-      <w:r>
-        <w:t>Korte uitleg oplossingalgoritme</w:t>
-      </w:r>
-    </w:p>
-    <w:p>
-      <w:pPr>
-        <w:pStyle w:val="Kop1"/>
-      </w:pPr>
-      <w:r>
-        <w:t>Verwijzing naar beschrijving van het algoritme of oplossingsmethode</w:t>
-      </w:r>
-    </w:p>
-    <w:p>
-      <w:r>
-        <w:t>(</w:t>
+      <w:pPr>
+        <w:spacing w:before="100" w:beforeAutospacing="1" w:after="100" w:afterAutospacing="1"/>
+      </w:pPr>
+      <w:r>
+        <w:t>Om prestaties echter te kunnen verbeteren moeten we het eerst in meetbare termen kunnen beschrijven. Dit wordt vaak aan de hand van interviews, surveys, grafieken, diagrammen,... gemeten. In het software &amp; algoritme domein wordt er voornamenlijk gebruikt gemaakt van observatietools die de prestaties van lopende software kunnen g</w:t>
+      </w:r>
+      <w:r>
+        <w:t>aan meten en visueel weergeven.</w:t>
       </w:r>
       <w:bookmarkStart w:id="0" w:name="_GoBack"/>
       <w:bookmarkEnd w:id="0"/>
-      <w:r>
-        <w:t>Wetenschappelijk paper of online artikel)</w:t>
-      </w:r>
-    </w:p>
-    <w:p>
-      <w:pPr>
-        <w:pStyle w:val="Kop1"/>
+    </w:p>
+    <w:p>
+      <w:pPr>
+        <w:spacing w:before="100" w:beforeAutospacing="1" w:after="100" w:afterAutospacing="1"/>
+        <w:rPr>
+          <w:lang w:val="en-US"/>
+        </w:rPr>
+      </w:pPr>
+      <w:r>
+        <w:rPr>
+          <w:lang w:val="en-US"/>
+        </w:rPr>
+        <w:t>"As we shall see, a wide variety of data collection, transformation, and visualization tools are available. When selecting a tool for a particular task, the followi</w:t>
+      </w:r>
+      <w:r>
+        <w:rPr>
+          <w:lang w:val="en-US"/>
+        </w:rPr>
+        <w:t>ng issues should be considered:</w:t>
+      </w:r>
+    </w:p>
+    <w:p>
+      <w:pPr>
+        <w:spacing w:before="100" w:beforeAutospacing="1" w:after="100" w:afterAutospacing="1"/>
+        <w:rPr>
+          <w:lang w:val="en-US"/>
+        </w:rPr>
+      </w:pPr>
+      <w:r>
+        <w:rPr>
+          <w:lang w:val="en-US"/>
+        </w:rPr>
+        <w:t>Accuracy. In general, performance data obtained using sampling techniques are less accurate than data obtained by using counters or timers. In the case of timers, the accuracy of the clock must be taken into account. Simplicity. The best tools in many circumstances are those that collect data automatically, with little or no programmer intervention, and that provide convenient analysis capabilities. Flexibility. A flexible tool can be extended easily to collect additional performance data or to provide different views of the same data. Flexibility and simplicity are often opposing requirements. Intrusiveness. Unless a computer provides hardware support, performance data collection inevitably introduces some overhead. We need to be aware of this overhead and account for it when analyzing data. Abstraction. A good performance tool allows data to be examined at a level of abstraction appropriate for the programming model of the parallel program. For example, when analyzing an execution trace from a message-passing program, we probably wish to see individual messages, particularly if they can be related to send and receive statements in the source program. However, this presentation is probably not appropriate when studying a data-parallel program, even if compilation generates a message-passing program. Instead, we would like to see communication costs related to data-parallel program statements."</w:t>
+      </w:r>
+    </w:p>
+    <w:p>
+      <w:pPr>
+        <w:rPr>
+          <w:lang w:val="en-US"/>
+        </w:rPr>
+      </w:pPr>
+    </w:p>
+    <w:p>
+      <w:pPr>
+        <w:spacing w:before="100" w:beforeAutospacing="1" w:after="100" w:afterAutospacing="1"/>
+      </w:pPr>
+      <w:r>
+        <w:t>(Bibliografie en tekstuele beschrijving)</w:t>
+      </w:r>
+    </w:p>
+    <w:p>
+      <w:pPr>
+        <w:pStyle w:val="Heading1"/>
+        <w:spacing w:before="100" w:beforeAutospacing="1" w:after="100" w:afterAutospacing="1"/>
+      </w:pPr>
+      <w:r>
+        <w:lastRenderedPageBreak/>
+        <w:t>Sudokusolver-project op Github</w:t>
+      </w:r>
+    </w:p>
+    <w:p>
+      <w:pPr>
+        <w:pStyle w:val="Heading1"/>
+        <w:spacing w:before="100" w:beforeAutospacing="1" w:after="100" w:afterAutospacing="1"/>
+      </w:pPr>
+      <w:r>
+        <w:t>Installatiegids</w:t>
+      </w:r>
+    </w:p>
+    <w:p>
+      <w:pPr>
+        <w:pStyle w:val="Heading1"/>
+        <w:spacing w:before="100" w:beforeAutospacing="1" w:after="100" w:afterAutospacing="1"/>
+      </w:pPr>
+      <w:r>
+        <w:t>Korte uitleg oplossingalgoritme</w:t>
+      </w:r>
+    </w:p>
+    <w:p>
+      <w:pPr>
+        <w:pStyle w:val="Heading1"/>
+        <w:spacing w:before="100" w:beforeAutospacing="1" w:after="100" w:afterAutospacing="1"/>
+      </w:pPr>
+      <w:r>
+        <w:t>Verwijzing naar beschrijving van het algoritme of oplossingsmethode</w:t>
+      </w:r>
+    </w:p>
+    <w:p>
+      <w:pPr>
+        <w:spacing w:before="100" w:beforeAutospacing="1" w:after="100" w:afterAutospacing="1"/>
+      </w:pPr>
+      <w:r>
+        <w:t>(Wetenschappelijk paper of online artikel)</w:t>
+      </w:r>
+    </w:p>
+    <w:p>
+      <w:pPr>
+        <w:pStyle w:val="Heading1"/>
+        <w:spacing w:before="100" w:beforeAutospacing="1" w:after="100" w:afterAutospacing="1"/>
       </w:pPr>
       <w:r>
         <w:t>Onderzoek</w:t>
@@ -424,7 +821,8 @@
     </w:p>
     <w:p>
       <w:pPr>
-        <w:pStyle w:val="Kop1"/>
+        <w:pStyle w:val="Heading1"/>
+        <w:spacing w:before="100" w:beforeAutospacing="1" w:after="100" w:afterAutospacing="1"/>
       </w:pPr>
       <w:r>
         <w:t>Performantieverbeteringen (4)</w:t>
@@ -432,7 +830,8 @@
     </w:p>
     <w:p>
       <w:pPr>
-        <w:pStyle w:val="Kop1"/>
+        <w:pStyle w:val="Heading1"/>
+        <w:spacing w:before="100" w:beforeAutospacing="1" w:after="100" w:afterAutospacing="1"/>
       </w:pPr>
       <w:r>
         <w:t>Verslag bevindingen (analyse, testen, cijfergegevens,…)</w:t>
@@ -440,13 +839,18 @@
     </w:p>
     <w:p>
       <w:pPr>
-        <w:pStyle w:val="Kop1"/>
+        <w:pStyle w:val="Heading1"/>
+        <w:spacing w:before="100" w:beforeAutospacing="1" w:after="100" w:afterAutospacing="1"/>
       </w:pPr>
       <w:r>
         <w:t>Voorstellen verbeteringen aan auteur</w:t>
       </w:r>
     </w:p>
-    <w:p/>
+    <w:p>
+      <w:pPr>
+        <w:spacing w:before="100" w:beforeAutospacing="1" w:after="100" w:afterAutospacing="1"/>
+      </w:pPr>
+    </w:p>
     <w:sectPr>
       <w:pgSz w:w="11906" w:h="16838"/>
       <w:pgMar w:top="1417" w:right="1417" w:bottom="1417" w:left="1417" w:header="708" w:footer="708" w:gutter="0"/>
@@ -458,7 +862,7 @@
 </file>
 
 <file path=word/styles.xml><?xml version="1.0" encoding="utf-8"?>
-<w:styles xmlns:mc="http://schemas.openxmlformats.org/markup-compatibility/2006" xmlns:r="http://schemas.openxmlformats.org/officeDocument/2006/relationships" xmlns:w="http://schemas.openxmlformats.org/wordprocessingml/2006/main" xmlns:w14="http://schemas.microsoft.com/office/word/2010/wordml" xmlns:w15="http://schemas.microsoft.com/office/word/2012/wordml" xmlns:w16se="http://schemas.microsoft.com/office/word/2015/wordml/symex" mc:Ignorable="w14 w15 w16se">
+<w:styles xmlns:mc="http://schemas.openxmlformats.org/markup-compatibility/2006" xmlns:r="http://schemas.openxmlformats.org/officeDocument/2006/relationships" xmlns:w="http://schemas.openxmlformats.org/wordprocessingml/2006/main" xmlns:w14="http://schemas.microsoft.com/office/word/2010/wordml" xmlns:w15="http://schemas.microsoft.com/office/word/2012/wordml" mc:Ignorable="w14 w15">
   <w:docDefaults>
     <w:rPrDefault>
       <w:rPr>
@@ -474,7 +878,7 @@
       </w:pPr>
     </w:pPrDefault>
   </w:docDefaults>
-  <w:latentStyles w:defLockedState="0" w:defUIPriority="99" w:defSemiHidden="0" w:defUnhideWhenUsed="0" w:defQFormat="0" w:count="372">
+  <w:latentStyles w:defLockedState="0" w:defUIPriority="99" w:defSemiHidden="0" w:defUnhideWhenUsed="0" w:defQFormat="0" w:count="371">
     <w:lsdException w:name="Normal" w:uiPriority="0" w:qFormat="1"/>
     <w:lsdException w:name="heading 1" w:uiPriority="9" w:qFormat="1"/>
     <w:lsdException w:name="heading 2" w:semiHidden="1" w:uiPriority="9" w:unhideWhenUsed="1" w:qFormat="1"/>
@@ -580,6 +984,7 @@
     <w:lsdException w:name="HTML Sample" w:semiHidden="1" w:unhideWhenUsed="1"/>
     <w:lsdException w:name="HTML Typewriter" w:semiHidden="1" w:unhideWhenUsed="1"/>
     <w:lsdException w:name="HTML Variable" w:semiHidden="1" w:unhideWhenUsed="1"/>
+    <w:lsdException w:name="Normal Table" w:semiHidden="1" w:unhideWhenUsed="1"/>
     <w:lsdException w:name="annotation subject" w:semiHidden="1" w:unhideWhenUsed="1"/>
     <w:lsdException w:name="No List" w:semiHidden="1" w:unhideWhenUsed="1"/>
     <w:lsdException w:name="Outline List 1" w:semiHidden="1" w:unhideWhenUsed="1"/>
@@ -626,8 +1031,10 @@
     <w:lsdException w:name="Table Subtle 2" w:semiHidden="1" w:unhideWhenUsed="1"/>
     <w:lsdException w:name="Table Web 1" w:semiHidden="1" w:unhideWhenUsed="1"/>
     <w:lsdException w:name="Table Web 2" w:semiHidden="1" w:unhideWhenUsed="1"/>
+    <w:lsdException w:name="Table Web 3" w:semiHidden="1" w:unhideWhenUsed="1"/>
     <w:lsdException w:name="Balloon Text" w:semiHidden="1" w:unhideWhenUsed="1"/>
     <w:lsdException w:name="Table Grid" w:uiPriority="39"/>
+    <w:lsdException w:name="Table Theme" w:semiHidden="1" w:unhideWhenUsed="1"/>
     <w:lsdException w:name="Placeholder Text" w:semiHidden="1"/>
     <w:lsdException w:name="No Spacing" w:uiPriority="1" w:qFormat="1"/>
     <w:lsdException w:name="Light Shading" w:uiPriority="60"/>
@@ -843,17 +1250,16 @@
     <w:lsdException w:name="List Table 5 Dark Accent 6" w:uiPriority="50"/>
     <w:lsdException w:name="List Table 6 Colorful Accent 6" w:uiPriority="51"/>
     <w:lsdException w:name="List Table 7 Colorful Accent 6" w:uiPriority="52"/>
-    <w:lsdException w:name="Mention" w:semiHidden="1" w:unhideWhenUsed="1"/>
   </w:latentStyles>
-  <w:style w:type="paragraph" w:default="1" w:styleId="Standaard">
+  <w:style w:type="paragraph" w:default="1" w:styleId="Normal">
     <w:name w:val="Normal"/>
     <w:qFormat/>
   </w:style>
-  <w:style w:type="paragraph" w:styleId="Kop1">
+  <w:style w:type="paragraph" w:styleId="Heading1">
     <w:name w:val="heading 1"/>
-    <w:basedOn w:val="Standaard"/>
-    <w:next w:val="Standaard"/>
-    <w:link w:val="Kop1Char"/>
+    <w:basedOn w:val="Normal"/>
+    <w:next w:val="Normal"/>
+    <w:link w:val="Heading1Char"/>
     <w:uiPriority w:val="9"/>
     <w:qFormat/>
     <w:rsid w:val="009866EB"/>
@@ -870,12 +1276,57 @@
       <w:szCs w:val="32"/>
     </w:rPr>
   </w:style>
-  <w:style w:type="character" w:default="1" w:styleId="Standaardalinea-lettertype">
+  <w:style w:type="paragraph" w:styleId="Heading2">
+    <w:name w:val="heading 2"/>
+    <w:basedOn w:val="Normal"/>
+    <w:next w:val="Normal"/>
+    <w:link w:val="Heading2Char"/>
+    <w:uiPriority w:val="9"/>
+    <w:unhideWhenUsed/>
+    <w:qFormat/>
+    <w:rsid w:val="000B7AD9"/>
+    <w:pPr>
+      <w:keepNext/>
+      <w:keepLines/>
+      <w:spacing w:before="40" w:after="0"/>
+      <w:outlineLvl w:val="1"/>
+    </w:pPr>
+    <w:rPr>
+      <w:rFonts w:asciiTheme="majorHAnsi" w:eastAsiaTheme="majorEastAsia" w:hAnsiTheme="majorHAnsi" w:cstheme="majorBidi"/>
+      <w:color w:val="2E74B5" w:themeColor="accent1" w:themeShade="BF"/>
+      <w:sz w:val="26"/>
+      <w:szCs w:val="26"/>
+    </w:rPr>
+  </w:style>
+  <w:style w:type="paragraph" w:styleId="Heading3">
+    <w:name w:val="heading 3"/>
+    <w:basedOn w:val="Normal"/>
+    <w:next w:val="Normal"/>
+    <w:link w:val="Heading3Char"/>
+    <w:uiPriority w:val="9"/>
+    <w:unhideWhenUsed/>
+    <w:qFormat/>
+    <w:rsid w:val="000B7AD9"/>
+    <w:pPr>
+      <w:keepNext/>
+      <w:keepLines/>
+      <w:spacing w:before="40" w:after="0"/>
+      <w:outlineLvl w:val="2"/>
+    </w:pPr>
+    <w:rPr>
+      <w:rFonts w:asciiTheme="majorHAnsi" w:eastAsiaTheme="majorEastAsia" w:hAnsiTheme="majorHAnsi" w:cstheme="majorBidi"/>
+      <w:color w:val="1F4D78" w:themeColor="accent1" w:themeShade="7F"/>
+      <w:sz w:val="24"/>
+      <w:szCs w:val="24"/>
+    </w:rPr>
+  </w:style>
+  <w:style w:type="character" w:default="1" w:styleId="DefaultParagraphFont">
     <w:name w:val="Default Paragraph Font"/>
     <w:uiPriority w:val="1"/>
+    <w:semiHidden/>
     <w:unhideWhenUsed/>
   </w:style>
-  <w:style w:type="table" w:default="1" w:styleId="Standaardtabel">
+  <w:style w:type="table" w:default="1" w:styleId="TableNormal">
     <w:name w:val="Normal Table"/>
     <w:uiPriority w:val="99"/>
     <w:semiHidden/>
@@ -890,16 +1341,16 @@
       </w:tblCellMar>
     </w:tblPr>
   </w:style>
-  <w:style w:type="numbering" w:default="1" w:styleId="Geenlijst">
+  <w:style w:type="numbering" w:default="1" w:styleId="NoList">
     <w:name w:val="No List"/>
     <w:uiPriority w:val="99"/>
     <w:semiHidden/>
     <w:unhideWhenUsed/>
   </w:style>
-  <w:style w:type="character" w:customStyle="1" w:styleId="Kop1Char">
-    <w:name w:val="Kop 1 Char"/>
-    <w:basedOn w:val="Standaardalinea-lettertype"/>
-    <w:link w:val="Kop1"/>
+  <w:style w:type="character" w:customStyle="1" w:styleId="Heading1Char">
+    <w:name w:val="Heading 1 Char"/>
+    <w:basedOn w:val="DefaultParagraphFont"/>
+    <w:link w:val="Heading1"/>
     <w:uiPriority w:val="9"/>
     <w:rsid w:val="009866EB"/>
     <w:rPr>
@@ -909,11 +1360,11 @@
       <w:szCs w:val="32"/>
     </w:rPr>
   </w:style>
-  <w:style w:type="paragraph" w:styleId="Titel">
+  <w:style w:type="paragraph" w:styleId="Title">
     <w:name w:val="Title"/>
-    <w:basedOn w:val="Standaard"/>
-    <w:next w:val="Standaard"/>
-    <w:link w:val="TitelChar"/>
+    <w:basedOn w:val="Normal"/>
+    <w:next w:val="Normal"/>
+    <w:link w:val="TitleChar"/>
     <w:uiPriority w:val="10"/>
     <w:qFormat/>
     <w:rsid w:val="009866EB"/>
@@ -929,10 +1380,10 @@
       <w:szCs w:val="56"/>
     </w:rPr>
   </w:style>
-  <w:style w:type="character" w:customStyle="1" w:styleId="TitelChar">
-    <w:name w:val="Titel Char"/>
-    <w:basedOn w:val="Standaardalinea-lettertype"/>
-    <w:link w:val="Titel"/>
+  <w:style w:type="character" w:customStyle="1" w:styleId="TitleChar">
+    <w:name w:val="Title Char"/>
+    <w:basedOn w:val="DefaultParagraphFont"/>
+    <w:link w:val="Title"/>
     <w:uiPriority w:val="10"/>
     <w:rsid w:val="009866EB"/>
     <w:rPr>
@@ -941,6 +1392,32 @@
       <w:kern w:val="28"/>
       <w:sz w:val="56"/>
       <w:szCs w:val="56"/>
+    </w:rPr>
+  </w:style>
+  <w:style w:type="character" w:customStyle="1" w:styleId="Heading2Char">
+    <w:name w:val="Heading 2 Char"/>
+    <w:basedOn w:val="DefaultParagraphFont"/>
+    <w:link w:val="Heading2"/>
+    <w:uiPriority w:val="9"/>
+    <w:rsid w:val="000B7AD9"/>
+    <w:rPr>
+      <w:rFonts w:asciiTheme="majorHAnsi" w:eastAsiaTheme="majorEastAsia" w:hAnsiTheme="majorHAnsi" w:cstheme="majorBidi"/>
+      <w:color w:val="2E74B5" w:themeColor="accent1" w:themeShade="BF"/>
+      <w:sz w:val="26"/>
+      <w:szCs w:val="26"/>
+    </w:rPr>
+  </w:style>
+  <w:style w:type="character" w:customStyle="1" w:styleId="Heading3Char">
+    <w:name w:val="Heading 3 Char"/>
+    <w:basedOn w:val="DefaultParagraphFont"/>
+    <w:link w:val="Heading3"/>
+    <w:uiPriority w:val="9"/>
+    <w:rsid w:val="000B7AD9"/>
+    <w:rPr>
+      <w:rFonts w:asciiTheme="majorHAnsi" w:eastAsiaTheme="majorEastAsia" w:hAnsiTheme="majorHAnsi" w:cstheme="majorBidi"/>
+      <w:color w:val="1F4D78" w:themeColor="accent1" w:themeShade="7F"/>
+      <w:sz w:val="24"/>
+      <w:szCs w:val="24"/>
     </w:rPr>
   </w:style>
 </w:styles>

</xml_diff>

<commit_message>
Word document performance analyse aangevult
</commit_message>
<xml_diff>
--- a/5 - Eind verslag/PE_Taak_Performantie_Analyse.docx
+++ b/5 - Eind verslag/PE_Taak_Performantie_Analyse.docx
@@ -86,7 +86,7 @@
               </wp:anchor>
             </w:drawing>
           </mc:Choice>
-          <mc:Fallback xmlns:w16se="http://schemas.microsoft.com/office/word/2015/wordml/symex" xmlns:cx2="http://schemas.microsoft.com/office/drawing/2015/10/21/chartex" xmlns:cx1="http://schemas.microsoft.com/office/drawing/2015/9/8/chartex" xmlns:cx="http://schemas.microsoft.com/office/drawing/2014/chartex">
+          <mc:Fallback xmlns:cx="http://schemas.microsoft.com/office/drawing/2014/chartex" xmlns:cx1="http://schemas.microsoft.com/office/drawing/2015/9/8/chartex" xmlns:cx2="http://schemas.microsoft.com/office/drawing/2015/10/21/chartex" xmlns:w16se="http://schemas.microsoft.com/office/word/2015/wordml/symex">
             <w:pict>
               <v:shapetype id="_x0000_t202" coordsize="21600,21600" o:spt="202" path="m,l,21600r21600,l21600,xe">
                 <v:stroke joinstyle="miter"/>
@@ -168,10 +168,7 @@
                               <w:jc w:val="center"/>
                             </w:pPr>
                             <w:r>
-                              <w:t xml:space="preserve">Daan </w:t>
-                            </w:r>
-                            <w:r>
-                              <w:t>Bergmans</w:t>
+                              <w:t>Daan Bergmans</w:t>
                             </w:r>
                           </w:p>
                           <w:p>
@@ -227,7 +224,7 @@
               </wp:anchor>
             </w:drawing>
           </mc:Choice>
-          <mc:Fallback xmlns:w16se="http://schemas.microsoft.com/office/word/2015/wordml/symex" xmlns:cx2="http://schemas.microsoft.com/office/drawing/2015/10/21/chartex" xmlns:cx1="http://schemas.microsoft.com/office/drawing/2015/9/8/chartex" xmlns:cx="http://schemas.microsoft.com/office/drawing/2014/chartex">
+          <mc:Fallback xmlns:cx="http://schemas.microsoft.com/office/drawing/2014/chartex" xmlns:cx1="http://schemas.microsoft.com/office/drawing/2015/9/8/chartex" xmlns:cx2="http://schemas.microsoft.com/office/drawing/2015/10/21/chartex" xmlns:w16se="http://schemas.microsoft.com/office/word/2015/wordml/symex">
             <w:pict>
               <v:shape id="_x0000_s1027" type="#_x0000_t202" style="position:absolute;margin-left:0;margin-top:529.2pt;width:185.9pt;height:110.6pt;z-index:251660288;visibility:visible;mso-wrap-style:square;mso-width-percent:400;mso-height-percent:200;mso-wrap-distance-left:9pt;mso-wrap-distance-top:3.6pt;mso-wrap-distance-right:9pt;mso-wrap-distance-bottom:3.6pt;mso-position-horizontal:center;mso-position-horizontal-relative:margin;mso-position-vertical:absolute;mso-position-vertical-relative:text;mso-width-percent:400;mso-height-percent:200;mso-width-relative:margin;mso-height-relative:margin;v-text-anchor:top" o:gfxdata="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">
                 <v:textbox style="mso-fit-shape-to-text:t">
@@ -381,42 +378,33 @@
         <w:spacing w:before="100" w:beforeAutospacing="1" w:after="100" w:afterAutospacing="1"/>
       </w:pPr>
       <w:r>
-        <w:t>Indien we opzoek gaan naar wat "performance analysis" betekent, waarvoor het gebruikt wordt en het nut ervan, stellen we vast dat dit concept gekend is en gebru</w:t>
-      </w:r>
-      <w:r>
-        <w:t>ikt wordt in talrijke domeinen:</w:t>
-      </w:r>
-    </w:p>
-    <w:p>
-      <w:pPr>
-        <w:spacing w:before="100" w:beforeAutospacing="1" w:after="100" w:afterAutospacing="1"/>
-      </w:pPr>
-      <w:r>
-        <w:t>- Software &amp; A</w:t>
-      </w:r>
-      <w:r>
-        <w:t>lgoritmes</w:t>
-      </w:r>
-      <w:r>
-        <w:tab/>
-      </w:r>
-      <w:r>
-        <w:tab/>
-      </w:r>
-      <w:r>
-        <w:tab/>
-      </w:r>
-      <w:r>
-        <w:tab/>
-        <w:t xml:space="preserve">- </w:t>
-      </w:r>
-      <w:r>
-        <w:t>Human resource management</w:t>
-      </w:r>
-    </w:p>
-    <w:p>
-      <w:pPr>
-        <w:spacing w:before="100" w:beforeAutospacing="1" w:after="100" w:afterAutospacing="1"/>
+        <w:t>Indien we opzoek gaan naar wat "performance analysis" betekent, waarvoor het gebruikt wordt en het nut ervan, stellen we vast dat dit concept gekend is en gebruikt wordt in talrijke domeinen:</w:t>
+      </w:r>
+    </w:p>
+    <w:p>
+      <w:pPr>
+        <w:spacing w:after="0"/>
+      </w:pPr>
+      <w:r>
+        <w:t>- Software &amp; Algoritmes</w:t>
+      </w:r>
+      <w:r>
+        <w:tab/>
+      </w:r>
+      <w:r>
+        <w:tab/>
+      </w:r>
+      <w:r>
+        <w:tab/>
+      </w:r>
+      <w:r>
+        <w:tab/>
+        <w:t>- Human resource management</w:t>
+      </w:r>
+    </w:p>
+    <w:p>
+      <w:pPr>
+        <w:spacing w:after="0"/>
       </w:pPr>
       <w:r>
         <w:t>- Sport</w:t>
@@ -441,14 +429,12 @@
       </w:r>
       <w:r>
         <w:tab/>
-      </w:r>
-      <w:r>
         <w:t>- Verkoop</w:t>
       </w:r>
     </w:p>
     <w:p>
       <w:pPr>
-        <w:spacing w:before="100" w:beforeAutospacing="1" w:after="100" w:afterAutospacing="1"/>
+        <w:spacing w:after="0"/>
       </w:pPr>
       <w:r>
         <w:t>- Economie</w:t>
@@ -475,7 +461,7 @@
     </w:p>
     <w:p>
       <w:pPr>
-        <w:spacing w:before="100" w:beforeAutospacing="1" w:after="100" w:afterAutospacing="1"/>
+        <w:spacing w:after="0"/>
       </w:pPr>
       <w:r>
         <w:t>- Verkeer</w:t>
@@ -505,10 +491,7 @@
         <w:spacing w:before="100" w:beforeAutospacing="1" w:after="100" w:afterAutospacing="1"/>
       </w:pPr>
       <w:r>
-        <w:t>In deze analyse gaan we ons echter focussen op het dom</w:t>
-      </w:r>
-      <w:r>
-        <w:t>ein van software en algoritmes.</w:t>
+        <w:t>In deze analyse gaan we ons echter focussen op het domein van software en algoritmes.</w:t>
       </w:r>
     </w:p>
     <w:p>
@@ -525,38 +508,29 @@
         <w:spacing w:before="100" w:beforeAutospacing="1" w:after="100" w:afterAutospacing="1"/>
       </w:pPr>
       <w:r>
-        <w:t>Performance analysis is eigenlijk een discipline waarbij systematische observaties worden gedaan om prestaties en besluitvorming te verbeteren. Hierbij wordt alle informatie hoofdzakelijk verstrekt door middel van objectieve statistische (Data Analysis) en vis</w:t>
-      </w:r>
-      <w:r>
-        <w:t>uele feedback (Video Analysis).</w:t>
-      </w:r>
-    </w:p>
-    <w:p>
-      <w:pPr>
-        <w:spacing w:before="100" w:beforeAutospacing="1" w:after="100" w:afterAutospacing="1"/>
-      </w:pPr>
-      <w:r>
-        <w:t xml:space="preserve">Het doel van performance analysis is dus registreren wat de situatie is en hoe deze zo optimaal mogelijk kan verbetert worden. Hiervoor </w:t>
-      </w:r>
-    </w:p>
-    <w:p>
-      <w:pPr>
-        <w:spacing w:before="100" w:beforeAutospacing="1" w:after="100" w:afterAutospacing="1"/>
-      </w:pPr>
-      <w:r>
-        <w:t>Hiervoor</w:t>
-      </w:r>
-      <w:r>
-        <w:t xml:space="preserve"> </w:t>
-      </w:r>
-      <w:r>
-        <w:t>onderschiedt</w:t>
-      </w:r>
-      <w:r>
-        <w:t xml:space="preserve"> het</w:t>
-      </w:r>
-      <w:r>
-        <w:t xml:space="preserve"> </w:t>
+        <w:t>Performance analysis is eigenlijk een discipline waarbij systematische observaties worden gedaan om prestaties en besluitvorming te verbeteren. Hierbij wordt alle informatie hoofdzakelijk verstrekt door middel van objectieve statistische (Data Analysis) en visuele feedback (Video Analysis).</w:t>
+      </w:r>
+    </w:p>
+    <w:p>
+      <w:pPr>
+        <w:spacing w:before="100" w:beforeAutospacing="1" w:after="100" w:afterAutospacing="1"/>
+      </w:pPr>
+      <w:r>
+        <w:t xml:space="preserve">Het doel van performance analysis is dus registreren wat de </w:t>
+      </w:r>
+      <w:r>
+        <w:t xml:space="preserve">huidige </w:t>
+      </w:r>
+      <w:r>
+        <w:t xml:space="preserve">situatie is en hoe deze zo optimaal mogelijk kan verbetert worden. </w:t>
+      </w:r>
+    </w:p>
+    <w:p>
+      <w:pPr>
+        <w:spacing w:before="100" w:beforeAutospacing="1" w:after="100" w:afterAutospacing="1"/>
+      </w:pPr>
+      <w:r>
+        <w:t xml:space="preserve">Hiervoor onderschiedt het </w:t>
       </w:r>
       <w:r>
         <w:t>performance analysis proces 3 verschillende stappen:</w:t>
@@ -575,46 +549,37 @@
         <w:spacing w:before="100" w:beforeAutospacing="1" w:after="100" w:afterAutospacing="1"/>
       </w:pPr>
       <w:r>
-        <w:t>Het verzamelen van gegevens is het proces waarbij data, over de pr</w:t>
-      </w:r>
-      <w:r>
-        <w:t>estaties van programma's, wordt</w:t>
-      </w:r>
-      <w:r>
-        <w:t xml:space="preserve"> verkregen uit een uitvoerend programma.</w:t>
-      </w:r>
-    </w:p>
-    <w:p>
-      <w:pPr>
-        <w:spacing w:before="100" w:beforeAutospacing="1" w:after="100" w:afterAutospacing="1"/>
-      </w:pPr>
-      <w:r>
-        <w:t>Om dit te kunnen realiseren worden er observatietools gebruikt die gegevens kunnen meten, regi</w:t>
-      </w:r>
-      <w:r>
-        <w:t>streren en visueel voorstellen.</w:t>
-      </w:r>
-    </w:p>
-    <w:p>
-      <w:pPr>
-        <w:spacing w:before="100" w:beforeAutospacing="1" w:after="100" w:afterAutospacing="1"/>
-      </w:pPr>
-      <w:r>
-        <w:t xml:space="preserve">Dit proces heeft een zeer uiteenlopende tijdsduur en is vrijwel afhankelijk van de software samen met welke doeleinden </w:t>
-      </w:r>
-      <w:r>
-        <w:t>er geraliseerd moeten worden.</w:t>
-      </w:r>
-    </w:p>
-    <w:p>
-      <w:pPr>
-        <w:spacing w:before="100" w:beforeAutospacing="1" w:after="100" w:afterAutospacing="1"/>
-      </w:pPr>
-      <w:r>
-        <w:t>Doorgaans is dit een l</w:t>
-      </w:r>
-      <w:r>
-        <w:t>angdurig en intensief gebeuren waarbij de hoeveelheid data die verzamelt wordt zal verschillen per proces.</w:t>
+        <w:t>Het verzamelen van gegevens is het proces waarbij data, over de prestaties van programma's, wordt verkregen uit een uitvoerend programma.</w:t>
+      </w:r>
+    </w:p>
+    <w:p>
+      <w:pPr>
+        <w:spacing w:before="100" w:beforeAutospacing="1" w:after="100" w:afterAutospacing="1"/>
+      </w:pPr>
+      <w:r>
+        <w:t>Om dit te kunnen realiseren worden er observatietools gebruikt die gegevens kunnen meten, registreren en visueel voorstellen.</w:t>
+      </w:r>
+    </w:p>
+    <w:p>
+      <w:pPr>
+        <w:spacing w:before="100" w:beforeAutospacing="1" w:after="100" w:afterAutospacing="1"/>
+      </w:pPr>
+      <w:r>
+        <w:t>Dit proces heeft een zeer uiteenlopende tijdsduur en is vrijwel afhankelijk van de software samen met welke doeleinden er geraliseerd moeten worden.</w:t>
+      </w:r>
+    </w:p>
+    <w:p>
+      <w:pPr>
+        <w:spacing w:before="100" w:beforeAutospacing="1" w:after="100" w:afterAutospacing="1"/>
+      </w:pPr>
+      <w:r>
+        <w:t xml:space="preserve">Doorgaans is dit een langdurig en intensief gebeuren waarbij de hoeveelheid data die verzamelt wordt zal verschillen per </w:t>
+      </w:r>
+      <w:r>
+        <w:t>analsye</w:t>
+      </w:r>
+      <w:r>
+        <w:t>.</w:t>
       </w:r>
     </w:p>
     <w:p>
@@ -630,29 +595,26 @@
         <w:spacing w:before="100" w:beforeAutospacing="1" w:after="100" w:afterAutospacing="1"/>
       </w:pPr>
       <w:r>
-        <w:t>Om data goed te kunnen bestuderen is het nodig dat de gegevens zodanig in een vorm worden omgezet die het mogelijk maken antwoorden te bieden. Nieuwe verzamelde gevegens voldoen zelden aan deze eisen en is het dus noodzakelijk om een t</w:t>
-      </w:r>
-      <w:r>
-        <w:t>ransformatie te verwezenlijken.</w:t>
-      </w:r>
-    </w:p>
-    <w:p>
-      <w:pPr>
-        <w:spacing w:before="100" w:beforeAutospacing="1" w:after="100" w:afterAutospacing="1"/>
+        <w:t>Om data goed te kunnen bestuderen is het nodig dat de gegevens zodanig in een vorm worden omgezet die het mogelijk maken antwoorden te bieden. Nieuwe verzamelde gevegens voldoen zelden aan deze eisen en is het dus noodzakelijk om een transformatie te verwezenlijken.</w:t>
+      </w:r>
+    </w:p>
+    <w:p>
+      <w:pPr>
+        <w:spacing w:before="100" w:beforeAutospacing="1" w:after="100" w:afterAutospacing="1"/>
+      </w:pPr>
+      <w:r>
+        <w:t>Vaak wordt het volume van gegevens verminderd en gestructureerd tot</w:t>
+      </w:r>
+      <w:r>
+        <w:t xml:space="preserve"> een bestudeerbaar resultaat.</w:t>
+      </w:r>
+    </w:p>
+    <w:p>
+      <w:pPr>
+        <w:pStyle w:val="Heading3"/>
       </w:pPr>
       <w:r>
         <w:lastRenderedPageBreak/>
-        <w:t>Vaak wordt het volume van gegevens verminderd en gestructureerd tot</w:t>
-      </w:r>
-      <w:r>
-        <w:t xml:space="preserve"> een bestudeerbare hoeveelheid.</w:t>
-      </w:r>
-    </w:p>
-    <w:p>
-      <w:pPr>
-        <w:pStyle w:val="Heading3"/>
-      </w:pPr>
-      <w:r>
         <w:t>3. Gegevens visualiseren</w:t>
       </w:r>
     </w:p>
@@ -661,60 +623,81 @@
         <w:spacing w:before="100" w:beforeAutospacing="1" w:after="100" w:afterAutospacing="1"/>
       </w:pPr>
       <w:r>
-        <w:t>Nadat de data een transformatie heeft ondergaan, zou het een enorme bijdrage zijn voor de analyse dat alle data visueel voorgesteld zou kunnen worden. Gegevens visualiseren kan vele vormen aannemen. Een van de meest voorkomende vormen zijn: grafieken, diagrammen en statistieken. Het is dus belangrijk dat er goed wordt nagedacht dient te worden over welke visualisatie technieken er gebruikt zullen</w:t>
-      </w:r>
-      <w:r>
-        <w:t xml:space="preserve"> worden in het analyse proces. </w:t>
-      </w:r>
-    </w:p>
-    <w:p>
-      <w:pPr>
-        <w:spacing w:before="100" w:beforeAutospacing="1" w:after="100" w:afterAutospacing="1"/>
-      </w:pPr>
-      <w:r>
-        <w:t>Visualisatie bevorderd dus het inzicht in de gegevens waardoor er sneller observaties kunnen worden gedaan en het nemen van beslissingen bekrachtigt.</w:t>
-      </w:r>
-    </w:p>
-    <w:p>
-      <w:pPr>
-        <w:pStyle w:val="Heading2"/>
-      </w:pPr>
-      <w:r>
-        <w:t>Waarom performance anylyse?</w:t>
-      </w:r>
-    </w:p>
-    <w:p>
-      <w:pPr>
-        <w:spacing w:before="100" w:beforeAutospacing="1" w:after="100" w:afterAutospacing="1"/>
-      </w:pPr>
-      <w:r>
-        <w:t>Er zijn vele redenen waarom performance analyse uitge</w:t>
-      </w:r>
-      <w:r>
-        <w:t>voerd wordt. (Efficientie, ...)</w:t>
-      </w:r>
-    </w:p>
-    <w:p>
-      <w:pPr>
-        <w:pStyle w:val="Heading1"/>
-        <w:spacing w:before="100" w:beforeAutospacing="1" w:after="100" w:afterAutospacing="1"/>
-      </w:pPr>
-      <w:r>
-        <w:t>Tools voor performance analysis</w:t>
-      </w:r>
-    </w:p>
-    <w:p>
-      <w:pPr>
-        <w:spacing w:before="100" w:beforeAutospacing="1" w:after="100" w:afterAutospacing="1"/>
-      </w:pPr>
-      <w:r>
-        <w:t>Om prestaties echter te kunnen verbeteren moeten we het eerst in meetbare termen kunnen beschrijven. Dit wordt vaak aan de hand van interviews, surveys, grafieken, diagrammen,... gemeten. In het software &amp; algoritme domein wordt er voornamenlijk gebruikt gemaakt van observatietools die de prestaties van lopende software kunnen g</w:t>
-      </w:r>
-      <w:r>
-        <w:t>aan meten en visueel weergeven.</w:t>
+        <w:t>Nadat de data een transformatie ondergaan</w:t>
+      </w:r>
+      <w:r>
+        <w:t xml:space="preserve"> heeft</w:t>
+      </w:r>
+      <w:r>
+        <w:t>, zou het een enorme bijdrage zijn voor de analyse dat al</w:t>
+      </w:r>
+      <w:r>
+        <w:t xml:space="preserve">le data visueel voorgesteld kan </w:t>
+      </w:r>
+      <w:r>
+        <w:t xml:space="preserve">worden. Gegevens visualiseren kan vele vormen aannemen. Een van de meest voorkomende vormen zijn: grafieken, diagrammen en statistieken. Het is </w:t>
+      </w:r>
+      <w:r>
+        <w:t xml:space="preserve">dus belangrijk dat er goed </w:t>
+      </w:r>
+      <w:r>
+        <w:t xml:space="preserve">nagedacht </w:t>
+      </w:r>
+      <w:r>
+        <w:t>wordt over welke visualisatie</w:t>
+      </w:r>
+      <w:r>
+        <w:t xml:space="preserve">technieken er gebruikt zullen worden in het analyse proces. </w:t>
+      </w:r>
+    </w:p>
+    <w:p>
+      <w:pPr>
+        <w:spacing w:before="100" w:beforeAutospacing="1" w:after="100" w:afterAutospacing="1"/>
+      </w:pPr>
+      <w:r>
+        <w:t xml:space="preserve">Visualisatie bevorderd </w:t>
       </w:r>
       <w:bookmarkStart w:id="0" w:name="_GoBack"/>
       <w:bookmarkEnd w:id="0"/>
+      <w:r>
+        <w:t>het inzicht in de gegevens waardoor er sneller observaties kunnen worden gedaan en het nemen van beslissingen bekrachtigt.</w:t>
+      </w:r>
+    </w:p>
+    <w:p>
+      <w:pPr>
+        <w:pStyle w:val="Heading2"/>
+      </w:pPr>
+      <w:r>
+        <w:t>Waarom performance anylyse?</w:t>
+      </w:r>
+    </w:p>
+    <w:p>
+      <w:pPr>
+        <w:spacing w:before="100" w:beforeAutospacing="1" w:after="100" w:afterAutospacing="1"/>
+      </w:pPr>
+      <w:r>
+        <w:t>Er zijn vele redenen waarom performance analyse uitgevoerd wordt. (Efficientie, ...)</w:t>
+      </w:r>
+    </w:p>
+    <w:p>
+      <w:pPr>
+        <w:pStyle w:val="Heading1"/>
+        <w:spacing w:before="100" w:beforeAutospacing="1" w:after="100" w:afterAutospacing="1"/>
+      </w:pPr>
+      <w:r>
+        <w:t>Tools voor performance analysis</w:t>
+      </w:r>
+    </w:p>
+    <w:p>
+      <w:pPr>
+        <w:spacing w:before="100" w:beforeAutospacing="1" w:after="100" w:afterAutospacing="1"/>
+      </w:pPr>
+      <w:r>
+        <w:t>Om prestaties echter te kunnen verbeteren moeten we het eerst in meetbare termen kunnen beschrijven. Dit wordt vaak aan de hand van interviews, surveys, grafieken, diagrammen,... gemeten. In het software &amp; algoritme domein wordt er voornamenlijk gebruikt gemaakt van observatietools die de prestaties van lopende software kunnen g</w:t>
+      </w:r>
+      <w:r>
+        <w:t>aan meten en visueel weergeven.</w:t>
+      </w:r>
     </w:p>
     <w:p>
       <w:pPr>

</xml_diff>

<commit_message>
Eind verslag - oplossing 3
</commit_message>
<xml_diff>
--- a/5 - Eind verslag/PE_Taak_Performantie_Analyse.docx
+++ b/5 - Eind verslag/PE_Taak_Performantie_Analyse.docx
@@ -5,12 +5,6 @@
     <w:p>
       <w:pPr>
         <w:spacing w:before="100" w:beforeAutospacing="1" w:after="100" w:afterAutospacing="1"/>
-        <w:rPr>
-          <w:rFonts w:asciiTheme="majorHAnsi" w:eastAsiaTheme="majorEastAsia" w:hAnsiTheme="majorHAnsi" w:cstheme="majorBidi"/>
-          <w:color w:val="2E74B5" w:themeColor="accent1" w:themeShade="BF"/>
-          <w:sz w:val="32"/>
-          <w:szCs w:val="32"/>
-        </w:rPr>
       </w:pPr>
       <w:r>
         <w:rPr>
@@ -355,14 +349,2361 @@
       </w:r>
     </w:p>
     <w:p>
+      <w:r>
+        <w:lastRenderedPageBreak/>
+        <w:br w:type="page"/>
+      </w:r>
+    </w:p>
+    <w:sdt>
+      <w:sdtPr>
+        <w:id w:val="-1220439670"/>
+        <w:docPartObj>
+          <w:docPartGallery w:val="Table of Contents"/>
+          <w:docPartUnique/>
+        </w:docPartObj>
+      </w:sdtPr>
+      <w:sdtEndPr>
+        <w:rPr>
+          <w:rFonts w:asciiTheme="minorHAnsi" w:eastAsiaTheme="minorEastAsia" w:hAnsiTheme="minorHAnsi" w:cstheme="minorBidi"/>
+          <w:b/>
+          <w:bCs/>
+          <w:noProof/>
+          <w:color w:val="auto"/>
+          <w:sz w:val="22"/>
+          <w:szCs w:val="22"/>
+          <w:lang w:val="nl-BE" w:eastAsia="ja-JP"/>
+        </w:rPr>
+      </w:sdtEndPr>
+      <w:sdtContent>
+        <w:p>
+          <w:pPr>
+            <w:pStyle w:val="TOCHeading"/>
+          </w:pPr>
+          <w:r>
+            <w:t>Contents</w:t>
+          </w:r>
+        </w:p>
+        <w:p>
+          <w:pPr>
+            <w:pStyle w:val="TOC1"/>
+            <w:tabs>
+              <w:tab w:val="right" w:leader="dot" w:pos="9062"/>
+            </w:tabs>
+            <w:rPr>
+              <w:noProof/>
+              <w:lang w:eastAsia="nl-BE"/>
+            </w:rPr>
+          </w:pPr>
+          <w:r>
+            <w:fldChar w:fldCharType="begin"/>
+          </w:r>
+          <w:r>
+            <w:instrText xml:space="preserve"> TOC \o "1-3" \h \z \u </w:instrText>
+          </w:r>
+          <w:r>
+            <w:fldChar w:fldCharType="separate"/>
+          </w:r>
+          <w:hyperlink w:anchor="_Toc465077061" w:history="1">
+            <w:r>
+              <w:rPr>
+                <w:rStyle w:val="Hyperlink"/>
+                <w:noProof/>
+              </w:rPr>
+              <w:t>Sudokusolver-project op Github</w:t>
+            </w:r>
+            <w:r>
+              <w:rPr>
+                <w:noProof/>
+                <w:webHidden/>
+              </w:rPr>
+              <w:tab/>
+            </w:r>
+            <w:r>
+              <w:rPr>
+                <w:noProof/>
+                <w:webHidden/>
+              </w:rPr>
+              <w:fldChar w:fldCharType="begin"/>
+            </w:r>
+            <w:r>
+              <w:rPr>
+                <w:noProof/>
+                <w:webHidden/>
+              </w:rPr>
+              <w:instrText xml:space="preserve"> PAGEREF _Toc465077061 \h </w:instrText>
+            </w:r>
+            <w:r>
+              <w:rPr>
+                <w:noProof/>
+                <w:webHidden/>
+              </w:rPr>
+            </w:r>
+            <w:r>
+              <w:rPr>
+                <w:noProof/>
+                <w:webHidden/>
+              </w:rPr>
+              <w:fldChar w:fldCharType="separate"/>
+            </w:r>
+            <w:r>
+              <w:rPr>
+                <w:noProof/>
+                <w:webHidden/>
+              </w:rPr>
+              <w:t>4</w:t>
+            </w:r>
+            <w:r>
+              <w:rPr>
+                <w:noProof/>
+                <w:webHidden/>
+              </w:rPr>
+              <w:fldChar w:fldCharType="end"/>
+            </w:r>
+          </w:hyperlink>
+        </w:p>
+        <w:p>
+          <w:pPr>
+            <w:pStyle w:val="TOC1"/>
+            <w:tabs>
+              <w:tab w:val="right" w:leader="dot" w:pos="9062"/>
+            </w:tabs>
+            <w:rPr>
+              <w:noProof/>
+              <w:lang w:eastAsia="nl-BE"/>
+            </w:rPr>
+          </w:pPr>
+          <w:hyperlink w:anchor="_Toc465077062" w:history="1">
+            <w:r>
+              <w:rPr>
+                <w:rStyle w:val="Hyperlink"/>
+                <w:noProof/>
+              </w:rPr>
+              <w:t>Wat is peformance analysis?</w:t>
+            </w:r>
+            <w:r>
+              <w:rPr>
+                <w:noProof/>
+                <w:webHidden/>
+              </w:rPr>
+              <w:tab/>
+            </w:r>
+            <w:r>
+              <w:rPr>
+                <w:noProof/>
+                <w:webHidden/>
+              </w:rPr>
+              <w:fldChar w:fldCharType="begin"/>
+            </w:r>
+            <w:r>
+              <w:rPr>
+                <w:noProof/>
+                <w:webHidden/>
+              </w:rPr>
+              <w:instrText xml:space="preserve"> PAGEREF _Toc465077062 \h </w:instrText>
+            </w:r>
+            <w:r>
+              <w:rPr>
+                <w:noProof/>
+                <w:webHidden/>
+              </w:rPr>
+            </w:r>
+            <w:r>
+              <w:rPr>
+                <w:noProof/>
+                <w:webHidden/>
+              </w:rPr>
+              <w:fldChar w:fldCharType="separate"/>
+            </w:r>
+            <w:r>
+              <w:rPr>
+                <w:noProof/>
+                <w:webHidden/>
+              </w:rPr>
+              <w:t>4</w:t>
+            </w:r>
+            <w:r>
+              <w:rPr>
+                <w:noProof/>
+                <w:webHidden/>
+              </w:rPr>
+              <w:fldChar w:fldCharType="end"/>
+            </w:r>
+          </w:hyperlink>
+        </w:p>
+        <w:p>
+          <w:pPr>
+            <w:pStyle w:val="TOC2"/>
+            <w:tabs>
+              <w:tab w:val="right" w:leader="dot" w:pos="9062"/>
+            </w:tabs>
+            <w:rPr>
+              <w:noProof/>
+              <w:lang w:eastAsia="nl-BE"/>
+            </w:rPr>
+          </w:pPr>
+          <w:hyperlink w:anchor="_Toc465077063" w:history="1">
+            <w:r>
+              <w:rPr>
+                <w:rStyle w:val="Hyperlink"/>
+                <w:noProof/>
+              </w:rPr>
+              <w:t>Inleiding</w:t>
+            </w:r>
+            <w:r>
+              <w:rPr>
+                <w:noProof/>
+                <w:webHidden/>
+              </w:rPr>
+              <w:tab/>
+            </w:r>
+            <w:r>
+              <w:rPr>
+                <w:noProof/>
+                <w:webHidden/>
+              </w:rPr>
+              <w:fldChar w:fldCharType="begin"/>
+            </w:r>
+            <w:r>
+              <w:rPr>
+                <w:noProof/>
+                <w:webHidden/>
+              </w:rPr>
+              <w:instrText xml:space="preserve"> PAGEREF _Toc465077063 \h </w:instrText>
+            </w:r>
+            <w:r>
+              <w:rPr>
+                <w:noProof/>
+                <w:webHidden/>
+              </w:rPr>
+            </w:r>
+            <w:r>
+              <w:rPr>
+                <w:noProof/>
+                <w:webHidden/>
+              </w:rPr>
+              <w:fldChar w:fldCharType="separate"/>
+            </w:r>
+            <w:r>
+              <w:rPr>
+                <w:noProof/>
+                <w:webHidden/>
+              </w:rPr>
+              <w:t>4</w:t>
+            </w:r>
+            <w:r>
+              <w:rPr>
+                <w:noProof/>
+                <w:webHidden/>
+              </w:rPr>
+              <w:fldChar w:fldCharType="end"/>
+            </w:r>
+          </w:hyperlink>
+        </w:p>
+        <w:p>
+          <w:pPr>
+            <w:pStyle w:val="TOC2"/>
+            <w:tabs>
+              <w:tab w:val="right" w:leader="dot" w:pos="9062"/>
+            </w:tabs>
+            <w:rPr>
+              <w:noProof/>
+              <w:lang w:eastAsia="nl-BE"/>
+            </w:rPr>
+          </w:pPr>
+          <w:hyperlink w:anchor="_Toc465077064" w:history="1">
+            <w:r>
+              <w:rPr>
+                <w:rStyle w:val="Hyperlink"/>
+                <w:noProof/>
+              </w:rPr>
+              <w:t>Beschrijving</w:t>
+            </w:r>
+            <w:r>
+              <w:rPr>
+                <w:noProof/>
+                <w:webHidden/>
+              </w:rPr>
+              <w:tab/>
+            </w:r>
+            <w:r>
+              <w:rPr>
+                <w:noProof/>
+                <w:webHidden/>
+              </w:rPr>
+              <w:fldChar w:fldCharType="begin"/>
+            </w:r>
+            <w:r>
+              <w:rPr>
+                <w:noProof/>
+                <w:webHidden/>
+              </w:rPr>
+              <w:instrText xml:space="preserve"> PAGEREF _Toc465077064 \h </w:instrText>
+            </w:r>
+            <w:r>
+              <w:rPr>
+                <w:noProof/>
+                <w:webHidden/>
+              </w:rPr>
+            </w:r>
+            <w:r>
+              <w:rPr>
+                <w:noProof/>
+                <w:webHidden/>
+              </w:rPr>
+              <w:fldChar w:fldCharType="separate"/>
+            </w:r>
+            <w:r>
+              <w:rPr>
+                <w:noProof/>
+                <w:webHidden/>
+              </w:rPr>
+              <w:t>4</w:t>
+            </w:r>
+            <w:r>
+              <w:rPr>
+                <w:noProof/>
+                <w:webHidden/>
+              </w:rPr>
+              <w:fldChar w:fldCharType="end"/>
+            </w:r>
+          </w:hyperlink>
+        </w:p>
+        <w:p>
+          <w:pPr>
+            <w:pStyle w:val="TOC3"/>
+            <w:tabs>
+              <w:tab w:val="right" w:leader="dot" w:pos="9062"/>
+            </w:tabs>
+            <w:rPr>
+              <w:noProof/>
+              <w:lang w:eastAsia="nl-BE"/>
+            </w:rPr>
+          </w:pPr>
+          <w:hyperlink w:anchor="_Toc465077065" w:history="1">
+            <w:r>
+              <w:rPr>
+                <w:rStyle w:val="Hyperlink"/>
+                <w:noProof/>
+              </w:rPr>
+              <w:t>1. Verzamelen van gegevens</w:t>
+            </w:r>
+            <w:r>
+              <w:rPr>
+                <w:noProof/>
+                <w:webHidden/>
+              </w:rPr>
+              <w:tab/>
+            </w:r>
+            <w:r>
+              <w:rPr>
+                <w:noProof/>
+                <w:webHidden/>
+              </w:rPr>
+              <w:fldChar w:fldCharType="begin"/>
+            </w:r>
+            <w:r>
+              <w:rPr>
+                <w:noProof/>
+                <w:webHidden/>
+              </w:rPr>
+              <w:instrText xml:space="preserve"> PAGEREF _Toc465077065 \h </w:instrText>
+            </w:r>
+            <w:r>
+              <w:rPr>
+                <w:noProof/>
+                <w:webHidden/>
+              </w:rPr>
+            </w:r>
+            <w:r>
+              <w:rPr>
+                <w:noProof/>
+                <w:webHidden/>
+              </w:rPr>
+              <w:fldChar w:fldCharType="separate"/>
+            </w:r>
+            <w:r>
+              <w:rPr>
+                <w:noProof/>
+                <w:webHidden/>
+              </w:rPr>
+              <w:t>4</w:t>
+            </w:r>
+            <w:r>
+              <w:rPr>
+                <w:noProof/>
+                <w:webHidden/>
+              </w:rPr>
+              <w:fldChar w:fldCharType="end"/>
+            </w:r>
+          </w:hyperlink>
+        </w:p>
+        <w:p>
+          <w:pPr>
+            <w:pStyle w:val="TOC3"/>
+            <w:tabs>
+              <w:tab w:val="right" w:leader="dot" w:pos="9062"/>
+            </w:tabs>
+            <w:rPr>
+              <w:noProof/>
+              <w:lang w:eastAsia="nl-BE"/>
+            </w:rPr>
+          </w:pPr>
+          <w:hyperlink w:anchor="_Toc465077066" w:history="1">
+            <w:r>
+              <w:rPr>
+                <w:rStyle w:val="Hyperlink"/>
+                <w:noProof/>
+              </w:rPr>
+              <w:t>2. Gegevens transformeren</w:t>
+            </w:r>
+            <w:r>
+              <w:rPr>
+                <w:noProof/>
+                <w:webHidden/>
+              </w:rPr>
+              <w:tab/>
+            </w:r>
+            <w:r>
+              <w:rPr>
+                <w:noProof/>
+                <w:webHidden/>
+              </w:rPr>
+              <w:fldChar w:fldCharType="begin"/>
+            </w:r>
+            <w:r>
+              <w:rPr>
+                <w:noProof/>
+                <w:webHidden/>
+              </w:rPr>
+              <w:instrText xml:space="preserve"> PAGEREF _Toc465077066 \h </w:instrText>
+            </w:r>
+            <w:r>
+              <w:rPr>
+                <w:noProof/>
+                <w:webHidden/>
+              </w:rPr>
+            </w:r>
+            <w:r>
+              <w:rPr>
+                <w:noProof/>
+                <w:webHidden/>
+              </w:rPr>
+              <w:fldChar w:fldCharType="separate"/>
+            </w:r>
+            <w:r>
+              <w:rPr>
+                <w:noProof/>
+                <w:webHidden/>
+              </w:rPr>
+              <w:t>5</w:t>
+            </w:r>
+            <w:r>
+              <w:rPr>
+                <w:noProof/>
+                <w:webHidden/>
+              </w:rPr>
+              <w:fldChar w:fldCharType="end"/>
+            </w:r>
+          </w:hyperlink>
+        </w:p>
+        <w:p>
+          <w:pPr>
+            <w:pStyle w:val="TOC3"/>
+            <w:tabs>
+              <w:tab w:val="right" w:leader="dot" w:pos="9062"/>
+            </w:tabs>
+            <w:rPr>
+              <w:noProof/>
+              <w:lang w:eastAsia="nl-BE"/>
+            </w:rPr>
+          </w:pPr>
+          <w:hyperlink w:anchor="_Toc465077067" w:history="1">
+            <w:r>
+              <w:rPr>
+                <w:rStyle w:val="Hyperlink"/>
+                <w:noProof/>
+              </w:rPr>
+              <w:t>3. Gegevens visualiseren</w:t>
+            </w:r>
+            <w:r>
+              <w:rPr>
+                <w:noProof/>
+                <w:webHidden/>
+              </w:rPr>
+              <w:tab/>
+            </w:r>
+            <w:r>
+              <w:rPr>
+                <w:noProof/>
+                <w:webHidden/>
+              </w:rPr>
+              <w:fldChar w:fldCharType="begin"/>
+            </w:r>
+            <w:r>
+              <w:rPr>
+                <w:noProof/>
+                <w:webHidden/>
+              </w:rPr>
+              <w:instrText xml:space="preserve"> PAGEREF _Toc465077067 \h </w:instrText>
+            </w:r>
+            <w:r>
+              <w:rPr>
+                <w:noProof/>
+                <w:webHidden/>
+              </w:rPr>
+            </w:r>
+            <w:r>
+              <w:rPr>
+                <w:noProof/>
+                <w:webHidden/>
+              </w:rPr>
+              <w:fldChar w:fldCharType="separate"/>
+            </w:r>
+            <w:r>
+              <w:rPr>
+                <w:noProof/>
+                <w:webHidden/>
+              </w:rPr>
+              <w:t>5</w:t>
+            </w:r>
+            <w:r>
+              <w:rPr>
+                <w:noProof/>
+                <w:webHidden/>
+              </w:rPr>
+              <w:fldChar w:fldCharType="end"/>
+            </w:r>
+          </w:hyperlink>
+        </w:p>
+        <w:p>
+          <w:pPr>
+            <w:pStyle w:val="TOC2"/>
+            <w:tabs>
+              <w:tab w:val="right" w:leader="dot" w:pos="9062"/>
+            </w:tabs>
+            <w:rPr>
+              <w:noProof/>
+              <w:lang w:eastAsia="nl-BE"/>
+            </w:rPr>
+          </w:pPr>
+          <w:hyperlink w:anchor="_Toc465077068" w:history="1">
+            <w:r>
+              <w:rPr>
+                <w:rStyle w:val="Hyperlink"/>
+                <w:noProof/>
+              </w:rPr>
+              <w:t>Waarom performance anylyse?</w:t>
+            </w:r>
+            <w:r>
+              <w:rPr>
+                <w:noProof/>
+                <w:webHidden/>
+              </w:rPr>
+              <w:tab/>
+            </w:r>
+            <w:r>
+              <w:rPr>
+                <w:noProof/>
+                <w:webHidden/>
+              </w:rPr>
+              <w:fldChar w:fldCharType="begin"/>
+            </w:r>
+            <w:r>
+              <w:rPr>
+                <w:noProof/>
+                <w:webHidden/>
+              </w:rPr>
+              <w:instrText xml:space="preserve"> PAGEREF _Toc465077068 \h </w:instrText>
+            </w:r>
+            <w:r>
+              <w:rPr>
+                <w:noProof/>
+                <w:webHidden/>
+              </w:rPr>
+            </w:r>
+            <w:r>
+              <w:rPr>
+                <w:noProof/>
+                <w:webHidden/>
+              </w:rPr>
+              <w:fldChar w:fldCharType="separate"/>
+            </w:r>
+            <w:r>
+              <w:rPr>
+                <w:noProof/>
+                <w:webHidden/>
+              </w:rPr>
+              <w:t>5</w:t>
+            </w:r>
+            <w:r>
+              <w:rPr>
+                <w:noProof/>
+                <w:webHidden/>
+              </w:rPr>
+              <w:fldChar w:fldCharType="end"/>
+            </w:r>
+          </w:hyperlink>
+        </w:p>
+        <w:p>
+          <w:pPr>
+            <w:pStyle w:val="TOC1"/>
+            <w:tabs>
+              <w:tab w:val="right" w:leader="dot" w:pos="9062"/>
+            </w:tabs>
+            <w:rPr>
+              <w:noProof/>
+              <w:lang w:eastAsia="nl-BE"/>
+            </w:rPr>
+          </w:pPr>
+          <w:hyperlink w:anchor="_Toc465077069" w:history="1">
+            <w:r>
+              <w:rPr>
+                <w:rStyle w:val="Hyperlink"/>
+                <w:noProof/>
+              </w:rPr>
+              <w:t>Tools voor performance analysis</w:t>
+            </w:r>
+            <w:r>
+              <w:rPr>
+                <w:noProof/>
+                <w:webHidden/>
+              </w:rPr>
+              <w:tab/>
+            </w:r>
+            <w:r>
+              <w:rPr>
+                <w:noProof/>
+                <w:webHidden/>
+              </w:rPr>
+              <w:fldChar w:fldCharType="begin"/>
+            </w:r>
+            <w:r>
+              <w:rPr>
+                <w:noProof/>
+                <w:webHidden/>
+              </w:rPr>
+              <w:instrText xml:space="preserve"> PAGEREF _Toc465077069 \h </w:instrText>
+            </w:r>
+            <w:r>
+              <w:rPr>
+                <w:noProof/>
+                <w:webHidden/>
+              </w:rPr>
+            </w:r>
+            <w:r>
+              <w:rPr>
+                <w:noProof/>
+                <w:webHidden/>
+              </w:rPr>
+              <w:fldChar w:fldCharType="separate"/>
+            </w:r>
+            <w:r>
+              <w:rPr>
+                <w:noProof/>
+                <w:webHidden/>
+              </w:rPr>
+              <w:t>5</w:t>
+            </w:r>
+            <w:r>
+              <w:rPr>
+                <w:noProof/>
+                <w:webHidden/>
+              </w:rPr>
+              <w:fldChar w:fldCharType="end"/>
+            </w:r>
+          </w:hyperlink>
+        </w:p>
+        <w:p>
+          <w:pPr>
+            <w:pStyle w:val="TOC1"/>
+            <w:tabs>
+              <w:tab w:val="right" w:leader="dot" w:pos="9062"/>
+            </w:tabs>
+            <w:rPr>
+              <w:noProof/>
+              <w:lang w:eastAsia="nl-BE"/>
+            </w:rPr>
+          </w:pPr>
+          <w:hyperlink w:anchor="_Toc465077070" w:history="1">
+            <w:r>
+              <w:rPr>
+                <w:rStyle w:val="Hyperlink"/>
+                <w:noProof/>
+                <w:lang w:val="en-US"/>
+              </w:rPr>
+              <w:t>Oplossingsmethode sudoku</w:t>
+            </w:r>
+            <w:r>
+              <w:rPr>
+                <w:noProof/>
+                <w:webHidden/>
+              </w:rPr>
+              <w:tab/>
+            </w:r>
+            <w:r>
+              <w:rPr>
+                <w:noProof/>
+                <w:webHidden/>
+              </w:rPr>
+              <w:fldChar w:fldCharType="begin"/>
+            </w:r>
+            <w:r>
+              <w:rPr>
+                <w:noProof/>
+                <w:webHidden/>
+              </w:rPr>
+              <w:instrText xml:space="preserve"> PAGEREF _Toc465077070 \h </w:instrText>
+            </w:r>
+            <w:r>
+              <w:rPr>
+                <w:noProof/>
+                <w:webHidden/>
+              </w:rPr>
+            </w:r>
+            <w:r>
+              <w:rPr>
+                <w:noProof/>
+                <w:webHidden/>
+              </w:rPr>
+              <w:fldChar w:fldCharType="separate"/>
+            </w:r>
+            <w:r>
+              <w:rPr>
+                <w:noProof/>
+                <w:webHidden/>
+              </w:rPr>
+              <w:t>6</w:t>
+            </w:r>
+            <w:r>
+              <w:rPr>
+                <w:noProof/>
+                <w:webHidden/>
+              </w:rPr>
+              <w:fldChar w:fldCharType="end"/>
+            </w:r>
+          </w:hyperlink>
+        </w:p>
+        <w:p>
+          <w:pPr>
+            <w:pStyle w:val="TOC2"/>
+            <w:tabs>
+              <w:tab w:val="right" w:leader="dot" w:pos="9062"/>
+            </w:tabs>
+            <w:rPr>
+              <w:noProof/>
+              <w:lang w:eastAsia="nl-BE"/>
+            </w:rPr>
+          </w:pPr>
+          <w:hyperlink w:anchor="_Toc465077071" w:history="1">
+            <w:r>
+              <w:rPr>
+                <w:rStyle w:val="Hyperlink"/>
+                <w:noProof/>
+              </w:rPr>
+              <w:t>1. Submit button - controleren van een ingegeven oplossing</w:t>
+            </w:r>
+            <w:r>
+              <w:rPr>
+                <w:noProof/>
+                <w:webHidden/>
+              </w:rPr>
+              <w:tab/>
+            </w:r>
+            <w:r>
+              <w:rPr>
+                <w:noProof/>
+                <w:webHidden/>
+              </w:rPr>
+              <w:fldChar w:fldCharType="begin"/>
+            </w:r>
+            <w:r>
+              <w:rPr>
+                <w:noProof/>
+                <w:webHidden/>
+              </w:rPr>
+              <w:instrText xml:space="preserve"> PAGEREF _Toc465077071 \h </w:instrText>
+            </w:r>
+            <w:r>
+              <w:rPr>
+                <w:noProof/>
+                <w:webHidden/>
+              </w:rPr>
+            </w:r>
+            <w:r>
+              <w:rPr>
+                <w:noProof/>
+                <w:webHidden/>
+              </w:rPr>
+              <w:fldChar w:fldCharType="separate"/>
+            </w:r>
+            <w:r>
+              <w:rPr>
+                <w:noProof/>
+                <w:webHidden/>
+              </w:rPr>
+              <w:t>6</w:t>
+            </w:r>
+            <w:r>
+              <w:rPr>
+                <w:noProof/>
+                <w:webHidden/>
+              </w:rPr>
+              <w:fldChar w:fldCharType="end"/>
+            </w:r>
+          </w:hyperlink>
+        </w:p>
+        <w:p>
+          <w:pPr>
+            <w:pStyle w:val="TOC2"/>
+            <w:tabs>
+              <w:tab w:val="right" w:leader="dot" w:pos="9062"/>
+            </w:tabs>
+            <w:rPr>
+              <w:noProof/>
+              <w:lang w:eastAsia="nl-BE"/>
+            </w:rPr>
+          </w:pPr>
+          <w:hyperlink w:anchor="_Toc465077072" w:history="1">
+            <w:r>
+              <w:rPr>
+                <w:rStyle w:val="Hyperlink"/>
+                <w:noProof/>
+              </w:rPr>
+              <w:t>2. Solve button – oplossen van een sudoku</w:t>
+            </w:r>
+            <w:r>
+              <w:rPr>
+                <w:noProof/>
+                <w:webHidden/>
+              </w:rPr>
+              <w:tab/>
+            </w:r>
+            <w:r>
+              <w:rPr>
+                <w:noProof/>
+                <w:webHidden/>
+              </w:rPr>
+              <w:fldChar w:fldCharType="begin"/>
+            </w:r>
+            <w:r>
+              <w:rPr>
+                <w:noProof/>
+                <w:webHidden/>
+              </w:rPr>
+              <w:instrText xml:space="preserve"> PAGEREF _Toc465077072 \h </w:instrText>
+            </w:r>
+            <w:r>
+              <w:rPr>
+                <w:noProof/>
+                <w:webHidden/>
+              </w:rPr>
+            </w:r>
+            <w:r>
+              <w:rPr>
+                <w:noProof/>
+                <w:webHidden/>
+              </w:rPr>
+              <w:fldChar w:fldCharType="separate"/>
+            </w:r>
+            <w:r>
+              <w:rPr>
+                <w:noProof/>
+                <w:webHidden/>
+              </w:rPr>
+              <w:t>7</w:t>
+            </w:r>
+            <w:r>
+              <w:rPr>
+                <w:noProof/>
+                <w:webHidden/>
+              </w:rPr>
+              <w:fldChar w:fldCharType="end"/>
+            </w:r>
+          </w:hyperlink>
+        </w:p>
+        <w:p>
+          <w:pPr>
+            <w:pStyle w:val="TOC1"/>
+            <w:tabs>
+              <w:tab w:val="right" w:leader="dot" w:pos="9062"/>
+            </w:tabs>
+            <w:rPr>
+              <w:noProof/>
+              <w:lang w:eastAsia="nl-BE"/>
+            </w:rPr>
+          </w:pPr>
+          <w:hyperlink w:anchor="_Toc465077073" w:history="1">
+            <w:r>
+              <w:rPr>
+                <w:rStyle w:val="Hyperlink"/>
+                <w:noProof/>
+              </w:rPr>
+              <w:t>Performantieverbeteringen</w:t>
+            </w:r>
+            <w:r>
+              <w:rPr>
+                <w:noProof/>
+                <w:webHidden/>
+              </w:rPr>
+              <w:tab/>
+            </w:r>
+            <w:r>
+              <w:rPr>
+                <w:noProof/>
+                <w:webHidden/>
+              </w:rPr>
+              <w:fldChar w:fldCharType="begin"/>
+            </w:r>
+            <w:r>
+              <w:rPr>
+                <w:noProof/>
+                <w:webHidden/>
+              </w:rPr>
+              <w:instrText xml:space="preserve"> PAGEREF _Toc465077073 \h </w:instrText>
+            </w:r>
+            <w:r>
+              <w:rPr>
+                <w:noProof/>
+                <w:webHidden/>
+              </w:rPr>
+            </w:r>
+            <w:r>
+              <w:rPr>
+                <w:noProof/>
+                <w:webHidden/>
+              </w:rPr>
+              <w:fldChar w:fldCharType="separate"/>
+            </w:r>
+            <w:r>
+              <w:rPr>
+                <w:noProof/>
+                <w:webHidden/>
+              </w:rPr>
+              <w:t>8</w:t>
+            </w:r>
+            <w:r>
+              <w:rPr>
+                <w:noProof/>
+                <w:webHidden/>
+              </w:rPr>
+              <w:fldChar w:fldCharType="end"/>
+            </w:r>
+          </w:hyperlink>
+        </w:p>
+        <w:p>
+          <w:pPr>
+            <w:pStyle w:val="TOC2"/>
+            <w:tabs>
+              <w:tab w:val="right" w:leader="dot" w:pos="9062"/>
+            </w:tabs>
+            <w:rPr>
+              <w:noProof/>
+              <w:lang w:eastAsia="nl-BE"/>
+            </w:rPr>
+          </w:pPr>
+          <w:hyperlink w:anchor="_Toc465077074" w:history="1">
+            <w:r>
+              <w:rPr>
+                <w:rStyle w:val="Hyperlink"/>
+                <w:noProof/>
+              </w:rPr>
+              <w:t>1 - Shuffle methode</w:t>
+            </w:r>
+            <w:r>
+              <w:rPr>
+                <w:noProof/>
+                <w:webHidden/>
+              </w:rPr>
+              <w:tab/>
+            </w:r>
+            <w:r>
+              <w:rPr>
+                <w:noProof/>
+                <w:webHidden/>
+              </w:rPr>
+              <w:fldChar w:fldCharType="begin"/>
+            </w:r>
+            <w:r>
+              <w:rPr>
+                <w:noProof/>
+                <w:webHidden/>
+              </w:rPr>
+              <w:instrText xml:space="preserve"> PAGEREF _Toc465077074 \h </w:instrText>
+            </w:r>
+            <w:r>
+              <w:rPr>
+                <w:noProof/>
+                <w:webHidden/>
+              </w:rPr>
+            </w:r>
+            <w:r>
+              <w:rPr>
+                <w:noProof/>
+                <w:webHidden/>
+              </w:rPr>
+              <w:fldChar w:fldCharType="separate"/>
+            </w:r>
+            <w:r>
+              <w:rPr>
+                <w:noProof/>
+                <w:webHidden/>
+              </w:rPr>
+              <w:t>8</w:t>
+            </w:r>
+            <w:r>
+              <w:rPr>
+                <w:noProof/>
+                <w:webHidden/>
+              </w:rPr>
+              <w:fldChar w:fldCharType="end"/>
+            </w:r>
+          </w:hyperlink>
+        </w:p>
+        <w:p>
+          <w:pPr>
+            <w:pStyle w:val="TOC3"/>
+            <w:tabs>
+              <w:tab w:val="right" w:leader="dot" w:pos="9062"/>
+            </w:tabs>
+            <w:rPr>
+              <w:noProof/>
+              <w:lang w:eastAsia="nl-BE"/>
+            </w:rPr>
+          </w:pPr>
+          <w:hyperlink w:anchor="_Toc465077075" w:history="1">
+            <w:r>
+              <w:rPr>
+                <w:rStyle w:val="Hyperlink"/>
+                <w:noProof/>
+              </w:rPr>
+              <w:t>Beschrijving</w:t>
+            </w:r>
+            <w:r>
+              <w:rPr>
+                <w:noProof/>
+                <w:webHidden/>
+              </w:rPr>
+              <w:tab/>
+            </w:r>
+            <w:r>
+              <w:rPr>
+                <w:noProof/>
+                <w:webHidden/>
+              </w:rPr>
+              <w:fldChar w:fldCharType="begin"/>
+            </w:r>
+            <w:r>
+              <w:rPr>
+                <w:noProof/>
+                <w:webHidden/>
+              </w:rPr>
+              <w:instrText xml:space="preserve"> PAGEREF _Toc465077075 \h </w:instrText>
+            </w:r>
+            <w:r>
+              <w:rPr>
+                <w:noProof/>
+                <w:webHidden/>
+              </w:rPr>
+            </w:r>
+            <w:r>
+              <w:rPr>
+                <w:noProof/>
+                <w:webHidden/>
+              </w:rPr>
+              <w:fldChar w:fldCharType="separate"/>
+            </w:r>
+            <w:r>
+              <w:rPr>
+                <w:noProof/>
+                <w:webHidden/>
+              </w:rPr>
+              <w:t>8</w:t>
+            </w:r>
+            <w:r>
+              <w:rPr>
+                <w:noProof/>
+                <w:webHidden/>
+              </w:rPr>
+              <w:fldChar w:fldCharType="end"/>
+            </w:r>
+          </w:hyperlink>
+        </w:p>
+        <w:p>
+          <w:pPr>
+            <w:pStyle w:val="TOC3"/>
+            <w:tabs>
+              <w:tab w:val="right" w:leader="dot" w:pos="9062"/>
+            </w:tabs>
+            <w:rPr>
+              <w:noProof/>
+              <w:lang w:eastAsia="nl-BE"/>
+            </w:rPr>
+          </w:pPr>
+          <w:hyperlink w:anchor="_Toc465077076" w:history="1">
+            <w:r>
+              <w:rPr>
+                <w:rStyle w:val="Hyperlink"/>
+                <w:noProof/>
+              </w:rPr>
+              <w:t>Meting</w:t>
+            </w:r>
+            <w:r>
+              <w:rPr>
+                <w:noProof/>
+                <w:webHidden/>
+              </w:rPr>
+              <w:tab/>
+            </w:r>
+            <w:r>
+              <w:rPr>
+                <w:noProof/>
+                <w:webHidden/>
+              </w:rPr>
+              <w:fldChar w:fldCharType="begin"/>
+            </w:r>
+            <w:r>
+              <w:rPr>
+                <w:noProof/>
+                <w:webHidden/>
+              </w:rPr>
+              <w:instrText xml:space="preserve"> PAGEREF _Toc465077076 \h </w:instrText>
+            </w:r>
+            <w:r>
+              <w:rPr>
+                <w:noProof/>
+                <w:webHidden/>
+              </w:rPr>
+            </w:r>
+            <w:r>
+              <w:rPr>
+                <w:noProof/>
+                <w:webHidden/>
+              </w:rPr>
+              <w:fldChar w:fldCharType="separate"/>
+            </w:r>
+            <w:r>
+              <w:rPr>
+                <w:noProof/>
+                <w:webHidden/>
+              </w:rPr>
+              <w:t>9</w:t>
+            </w:r>
+            <w:r>
+              <w:rPr>
+                <w:noProof/>
+                <w:webHidden/>
+              </w:rPr>
+              <w:fldChar w:fldCharType="end"/>
+            </w:r>
+          </w:hyperlink>
+        </w:p>
+        <w:p>
+          <w:pPr>
+            <w:pStyle w:val="TOC3"/>
+            <w:tabs>
+              <w:tab w:val="right" w:leader="dot" w:pos="9062"/>
+            </w:tabs>
+            <w:rPr>
+              <w:noProof/>
+              <w:lang w:eastAsia="nl-BE"/>
+            </w:rPr>
+          </w:pPr>
+          <w:hyperlink w:anchor="_Toc465077077" w:history="1">
+            <w:r>
+              <w:rPr>
+                <w:rStyle w:val="Hyperlink"/>
+                <w:noProof/>
+              </w:rPr>
+              <w:t>Vaststelling</w:t>
+            </w:r>
+            <w:r>
+              <w:rPr>
+                <w:noProof/>
+                <w:webHidden/>
+              </w:rPr>
+              <w:tab/>
+            </w:r>
+            <w:r>
+              <w:rPr>
+                <w:noProof/>
+                <w:webHidden/>
+              </w:rPr>
+              <w:fldChar w:fldCharType="begin"/>
+            </w:r>
+            <w:r>
+              <w:rPr>
+                <w:noProof/>
+                <w:webHidden/>
+              </w:rPr>
+              <w:instrText xml:space="preserve"> PAGEREF _Toc465077077 \h </w:instrText>
+            </w:r>
+            <w:r>
+              <w:rPr>
+                <w:noProof/>
+                <w:webHidden/>
+              </w:rPr>
+            </w:r>
+            <w:r>
+              <w:rPr>
+                <w:noProof/>
+                <w:webHidden/>
+              </w:rPr>
+              <w:fldChar w:fldCharType="separate"/>
+            </w:r>
+            <w:r>
+              <w:rPr>
+                <w:noProof/>
+                <w:webHidden/>
+              </w:rPr>
+              <w:t>10</w:t>
+            </w:r>
+            <w:r>
+              <w:rPr>
+                <w:noProof/>
+                <w:webHidden/>
+              </w:rPr>
+              <w:fldChar w:fldCharType="end"/>
+            </w:r>
+          </w:hyperlink>
+        </w:p>
+        <w:p>
+          <w:pPr>
+            <w:pStyle w:val="TOC2"/>
+            <w:tabs>
+              <w:tab w:val="right" w:leader="dot" w:pos="9062"/>
+            </w:tabs>
+            <w:rPr>
+              <w:noProof/>
+              <w:lang w:eastAsia="nl-BE"/>
+            </w:rPr>
+          </w:pPr>
+          <w:hyperlink w:anchor="_Toc465077078" w:history="1">
+            <w:r>
+              <w:rPr>
+                <w:rStyle w:val="Hyperlink"/>
+                <w:noProof/>
+              </w:rPr>
+              <w:t>2 – Primitieve datatypes</w:t>
+            </w:r>
+            <w:r>
+              <w:rPr>
+                <w:noProof/>
+                <w:webHidden/>
+              </w:rPr>
+              <w:tab/>
+            </w:r>
+            <w:r>
+              <w:rPr>
+                <w:noProof/>
+                <w:webHidden/>
+              </w:rPr>
+              <w:fldChar w:fldCharType="begin"/>
+            </w:r>
+            <w:r>
+              <w:rPr>
+                <w:noProof/>
+                <w:webHidden/>
+              </w:rPr>
+              <w:instrText xml:space="preserve"> PAGEREF _Toc465077078 \h </w:instrText>
+            </w:r>
+            <w:r>
+              <w:rPr>
+                <w:noProof/>
+                <w:webHidden/>
+              </w:rPr>
+            </w:r>
+            <w:r>
+              <w:rPr>
+                <w:noProof/>
+                <w:webHidden/>
+              </w:rPr>
+              <w:fldChar w:fldCharType="separate"/>
+            </w:r>
+            <w:r>
+              <w:rPr>
+                <w:noProof/>
+                <w:webHidden/>
+              </w:rPr>
+              <w:t>11</w:t>
+            </w:r>
+            <w:r>
+              <w:rPr>
+                <w:noProof/>
+                <w:webHidden/>
+              </w:rPr>
+              <w:fldChar w:fldCharType="end"/>
+            </w:r>
+          </w:hyperlink>
+        </w:p>
+        <w:p>
+          <w:pPr>
+            <w:pStyle w:val="TOC3"/>
+            <w:tabs>
+              <w:tab w:val="right" w:leader="dot" w:pos="9062"/>
+            </w:tabs>
+            <w:rPr>
+              <w:noProof/>
+              <w:lang w:eastAsia="nl-BE"/>
+            </w:rPr>
+          </w:pPr>
+          <w:hyperlink w:anchor="_Toc465077079" w:history="1">
+            <w:r>
+              <w:rPr>
+                <w:rStyle w:val="Hyperlink"/>
+                <w:noProof/>
+              </w:rPr>
+              <w:t>Beschrijving</w:t>
+            </w:r>
+            <w:r>
+              <w:rPr>
+                <w:noProof/>
+                <w:webHidden/>
+              </w:rPr>
+              <w:tab/>
+            </w:r>
+            <w:r>
+              <w:rPr>
+                <w:noProof/>
+                <w:webHidden/>
+              </w:rPr>
+              <w:fldChar w:fldCharType="begin"/>
+            </w:r>
+            <w:r>
+              <w:rPr>
+                <w:noProof/>
+                <w:webHidden/>
+              </w:rPr>
+              <w:instrText xml:space="preserve"> PAGEREF _Toc465077079 \h </w:instrText>
+            </w:r>
+            <w:r>
+              <w:rPr>
+                <w:noProof/>
+                <w:webHidden/>
+              </w:rPr>
+            </w:r>
+            <w:r>
+              <w:rPr>
+                <w:noProof/>
+                <w:webHidden/>
+              </w:rPr>
+              <w:fldChar w:fldCharType="separate"/>
+            </w:r>
+            <w:r>
+              <w:rPr>
+                <w:noProof/>
+                <w:webHidden/>
+              </w:rPr>
+              <w:t>11</w:t>
+            </w:r>
+            <w:r>
+              <w:rPr>
+                <w:noProof/>
+                <w:webHidden/>
+              </w:rPr>
+              <w:fldChar w:fldCharType="end"/>
+            </w:r>
+          </w:hyperlink>
+        </w:p>
+        <w:p>
+          <w:pPr>
+            <w:pStyle w:val="TOC3"/>
+            <w:tabs>
+              <w:tab w:val="right" w:leader="dot" w:pos="9062"/>
+            </w:tabs>
+            <w:rPr>
+              <w:noProof/>
+              <w:lang w:eastAsia="nl-BE"/>
+            </w:rPr>
+          </w:pPr>
+          <w:hyperlink w:anchor="_Toc465077080" w:history="1">
+            <w:r>
+              <w:rPr>
+                <w:rStyle w:val="Hyperlink"/>
+                <w:noProof/>
+              </w:rPr>
+              <w:t>Meting</w:t>
+            </w:r>
+            <w:r>
+              <w:rPr>
+                <w:noProof/>
+                <w:webHidden/>
+              </w:rPr>
+              <w:tab/>
+            </w:r>
+            <w:r>
+              <w:rPr>
+                <w:noProof/>
+                <w:webHidden/>
+              </w:rPr>
+              <w:fldChar w:fldCharType="begin"/>
+            </w:r>
+            <w:r>
+              <w:rPr>
+                <w:noProof/>
+                <w:webHidden/>
+              </w:rPr>
+              <w:instrText xml:space="preserve"> PAGEREF _Toc465077080 \h </w:instrText>
+            </w:r>
+            <w:r>
+              <w:rPr>
+                <w:noProof/>
+                <w:webHidden/>
+              </w:rPr>
+            </w:r>
+            <w:r>
+              <w:rPr>
+                <w:noProof/>
+                <w:webHidden/>
+              </w:rPr>
+              <w:fldChar w:fldCharType="separate"/>
+            </w:r>
+            <w:r>
+              <w:rPr>
+                <w:noProof/>
+                <w:webHidden/>
+              </w:rPr>
+              <w:t>12</w:t>
+            </w:r>
+            <w:r>
+              <w:rPr>
+                <w:noProof/>
+                <w:webHidden/>
+              </w:rPr>
+              <w:fldChar w:fldCharType="end"/>
+            </w:r>
+          </w:hyperlink>
+        </w:p>
+        <w:p>
+          <w:pPr>
+            <w:pStyle w:val="TOC3"/>
+            <w:tabs>
+              <w:tab w:val="right" w:leader="dot" w:pos="9062"/>
+            </w:tabs>
+            <w:rPr>
+              <w:noProof/>
+              <w:lang w:eastAsia="nl-BE"/>
+            </w:rPr>
+          </w:pPr>
+          <w:hyperlink w:anchor="_Toc465077081" w:history="1">
+            <w:r>
+              <w:rPr>
+                <w:rStyle w:val="Hyperlink"/>
+                <w:noProof/>
+              </w:rPr>
+              <w:t>Vastelling</w:t>
+            </w:r>
+            <w:r>
+              <w:rPr>
+                <w:noProof/>
+                <w:webHidden/>
+              </w:rPr>
+              <w:tab/>
+            </w:r>
+            <w:r>
+              <w:rPr>
+                <w:noProof/>
+                <w:webHidden/>
+              </w:rPr>
+              <w:fldChar w:fldCharType="begin"/>
+            </w:r>
+            <w:r>
+              <w:rPr>
+                <w:noProof/>
+                <w:webHidden/>
+              </w:rPr>
+              <w:instrText xml:space="preserve"> PAGEREF _Toc465077081 \h </w:instrText>
+            </w:r>
+            <w:r>
+              <w:rPr>
+                <w:noProof/>
+                <w:webHidden/>
+              </w:rPr>
+            </w:r>
+            <w:r>
+              <w:rPr>
+                <w:noProof/>
+                <w:webHidden/>
+              </w:rPr>
+              <w:fldChar w:fldCharType="separate"/>
+            </w:r>
+            <w:r>
+              <w:rPr>
+                <w:noProof/>
+                <w:webHidden/>
+              </w:rPr>
+              <w:t>13</w:t>
+            </w:r>
+            <w:r>
+              <w:rPr>
+                <w:noProof/>
+                <w:webHidden/>
+              </w:rPr>
+              <w:fldChar w:fldCharType="end"/>
+            </w:r>
+          </w:hyperlink>
+        </w:p>
+        <w:p>
+          <w:pPr>
+            <w:pStyle w:val="TOC2"/>
+            <w:tabs>
+              <w:tab w:val="right" w:leader="dot" w:pos="9062"/>
+            </w:tabs>
+            <w:rPr>
+              <w:noProof/>
+              <w:lang w:eastAsia="nl-BE"/>
+            </w:rPr>
+          </w:pPr>
+          <w:hyperlink w:anchor="_Toc465077082" w:history="1">
+            <w:r>
+              <w:rPr>
+                <w:rStyle w:val="Hyperlink"/>
+                <w:noProof/>
+              </w:rPr>
+              <w:t>3 – Callable solve-method</w:t>
+            </w:r>
+            <w:r>
+              <w:rPr>
+                <w:noProof/>
+                <w:webHidden/>
+              </w:rPr>
+              <w:tab/>
+            </w:r>
+            <w:r>
+              <w:rPr>
+                <w:noProof/>
+                <w:webHidden/>
+              </w:rPr>
+              <w:fldChar w:fldCharType="begin"/>
+            </w:r>
+            <w:r>
+              <w:rPr>
+                <w:noProof/>
+                <w:webHidden/>
+              </w:rPr>
+              <w:instrText xml:space="preserve"> PAGEREF _Toc465077082 \h </w:instrText>
+            </w:r>
+            <w:r>
+              <w:rPr>
+                <w:noProof/>
+                <w:webHidden/>
+              </w:rPr>
+            </w:r>
+            <w:r>
+              <w:rPr>
+                <w:noProof/>
+                <w:webHidden/>
+              </w:rPr>
+              <w:fldChar w:fldCharType="separate"/>
+            </w:r>
+            <w:r>
+              <w:rPr>
+                <w:noProof/>
+                <w:webHidden/>
+              </w:rPr>
+              <w:t>14</w:t>
+            </w:r>
+            <w:r>
+              <w:rPr>
+                <w:noProof/>
+                <w:webHidden/>
+              </w:rPr>
+              <w:fldChar w:fldCharType="end"/>
+            </w:r>
+          </w:hyperlink>
+        </w:p>
+        <w:p>
+          <w:pPr>
+            <w:pStyle w:val="TOC3"/>
+            <w:tabs>
+              <w:tab w:val="right" w:leader="dot" w:pos="9062"/>
+            </w:tabs>
+            <w:rPr>
+              <w:noProof/>
+              <w:lang w:eastAsia="nl-BE"/>
+            </w:rPr>
+          </w:pPr>
+          <w:hyperlink w:anchor="_Toc465077083" w:history="1">
+            <w:r>
+              <w:rPr>
+                <w:rStyle w:val="Hyperlink"/>
+                <w:noProof/>
+              </w:rPr>
+              <w:t>Beschrijving</w:t>
+            </w:r>
+            <w:r>
+              <w:rPr>
+                <w:noProof/>
+                <w:webHidden/>
+              </w:rPr>
+              <w:tab/>
+            </w:r>
+            <w:r>
+              <w:rPr>
+                <w:noProof/>
+                <w:webHidden/>
+              </w:rPr>
+              <w:fldChar w:fldCharType="begin"/>
+            </w:r>
+            <w:r>
+              <w:rPr>
+                <w:noProof/>
+                <w:webHidden/>
+              </w:rPr>
+              <w:instrText xml:space="preserve"> PAGEREF _Toc465077083 \h </w:instrText>
+            </w:r>
+            <w:r>
+              <w:rPr>
+                <w:noProof/>
+                <w:webHidden/>
+              </w:rPr>
+            </w:r>
+            <w:r>
+              <w:rPr>
+                <w:noProof/>
+                <w:webHidden/>
+              </w:rPr>
+              <w:fldChar w:fldCharType="separate"/>
+            </w:r>
+            <w:r>
+              <w:rPr>
+                <w:noProof/>
+                <w:webHidden/>
+              </w:rPr>
+              <w:t>14</w:t>
+            </w:r>
+            <w:r>
+              <w:rPr>
+                <w:noProof/>
+                <w:webHidden/>
+              </w:rPr>
+              <w:fldChar w:fldCharType="end"/>
+            </w:r>
+          </w:hyperlink>
+        </w:p>
+        <w:p>
+          <w:pPr>
+            <w:pStyle w:val="TOC3"/>
+            <w:tabs>
+              <w:tab w:val="right" w:leader="dot" w:pos="9062"/>
+            </w:tabs>
+            <w:rPr>
+              <w:noProof/>
+              <w:lang w:eastAsia="nl-BE"/>
+            </w:rPr>
+          </w:pPr>
+          <w:hyperlink w:anchor="_Toc465077084" w:history="1">
+            <w:r>
+              <w:rPr>
+                <w:rStyle w:val="Hyperlink"/>
+                <w:noProof/>
+              </w:rPr>
+              <w:t>Meting</w:t>
+            </w:r>
+            <w:r>
+              <w:rPr>
+                <w:noProof/>
+                <w:webHidden/>
+              </w:rPr>
+              <w:tab/>
+            </w:r>
+            <w:r>
+              <w:rPr>
+                <w:noProof/>
+                <w:webHidden/>
+              </w:rPr>
+              <w:fldChar w:fldCharType="begin"/>
+            </w:r>
+            <w:r>
+              <w:rPr>
+                <w:noProof/>
+                <w:webHidden/>
+              </w:rPr>
+              <w:instrText xml:space="preserve"> PAGEREF _Toc465077084 \h </w:instrText>
+            </w:r>
+            <w:r>
+              <w:rPr>
+                <w:noProof/>
+                <w:webHidden/>
+              </w:rPr>
+            </w:r>
+            <w:r>
+              <w:rPr>
+                <w:noProof/>
+                <w:webHidden/>
+              </w:rPr>
+              <w:fldChar w:fldCharType="separate"/>
+            </w:r>
+            <w:r>
+              <w:rPr>
+                <w:noProof/>
+                <w:webHidden/>
+              </w:rPr>
+              <w:t>14</w:t>
+            </w:r>
+            <w:r>
+              <w:rPr>
+                <w:noProof/>
+                <w:webHidden/>
+              </w:rPr>
+              <w:fldChar w:fldCharType="end"/>
+            </w:r>
+          </w:hyperlink>
+        </w:p>
+        <w:p>
+          <w:pPr>
+            <w:pStyle w:val="TOC3"/>
+            <w:tabs>
+              <w:tab w:val="right" w:leader="dot" w:pos="9062"/>
+            </w:tabs>
+            <w:rPr>
+              <w:noProof/>
+              <w:lang w:eastAsia="nl-BE"/>
+            </w:rPr>
+          </w:pPr>
+          <w:hyperlink w:anchor="_Toc465077085" w:history="1">
+            <w:r>
+              <w:rPr>
+                <w:rStyle w:val="Hyperlink"/>
+                <w:noProof/>
+              </w:rPr>
+              <w:t>Vastelling</w:t>
+            </w:r>
+            <w:r>
+              <w:rPr>
+                <w:noProof/>
+                <w:webHidden/>
+              </w:rPr>
+              <w:tab/>
+            </w:r>
+            <w:r>
+              <w:rPr>
+                <w:noProof/>
+                <w:webHidden/>
+              </w:rPr>
+              <w:fldChar w:fldCharType="begin"/>
+            </w:r>
+            <w:r>
+              <w:rPr>
+                <w:noProof/>
+                <w:webHidden/>
+              </w:rPr>
+              <w:instrText xml:space="preserve"> PAGEREF _Toc465077085 \h </w:instrText>
+            </w:r>
+            <w:r>
+              <w:rPr>
+                <w:noProof/>
+                <w:webHidden/>
+              </w:rPr>
+            </w:r>
+            <w:r>
+              <w:rPr>
+                <w:noProof/>
+                <w:webHidden/>
+              </w:rPr>
+              <w:fldChar w:fldCharType="separate"/>
+            </w:r>
+            <w:r>
+              <w:rPr>
+                <w:noProof/>
+                <w:webHidden/>
+              </w:rPr>
+              <w:t>14</w:t>
+            </w:r>
+            <w:r>
+              <w:rPr>
+                <w:noProof/>
+                <w:webHidden/>
+              </w:rPr>
+              <w:fldChar w:fldCharType="end"/>
+            </w:r>
+          </w:hyperlink>
+        </w:p>
+        <w:p>
+          <w:pPr>
+            <w:pStyle w:val="TOC2"/>
+            <w:tabs>
+              <w:tab w:val="right" w:leader="dot" w:pos="9062"/>
+            </w:tabs>
+            <w:rPr>
+              <w:noProof/>
+              <w:lang w:eastAsia="nl-BE"/>
+            </w:rPr>
+          </w:pPr>
+          <w:hyperlink w:anchor="_Toc465077086" w:history="1">
+            <w:r>
+              <w:rPr>
+                <w:rStyle w:val="Hyperlink"/>
+                <w:noProof/>
+              </w:rPr>
+              <w:t>4 - ?</w:t>
+            </w:r>
+            <w:r>
+              <w:rPr>
+                <w:noProof/>
+                <w:webHidden/>
+              </w:rPr>
+              <w:tab/>
+            </w:r>
+            <w:r>
+              <w:rPr>
+                <w:noProof/>
+                <w:webHidden/>
+              </w:rPr>
+              <w:fldChar w:fldCharType="begin"/>
+            </w:r>
+            <w:r>
+              <w:rPr>
+                <w:noProof/>
+                <w:webHidden/>
+              </w:rPr>
+              <w:instrText xml:space="preserve"> PAGEREF _Toc465077086 \h </w:instrText>
+            </w:r>
+            <w:r>
+              <w:rPr>
+                <w:noProof/>
+                <w:webHidden/>
+              </w:rPr>
+            </w:r>
+            <w:r>
+              <w:rPr>
+                <w:noProof/>
+                <w:webHidden/>
+              </w:rPr>
+              <w:fldChar w:fldCharType="separate"/>
+            </w:r>
+            <w:r>
+              <w:rPr>
+                <w:noProof/>
+                <w:webHidden/>
+              </w:rPr>
+              <w:t>14</w:t>
+            </w:r>
+            <w:r>
+              <w:rPr>
+                <w:noProof/>
+                <w:webHidden/>
+              </w:rPr>
+              <w:fldChar w:fldCharType="end"/>
+            </w:r>
+          </w:hyperlink>
+        </w:p>
+        <w:p>
+          <w:pPr>
+            <w:pStyle w:val="TOC3"/>
+            <w:tabs>
+              <w:tab w:val="right" w:leader="dot" w:pos="9062"/>
+            </w:tabs>
+            <w:rPr>
+              <w:noProof/>
+              <w:lang w:eastAsia="nl-BE"/>
+            </w:rPr>
+          </w:pPr>
+          <w:hyperlink w:anchor="_Toc465077087" w:history="1">
+            <w:r>
+              <w:rPr>
+                <w:rStyle w:val="Hyperlink"/>
+                <w:noProof/>
+              </w:rPr>
+              <w:t>Beschrijving</w:t>
+            </w:r>
+            <w:r>
+              <w:rPr>
+                <w:noProof/>
+                <w:webHidden/>
+              </w:rPr>
+              <w:tab/>
+            </w:r>
+            <w:r>
+              <w:rPr>
+                <w:noProof/>
+                <w:webHidden/>
+              </w:rPr>
+              <w:fldChar w:fldCharType="begin"/>
+            </w:r>
+            <w:r>
+              <w:rPr>
+                <w:noProof/>
+                <w:webHidden/>
+              </w:rPr>
+              <w:instrText xml:space="preserve"> PAGEREF _Toc465077087 \h </w:instrText>
+            </w:r>
+            <w:r>
+              <w:rPr>
+                <w:noProof/>
+                <w:webHidden/>
+              </w:rPr>
+            </w:r>
+            <w:r>
+              <w:rPr>
+                <w:noProof/>
+                <w:webHidden/>
+              </w:rPr>
+              <w:fldChar w:fldCharType="separate"/>
+            </w:r>
+            <w:r>
+              <w:rPr>
+                <w:noProof/>
+                <w:webHidden/>
+              </w:rPr>
+              <w:t>14</w:t>
+            </w:r>
+            <w:r>
+              <w:rPr>
+                <w:noProof/>
+                <w:webHidden/>
+              </w:rPr>
+              <w:fldChar w:fldCharType="end"/>
+            </w:r>
+          </w:hyperlink>
+        </w:p>
+        <w:p>
+          <w:pPr>
+            <w:pStyle w:val="TOC3"/>
+            <w:tabs>
+              <w:tab w:val="right" w:leader="dot" w:pos="9062"/>
+            </w:tabs>
+            <w:rPr>
+              <w:noProof/>
+              <w:lang w:eastAsia="nl-BE"/>
+            </w:rPr>
+          </w:pPr>
+          <w:hyperlink w:anchor="_Toc465077088" w:history="1">
+            <w:r>
+              <w:rPr>
+                <w:rStyle w:val="Hyperlink"/>
+                <w:noProof/>
+              </w:rPr>
+              <w:t>Meting</w:t>
+            </w:r>
+            <w:r>
+              <w:rPr>
+                <w:noProof/>
+                <w:webHidden/>
+              </w:rPr>
+              <w:tab/>
+            </w:r>
+            <w:r>
+              <w:rPr>
+                <w:noProof/>
+                <w:webHidden/>
+              </w:rPr>
+              <w:fldChar w:fldCharType="begin"/>
+            </w:r>
+            <w:r>
+              <w:rPr>
+                <w:noProof/>
+                <w:webHidden/>
+              </w:rPr>
+              <w:instrText xml:space="preserve"> PAGEREF _Toc465077088 \h </w:instrText>
+            </w:r>
+            <w:r>
+              <w:rPr>
+                <w:noProof/>
+                <w:webHidden/>
+              </w:rPr>
+            </w:r>
+            <w:r>
+              <w:rPr>
+                <w:noProof/>
+                <w:webHidden/>
+              </w:rPr>
+              <w:fldChar w:fldCharType="separate"/>
+            </w:r>
+            <w:r>
+              <w:rPr>
+                <w:noProof/>
+                <w:webHidden/>
+              </w:rPr>
+              <w:t>14</w:t>
+            </w:r>
+            <w:r>
+              <w:rPr>
+                <w:noProof/>
+                <w:webHidden/>
+              </w:rPr>
+              <w:fldChar w:fldCharType="end"/>
+            </w:r>
+          </w:hyperlink>
+        </w:p>
+        <w:p>
+          <w:pPr>
+            <w:pStyle w:val="TOC3"/>
+            <w:tabs>
+              <w:tab w:val="right" w:leader="dot" w:pos="9062"/>
+            </w:tabs>
+            <w:rPr>
+              <w:noProof/>
+              <w:lang w:eastAsia="nl-BE"/>
+            </w:rPr>
+          </w:pPr>
+          <w:hyperlink w:anchor="_Toc465077089" w:history="1">
+            <w:r>
+              <w:rPr>
+                <w:rStyle w:val="Hyperlink"/>
+                <w:noProof/>
+              </w:rPr>
+              <w:t>Vastelling</w:t>
+            </w:r>
+            <w:r>
+              <w:rPr>
+                <w:noProof/>
+                <w:webHidden/>
+              </w:rPr>
+              <w:tab/>
+            </w:r>
+            <w:r>
+              <w:rPr>
+                <w:noProof/>
+                <w:webHidden/>
+              </w:rPr>
+              <w:fldChar w:fldCharType="begin"/>
+            </w:r>
+            <w:r>
+              <w:rPr>
+                <w:noProof/>
+                <w:webHidden/>
+              </w:rPr>
+              <w:instrText xml:space="preserve"> PAGEREF _Toc465077089 \h </w:instrText>
+            </w:r>
+            <w:r>
+              <w:rPr>
+                <w:noProof/>
+                <w:webHidden/>
+              </w:rPr>
+            </w:r>
+            <w:r>
+              <w:rPr>
+                <w:noProof/>
+                <w:webHidden/>
+              </w:rPr>
+              <w:fldChar w:fldCharType="separate"/>
+            </w:r>
+            <w:r>
+              <w:rPr>
+                <w:noProof/>
+                <w:webHidden/>
+              </w:rPr>
+              <w:t>14</w:t>
+            </w:r>
+            <w:r>
+              <w:rPr>
+                <w:noProof/>
+                <w:webHidden/>
+              </w:rPr>
+              <w:fldChar w:fldCharType="end"/>
+            </w:r>
+          </w:hyperlink>
+        </w:p>
+        <w:p>
+          <w:pPr>
+            <w:pStyle w:val="TOC1"/>
+            <w:tabs>
+              <w:tab w:val="right" w:leader="dot" w:pos="9062"/>
+            </w:tabs>
+            <w:rPr>
+              <w:noProof/>
+              <w:lang w:eastAsia="nl-BE"/>
+            </w:rPr>
+          </w:pPr>
+          <w:hyperlink w:anchor="_Toc465077090" w:history="1">
+            <w:r>
+              <w:rPr>
+                <w:rStyle w:val="Hyperlink"/>
+                <w:noProof/>
+              </w:rPr>
+              <w:t>Verslag bevindingen (analyse, testen, cijfergegevens,…)</w:t>
+            </w:r>
+            <w:r>
+              <w:rPr>
+                <w:noProof/>
+                <w:webHidden/>
+              </w:rPr>
+              <w:tab/>
+            </w:r>
+            <w:r>
+              <w:rPr>
+                <w:noProof/>
+                <w:webHidden/>
+              </w:rPr>
+              <w:fldChar w:fldCharType="begin"/>
+            </w:r>
+            <w:r>
+              <w:rPr>
+                <w:noProof/>
+                <w:webHidden/>
+              </w:rPr>
+              <w:instrText xml:space="preserve"> PAGEREF _Toc465077090 \h </w:instrText>
+            </w:r>
+            <w:r>
+              <w:rPr>
+                <w:noProof/>
+                <w:webHidden/>
+              </w:rPr>
+            </w:r>
+            <w:r>
+              <w:rPr>
+                <w:noProof/>
+                <w:webHidden/>
+              </w:rPr>
+              <w:fldChar w:fldCharType="separate"/>
+            </w:r>
+            <w:r>
+              <w:rPr>
+                <w:noProof/>
+                <w:webHidden/>
+              </w:rPr>
+              <w:t>14</w:t>
+            </w:r>
+            <w:r>
+              <w:rPr>
+                <w:noProof/>
+                <w:webHidden/>
+              </w:rPr>
+              <w:fldChar w:fldCharType="end"/>
+            </w:r>
+          </w:hyperlink>
+        </w:p>
+        <w:p>
+          <w:pPr>
+            <w:pStyle w:val="TOC1"/>
+            <w:tabs>
+              <w:tab w:val="right" w:leader="dot" w:pos="9062"/>
+            </w:tabs>
+            <w:rPr>
+              <w:noProof/>
+              <w:lang w:eastAsia="nl-BE"/>
+            </w:rPr>
+          </w:pPr>
+          <w:hyperlink w:anchor="_Toc465077091" w:history="1">
+            <w:r>
+              <w:rPr>
+                <w:rStyle w:val="Hyperlink"/>
+                <w:noProof/>
+              </w:rPr>
+              <w:t>Voorstellen verbeteringen aan auteur</w:t>
+            </w:r>
+            <w:r>
+              <w:rPr>
+                <w:noProof/>
+                <w:webHidden/>
+              </w:rPr>
+              <w:tab/>
+            </w:r>
+            <w:r>
+              <w:rPr>
+                <w:noProof/>
+                <w:webHidden/>
+              </w:rPr>
+              <w:fldChar w:fldCharType="begin"/>
+            </w:r>
+            <w:r>
+              <w:rPr>
+                <w:noProof/>
+                <w:webHidden/>
+              </w:rPr>
+              <w:instrText xml:space="preserve"> PAGEREF _Toc465077091 \h </w:instrText>
+            </w:r>
+            <w:r>
+              <w:rPr>
+                <w:noProof/>
+                <w:webHidden/>
+              </w:rPr>
+            </w:r>
+            <w:r>
+              <w:rPr>
+                <w:noProof/>
+                <w:webHidden/>
+              </w:rPr>
+              <w:fldChar w:fldCharType="separate"/>
+            </w:r>
+            <w:r>
+              <w:rPr>
+                <w:noProof/>
+                <w:webHidden/>
+              </w:rPr>
+              <w:t>14</w:t>
+            </w:r>
+            <w:r>
+              <w:rPr>
+                <w:noProof/>
+                <w:webHidden/>
+              </w:rPr>
+              <w:fldChar w:fldCharType="end"/>
+            </w:r>
+          </w:hyperlink>
+        </w:p>
+        <w:p>
+          <w:pPr>
+            <w:pStyle w:val="TOC1"/>
+            <w:tabs>
+              <w:tab w:val="right" w:leader="dot" w:pos="9062"/>
+            </w:tabs>
+            <w:rPr>
+              <w:noProof/>
+              <w:lang w:eastAsia="nl-BE"/>
+            </w:rPr>
+          </w:pPr>
+          <w:hyperlink w:anchor="_Toc465077092" w:history="1">
+            <w:r>
+              <w:rPr>
+                <w:rStyle w:val="Hyperlink"/>
+                <w:noProof/>
+              </w:rPr>
+              <w:t>Reflectie</w:t>
+            </w:r>
+            <w:r>
+              <w:rPr>
+                <w:noProof/>
+                <w:webHidden/>
+              </w:rPr>
+              <w:tab/>
+            </w:r>
+            <w:r>
+              <w:rPr>
+                <w:noProof/>
+                <w:webHidden/>
+              </w:rPr>
+              <w:fldChar w:fldCharType="begin"/>
+            </w:r>
+            <w:r>
+              <w:rPr>
+                <w:noProof/>
+                <w:webHidden/>
+              </w:rPr>
+              <w:instrText xml:space="preserve"> PAGEREF _Toc465077092 \h </w:instrText>
+            </w:r>
+            <w:r>
+              <w:rPr>
+                <w:noProof/>
+                <w:webHidden/>
+              </w:rPr>
+            </w:r>
+            <w:r>
+              <w:rPr>
+                <w:noProof/>
+                <w:webHidden/>
+              </w:rPr>
+              <w:fldChar w:fldCharType="separate"/>
+            </w:r>
+            <w:r>
+              <w:rPr>
+                <w:noProof/>
+                <w:webHidden/>
+              </w:rPr>
+              <w:t>14</w:t>
+            </w:r>
+            <w:r>
+              <w:rPr>
+                <w:noProof/>
+                <w:webHidden/>
+              </w:rPr>
+              <w:fldChar w:fldCharType="end"/>
+            </w:r>
+          </w:hyperlink>
+        </w:p>
+        <w:p>
+          <w:pPr>
+            <w:pStyle w:val="TOC2"/>
+            <w:tabs>
+              <w:tab w:val="right" w:leader="dot" w:pos="9062"/>
+            </w:tabs>
+            <w:rPr>
+              <w:noProof/>
+              <w:lang w:eastAsia="nl-BE"/>
+            </w:rPr>
+          </w:pPr>
+          <w:hyperlink w:anchor="_Toc465077093" w:history="1">
+            <w:r>
+              <w:rPr>
+                <w:rStyle w:val="Hyperlink"/>
+                <w:noProof/>
+              </w:rPr>
+              <w:t>Arno Bruynseels</w:t>
+            </w:r>
+            <w:r>
+              <w:rPr>
+                <w:noProof/>
+                <w:webHidden/>
+              </w:rPr>
+              <w:tab/>
+            </w:r>
+            <w:r>
+              <w:rPr>
+                <w:noProof/>
+                <w:webHidden/>
+              </w:rPr>
+              <w:fldChar w:fldCharType="begin"/>
+            </w:r>
+            <w:r>
+              <w:rPr>
+                <w:noProof/>
+                <w:webHidden/>
+              </w:rPr>
+              <w:instrText xml:space="preserve"> PAGEREF _Toc465077093 \h </w:instrText>
+            </w:r>
+            <w:r>
+              <w:rPr>
+                <w:noProof/>
+                <w:webHidden/>
+              </w:rPr>
+            </w:r>
+            <w:r>
+              <w:rPr>
+                <w:noProof/>
+                <w:webHidden/>
+              </w:rPr>
+              <w:fldChar w:fldCharType="separate"/>
+            </w:r>
+            <w:r>
+              <w:rPr>
+                <w:noProof/>
+                <w:webHidden/>
+              </w:rPr>
+              <w:t>14</w:t>
+            </w:r>
+            <w:r>
+              <w:rPr>
+                <w:noProof/>
+                <w:webHidden/>
+              </w:rPr>
+              <w:fldChar w:fldCharType="end"/>
+            </w:r>
+          </w:hyperlink>
+        </w:p>
+        <w:p>
+          <w:r>
+            <w:rPr>
+              <w:b/>
+              <w:bCs/>
+              <w:noProof/>
+            </w:rPr>
+            <w:fldChar w:fldCharType="end"/>
+          </w:r>
+        </w:p>
+      </w:sdtContent>
+    </w:sdt>
+    <w:p/>
+    <w:p>
+      <w:pPr>
+        <w:spacing w:before="100" w:beforeAutospacing="1" w:after="100" w:afterAutospacing="1"/>
+        <w:rPr>
+          <w:rFonts w:asciiTheme="majorHAnsi" w:eastAsiaTheme="majorEastAsia" w:hAnsiTheme="majorHAnsi" w:cstheme="majorBidi"/>
+          <w:color w:val="2E74B5" w:themeColor="accent1" w:themeShade="BF"/>
+          <w:sz w:val="32"/>
+          <w:szCs w:val="32"/>
+        </w:rPr>
+      </w:pPr>
+    </w:p>
+    <w:p>
       <w:pPr>
         <w:pStyle w:val="Heading1"/>
         <w:spacing w:before="100" w:beforeAutospacing="1" w:after="100" w:afterAutospacing="1"/>
       </w:pPr>
-      <w:r>
-        <w:lastRenderedPageBreak/>
+      <w:bookmarkStart w:id="0" w:name="_Toc465077061"/>
+      <w:r>
         <w:t>Sudokusolver-project op Github</w:t>
       </w:r>
+      <w:bookmarkEnd w:id="0"/>
     </w:p>
     <w:p>
       <w:r>
@@ -395,25 +2736,23 @@
       <w:pPr>
         <w:pStyle w:val="Heading1"/>
         <w:spacing w:before="100" w:beforeAutospacing="1" w:after="100" w:afterAutospacing="1"/>
-        <w:rPr>
-          <w:lang w:val="en-US"/>
-        </w:rPr>
-      </w:pPr>
-      <w:r>
-        <w:rPr>
-          <w:lang w:val="en-US"/>
-        </w:rPr>
+      </w:pPr>
+      <w:bookmarkStart w:id="1" w:name="_Toc465077062"/>
+      <w:r>
         <w:t>Wat is peformance analysis?</w:t>
       </w:r>
+      <w:bookmarkEnd w:id="1"/>
     </w:p>
     <w:p>
       <w:pPr>
         <w:pStyle w:val="Heading2"/>
         <w:spacing w:before="100" w:beforeAutospacing="1" w:after="100" w:afterAutospacing="1"/>
       </w:pPr>
+      <w:bookmarkStart w:id="2" w:name="_Toc465077063"/>
       <w:r>
         <w:t>Inleiding</w:t>
       </w:r>
+      <w:bookmarkEnd w:id="2"/>
     </w:p>
     <w:p>
       <w:pPr>
@@ -547,9 +2886,11 @@
         <w:pStyle w:val="Heading2"/>
         <w:spacing w:before="100" w:beforeAutospacing="1" w:after="100" w:afterAutospacing="1"/>
       </w:pPr>
+      <w:bookmarkStart w:id="3" w:name="_Toc465077064"/>
       <w:r>
         <w:t>Beschrijving</w:t>
       </w:r>
+      <w:bookmarkEnd w:id="3"/>
     </w:p>
     <w:p>
       <w:pPr>
@@ -588,9 +2929,11 @@
       <w:pPr>
         <w:pStyle w:val="Heading3"/>
       </w:pPr>
+      <w:bookmarkStart w:id="4" w:name="_Toc465077065"/>
       <w:r>
         <w:t>1. Verzamelen van gegevens</w:t>
       </w:r>
+      <w:bookmarkEnd w:id="4"/>
     </w:p>
     <w:p>
       <w:pPr>
@@ -621,6 +2964,7 @@
         <w:spacing w:before="100" w:beforeAutospacing="1" w:after="100" w:afterAutospacing="1"/>
       </w:pPr>
       <w:r>
+        <w:lastRenderedPageBreak/>
         <w:t xml:space="preserve">Doorgaans is dit een langdurig en intensief gebeuren waarbij de hoeveelheid data die verzamelt wordt zal verschillen per </w:t>
       </w:r>
       <w:r>
@@ -634,10 +2978,11 @@
       <w:pPr>
         <w:pStyle w:val="Heading3"/>
       </w:pPr>
-      <w:r>
-        <w:lastRenderedPageBreak/>
+      <w:bookmarkStart w:id="5" w:name="_Toc465077066"/>
+      <w:r>
         <w:t>2. Gegevens transformeren</w:t>
       </w:r>
+      <w:bookmarkEnd w:id="5"/>
     </w:p>
     <w:p>
       <w:pPr>
@@ -662,9 +3007,11 @@
       <w:pPr>
         <w:pStyle w:val="Heading3"/>
       </w:pPr>
+      <w:bookmarkStart w:id="6" w:name="_Toc465077067"/>
       <w:r>
         <w:t>3. Gegevens visualiseren</w:t>
       </w:r>
+      <w:bookmarkEnd w:id="6"/>
     </w:p>
     <w:p>
       <w:pPr>
@@ -717,9 +3064,11 @@
         <w:pStyle w:val="Heading2"/>
         <w:spacing w:before="100" w:beforeAutospacing="1" w:after="100" w:afterAutospacing="1"/>
       </w:pPr>
+      <w:bookmarkStart w:id="7" w:name="_Toc465077068"/>
       <w:r>
         <w:t>Waarom performance anylyse?</w:t>
       </w:r>
+      <w:bookmarkEnd w:id="7"/>
     </w:p>
     <w:p>
       <w:pPr>
@@ -758,9 +3107,11 @@
         <w:pStyle w:val="Heading1"/>
         <w:spacing w:before="100" w:beforeAutospacing="1" w:after="100" w:afterAutospacing="1"/>
       </w:pPr>
+      <w:bookmarkStart w:id="8" w:name="_Toc465077069"/>
       <w:r>
         <w:t>Tools voor performance analysis</w:t>
       </w:r>
+      <w:bookmarkEnd w:id="8"/>
     </w:p>
     <w:p>
       <w:pPr>
@@ -810,7 +3161,7 @@
       </w:pPr>
       <w:r>
         <w:rPr>
-          <w:b/>
+          <w:i/>
         </w:rPr>
         <w:t>Accuraatheid</w:t>
       </w:r>
@@ -841,7 +3192,7 @@
       </w:pPr>
       <w:r>
         <w:rPr>
-          <w:b/>
+          <w:i/>
         </w:rPr>
         <w:t>Flexibiliteit</w:t>
       </w:r>
@@ -883,37 +3234,46 @@
       </w:pPr>
       <w:r>
         <w:rPr>
+          <w:i/>
+        </w:rPr>
+        <w:t>Abstractie</w:t>
+      </w:r>
+      <w:r>
+        <w:rPr>
           <w:b/>
         </w:rPr>
-        <w:t>Abstractie</w:t>
+        <w:t>:</w:t>
       </w:r>
       <w:r>
         <w:rPr>
           <w:b/>
         </w:rPr>
-        <w:t>:</w:t>
-      </w:r>
-      <w:r>
+        <w:t xml:space="preserve"> </w:t>
+      </w:r>
+      <w:r>
+        <w:t xml:space="preserve">Welke data ga je analyseren met welke graad van </w:t>
+      </w:r>
+      <w:r>
+        <w:t>nauwkeurigheid</w:t>
+      </w:r>
+      <w:r>
+        <w:t>.</w:t>
+      </w:r>
+    </w:p>
+    <w:p>
+      <w:pPr>
+        <w:spacing w:before="100" w:beforeAutospacing="1" w:after="100" w:afterAutospacing="1"/>
         <w:rPr>
           <w:b/>
         </w:rPr>
-        <w:t xml:space="preserve"> </w:t>
-      </w:r>
-      <w:r>
-        <w:t xml:space="preserve">Welke data ga je analyseren met welke graad van </w:t>
-      </w:r>
-      <w:r>
-        <w:t>nauwkeurigheid</w:t>
-      </w:r>
-      <w:r>
-        <w:t>.</w:t>
-      </w:r>
+      </w:pPr>
     </w:p>
     <w:p>
       <w:pPr>
         <w:spacing w:before="100" w:beforeAutospacing="1" w:after="100" w:afterAutospacing="1"/>
       </w:pPr>
       <w:r>
+        <w:lastRenderedPageBreak/>
         <w:t>Voor java zijn vol</w:t>
       </w:r>
       <w:r>
@@ -956,7 +3316,6 @@
         <w:spacing w:before="100" w:beforeAutospacing="1" w:after="100" w:afterAutospacing="1"/>
       </w:pPr>
       <w:r>
-        <w:lastRenderedPageBreak/>
         <w:t xml:space="preserve">Java </w:t>
       </w:r>
       <w:r>
@@ -1180,6 +3539,7 @@
           <w:lang w:val="en-US"/>
         </w:rPr>
       </w:pPr>
+      <w:bookmarkStart w:id="9" w:name="_Toc465077070"/>
       <w:r>
         <w:rPr>
           <w:lang w:val="en-US"/>
@@ -1192,6 +3552,7 @@
         </w:rPr>
         <w:t>ngsmethode sudoku</w:t>
       </w:r>
+      <w:bookmarkEnd w:id="9"/>
     </w:p>
     <w:p>
       <w:r>
@@ -1222,6 +3583,7 @@
       <w:pPr>
         <w:pStyle w:val="Heading2"/>
       </w:pPr>
+      <w:bookmarkStart w:id="10" w:name="_Toc465077071"/>
       <w:r>
         <w:t>1.</w:t>
       </w:r>
@@ -1231,6 +3593,7 @@
       <w:r>
         <w:t xml:space="preserve"> - controleren van een ingegeven oplossing</w:t>
       </w:r>
+      <w:bookmarkEnd w:id="10"/>
     </w:p>
     <w:p/>
     <w:p>
@@ -1493,7 +3856,6 @@
         <w:rPr>
           <w:sz w:val="24"/>
         </w:rPr>
-        <w:lastRenderedPageBreak/>
         <w:t>Check rij en kolom</w:t>
       </w:r>
     </w:p>
@@ -1658,6 +4020,7 @@
       <w:pPr>
         <w:pStyle w:val="Heading2"/>
       </w:pPr>
+      <w:bookmarkStart w:id="11" w:name="_Toc465077072"/>
       <w:r>
         <w:t>2</w:t>
       </w:r>
@@ -1676,6 +4039,7 @@
       <w:r>
         <w:t xml:space="preserve"> – oplossen van een sudoku</w:t>
       </w:r>
+      <w:bookmarkEnd w:id="11"/>
     </w:p>
     <w:p/>
     <w:p>
@@ -1955,7 +4319,13 @@
         <w:t xml:space="preserve"> </w:t>
       </w:r>
       <w:r>
-        <w:t>Het algoritme maakt begruikt van recursie (methode die zichzelf aanroept)</w:t>
+        <w:t>Het algori</w:t>
+      </w:r>
+      <w:r>
+        <w:t>tme maakt gebruik</w:t>
+      </w:r>
+      <w:r>
+        <w:t xml:space="preserve"> van recursie (methode die zichzelf aanroept)</w:t>
       </w:r>
       <w:r>
         <w:t xml:space="preserve"> en backtracking.</w:t>
@@ -2035,57 +4405,6 @@
     <w:p>
       <w:pPr>
         <w:pStyle w:val="ListParagraph"/>
-        <w:numPr>
-          <w:ilvl w:val="0"/>
-          <w:numId w:val="3"/>
-        </w:numPr>
-      </w:pPr>
-      <w:r>
-        <w:t>Check of de cell al een preset was of een waarde bevat</w:t>
-      </w:r>
-    </w:p>
-    <w:p>
-      <w:pPr>
-        <w:pStyle w:val="ListParagraph"/>
-        <w:ind w:left="1080"/>
-      </w:pPr>
-    </w:p>
-    <w:p>
-      <w:pPr>
-        <w:pStyle w:val="ListParagraph"/>
-        <w:ind w:left="1080"/>
-      </w:pPr>
-      <w:r>
-        <w:rPr>
-          <w:i/>
-        </w:rPr>
-        <w:t>Ja</w:t>
-      </w:r>
-      <w:r>
-        <w:t xml:space="preserve"> : Ga naar voglende cell</w:t>
-      </w:r>
-      <w:r>
-        <w:t>, door zichtzelf aan te roepen met de voglende celwaarde</w:t>
-      </w:r>
-    </w:p>
-    <w:p>
-      <w:pPr>
-        <w:pStyle w:val="ListParagraph"/>
-        <w:ind w:left="1080"/>
-      </w:pPr>
-      <w:r>
-        <w:rPr>
-          <w:i/>
-        </w:rPr>
-        <w:t>Neen</w:t>
-      </w:r>
-      <w:r>
-        <w:t>: Stap 3</w:t>
-      </w:r>
-    </w:p>
-    <w:p>
-      <w:pPr>
-        <w:pStyle w:val="ListParagraph"/>
         <w:ind w:left="1080"/>
       </w:pPr>
     </w:p>
@@ -2099,6 +4418,63 @@
       </w:pPr>
       <w:r>
         <w:lastRenderedPageBreak/>
+        <w:t>Check of de cell al een preset was of een waarde bevat</w:t>
+      </w:r>
+    </w:p>
+    <w:p>
+      <w:pPr>
+        <w:pStyle w:val="ListParagraph"/>
+        <w:ind w:left="1080"/>
+      </w:pPr>
+    </w:p>
+    <w:p>
+      <w:pPr>
+        <w:pStyle w:val="ListParagraph"/>
+        <w:ind w:left="1080"/>
+      </w:pPr>
+      <w:r>
+        <w:rPr>
+          <w:i/>
+        </w:rPr>
+        <w:t>Ja</w:t>
+      </w:r>
+      <w:r>
+        <w:t xml:space="preserve"> : Ga naar voglende cell</w:t>
+      </w:r>
+      <w:r>
+        <w:t>, door zichtzelf aan te roepen met de voglende celwaarde</w:t>
+      </w:r>
+    </w:p>
+    <w:p>
+      <w:pPr>
+        <w:pStyle w:val="ListParagraph"/>
+        <w:ind w:left="1080"/>
+      </w:pPr>
+      <w:r>
+        <w:rPr>
+          <w:i/>
+        </w:rPr>
+        <w:t>Neen</w:t>
+      </w:r>
+      <w:r>
+        <w:t>: Stap 3</w:t>
+      </w:r>
+    </w:p>
+    <w:p>
+      <w:pPr>
+        <w:pStyle w:val="ListParagraph"/>
+        <w:ind w:left="1080"/>
+      </w:pPr>
+    </w:p>
+    <w:p>
+      <w:pPr>
+        <w:pStyle w:val="ListParagraph"/>
+        <w:numPr>
+          <w:ilvl w:val="0"/>
+          <w:numId w:val="3"/>
+        </w:numPr>
+      </w:pPr>
+      <w:r>
         <w:t>Maak een lijst aan met cijfers aan van 1 t.e.</w:t>
       </w:r>
       <w:r>
@@ -2327,27 +4703,39 @@
         <w:pStyle w:val="Heading1"/>
         <w:spacing w:before="100" w:beforeAutospacing="1" w:after="100" w:afterAutospacing="1"/>
       </w:pPr>
+      <w:bookmarkStart w:id="12" w:name="_Toc465077073"/>
       <w:r>
         <w:t>Performantieverbeteringen</w:t>
       </w:r>
+      <w:bookmarkEnd w:id="12"/>
     </w:p>
     <w:p>
       <w:pPr>
         <w:pStyle w:val="Heading2"/>
         <w:spacing w:before="100" w:beforeAutospacing="1" w:after="100" w:afterAutospacing="1"/>
       </w:pPr>
-      <w:r>
-        <w:t>1 - Shuffle methode</w:t>
-      </w:r>
+      <w:bookmarkStart w:id="13" w:name="_Toc465077074"/>
+      <w:r>
+        <w:t xml:space="preserve">1 </w:t>
+      </w:r>
+      <w:r>
+        <w:t>–</w:t>
+      </w:r>
+      <w:r>
+        <w:t xml:space="preserve"> Shuffle methode</w:t>
+      </w:r>
+      <w:bookmarkEnd w:id="13"/>
     </w:p>
     <w:p>
       <w:pPr>
         <w:pStyle w:val="Heading3"/>
         <w:spacing w:before="100" w:beforeAutospacing="1" w:after="100" w:afterAutospacing="1"/>
       </w:pPr>
+      <w:bookmarkStart w:id="14" w:name="_Toc465077075"/>
       <w:r>
         <w:t>Beschrijving</w:t>
       </w:r>
+      <w:bookmarkEnd w:id="14"/>
     </w:p>
     <w:p>
       <w:pPr>
@@ -2468,6 +4856,7 @@
         <w:spacing w:before="100" w:beforeAutospacing="1" w:after="100" w:afterAutospacing="1"/>
       </w:pPr>
       <w:r>
+        <w:lastRenderedPageBreak/>
         <w:t>Omdat het algoritme functioneerd met de backtricking methode, zal eveneens het aantal keer dat er aan backtracking wordt gedaan verschillen.</w:t>
       </w:r>
     </w:p>
@@ -2476,22 +4865,22 @@
         <w:spacing w:before="100" w:beforeAutospacing="1" w:after="100" w:afterAutospacing="1"/>
       </w:pPr>
       <w:r>
-        <w:lastRenderedPageBreak/>
         <w:t>Welk effect zou het hebben op het algoritme indien de lijst niet willekeurig door elkaar wordt geschud?</w:t>
       </w:r>
     </w:p>
     <w:p>
       <w:pPr>
-        <w:pStyle w:val="Heading2"/>
-        <w:spacing w:before="100" w:beforeAutospacing="1" w:after="100" w:afterAutospacing="1"/>
+        <w:pStyle w:val="Heading3"/>
         <w:rPr>
           <w:noProof/>
           <w:lang w:eastAsia="nl-BE"/>
         </w:rPr>
       </w:pPr>
+      <w:bookmarkStart w:id="15" w:name="_Toc465077076"/>
       <w:r>
         <w:t>Meting</w:t>
       </w:r>
+      <w:bookmarkEnd w:id="15"/>
       <w:r>
         <w:rPr>
           <w:noProof/>
@@ -2499,6 +4888,13 @@
         </w:rPr>
         <w:t xml:space="preserve"> </w:t>
       </w:r>
+    </w:p>
+    <w:p>
+      <w:pPr>
+        <w:rPr>
+          <w:lang w:eastAsia="nl-BE"/>
+        </w:rPr>
+      </w:pPr>
     </w:p>
     <w:p>
       <w:pPr>
@@ -2608,7 +5004,7 @@
           <w:lang w:eastAsia="nl-BE"/>
         </w:rPr>
         <w:drawing>
-          <wp:anchor distT="0" distB="0" distL="114300" distR="114300" simplePos="0" relativeHeight="251663360" behindDoc="1" locked="0" layoutInCell="1" allowOverlap="1" wp14:anchorId="4ADBA20B" wp14:editId="66E45BC8">
+          <wp:anchor distT="0" distB="0" distL="114300" distR="114300" simplePos="0" relativeHeight="251663360" behindDoc="1" locked="0" layoutInCell="1" allowOverlap="1" wp14:anchorId="4F58D7CA" wp14:editId="1E5B4636">
             <wp:simplePos x="0" y="0"/>
             <wp:positionH relativeFrom="margin">
               <wp:align>left</wp:align>
@@ -2768,7 +5164,7 @@
           <w:lang w:eastAsia="nl-BE"/>
         </w:rPr>
         <w:drawing>
-          <wp:anchor distT="0" distB="0" distL="114300" distR="114300" simplePos="0" relativeHeight="251664384" behindDoc="1" locked="0" layoutInCell="1" allowOverlap="1" wp14:anchorId="0E7A2D8E" wp14:editId="00324ADA">
+          <wp:anchor distT="0" distB="0" distL="114300" distR="114300" simplePos="0" relativeHeight="251664384" behindDoc="1" locked="0" layoutInCell="1" allowOverlap="1" wp14:anchorId="2EA159B0" wp14:editId="7EFA8721">
             <wp:simplePos x="0" y="0"/>
             <wp:positionH relativeFrom="margin">
               <wp:posOffset>-635</wp:posOffset>
@@ -2837,7 +5233,6 @@
     <w:p/>
     <w:p>
       <w:r>
-        <w:lastRenderedPageBreak/>
         <w:t>Deze resultaten hebben we in een lijngrafiek gegoten om beter inzicht te krijgen in de verzamelde resutlaten.</w:t>
       </w:r>
     </w:p>
@@ -2881,7 +5276,7 @@
           <w:lang w:eastAsia="nl-BE"/>
         </w:rPr>
         <w:drawing>
-          <wp:anchor distT="0" distB="0" distL="114300" distR="114300" simplePos="0" relativeHeight="251665408" behindDoc="1" locked="0" layoutInCell="1" allowOverlap="1" wp14:anchorId="58201EF5" wp14:editId="6350739F">
+          <wp:anchor distT="0" distB="0" distL="114300" distR="114300" simplePos="0" relativeHeight="251665408" behindDoc="1" locked="0" layoutInCell="1" allowOverlap="1" wp14:anchorId="6C1F0727" wp14:editId="7D626145">
             <wp:simplePos x="0" y="0"/>
             <wp:positionH relativeFrom="margin">
               <wp:align>left</wp:align>
@@ -2952,7 +5347,7 @@
           <w:lang w:eastAsia="nl-BE"/>
         </w:rPr>
         <w:drawing>
-          <wp:anchor distT="0" distB="0" distL="114300" distR="114300" simplePos="0" relativeHeight="251666432" behindDoc="1" locked="0" layoutInCell="1" allowOverlap="1" wp14:anchorId="43AADA07" wp14:editId="0C7B231A">
+          <wp:anchor distT="0" distB="0" distL="114300" distR="114300" simplePos="0" relativeHeight="251666432" behindDoc="1" locked="0" layoutInCell="1" allowOverlap="1" wp14:anchorId="423A88E1" wp14:editId="5AA20078">
             <wp:simplePos x="0" y="0"/>
             <wp:positionH relativeFrom="margin">
               <wp:align>left</wp:align>
@@ -3087,9 +5482,12 @@
         <w:pStyle w:val="Heading3"/>
         <w:spacing w:before="100" w:beforeAutospacing="1" w:after="100" w:afterAutospacing="1"/>
       </w:pPr>
-      <w:r>
+      <w:bookmarkStart w:id="16" w:name="_Toc465077077"/>
+      <w:r>
+        <w:lastRenderedPageBreak/>
         <w:t>Vaststelling</w:t>
       </w:r>
+      <w:bookmarkEnd w:id="16"/>
     </w:p>
     <w:p>
       <w:pPr>
@@ -3102,11 +5500,7 @@
         <w:t>besluiten</w:t>
       </w:r>
       <w:r>
-        <w:t xml:space="preserve"> dat er een deel van de tijd met de shuffle methode een winst aan performantie gegenereerd wordt. Echter wordt er bij 5% van alle oplossingen een groter aantal </w:t>
-      </w:r>
-      <w:r>
-        <w:lastRenderedPageBreak/>
-        <w:t>iteraties uitgevoerd</w:t>
+        <w:t xml:space="preserve"> dat er een deel van de tijd met de shuffle methode een winst aan performantie gegenereerd wordt. Echter wordt er bij 5% van alle oplossingen een groter aantal iteraties uitgevoerd</w:t>
       </w:r>
       <w:r>
         <w:t>. En</w:t>
@@ -3138,6 +5532,7 @@
         <w:pStyle w:val="Heading2"/>
         <w:spacing w:before="100" w:beforeAutospacing="1" w:after="100" w:afterAutospacing="1"/>
       </w:pPr>
+      <w:bookmarkStart w:id="17" w:name="_Toc465077078"/>
       <w:r>
         <w:t xml:space="preserve">2 </w:t>
       </w:r>
@@ -3150,14 +5545,20 @@
       <w:r>
         <w:t>Primitieve datatypes</w:t>
       </w:r>
+      <w:bookmarkEnd w:id="17"/>
+      <w:r>
+        <w:t xml:space="preserve"> &amp; Wrapperklassen</w:t>
+      </w:r>
     </w:p>
     <w:p>
       <w:pPr>
         <w:pStyle w:val="Heading3"/>
       </w:pPr>
+      <w:bookmarkStart w:id="18" w:name="_Toc465077079"/>
       <w:r>
         <w:t>Beschrijving</w:t>
       </w:r>
+      <w:bookmarkEnd w:id="18"/>
     </w:p>
     <w:p/>
     <w:p>
@@ -3391,6 +5792,7 @@
         <w:spacing w:before="100" w:beforeAutospacing="1" w:after="100" w:afterAutospacing="1"/>
       </w:pPr>
       <w:r>
+        <w:lastRenderedPageBreak/>
         <w:t>Het zou dus efficiënter zijn in termen va</w:t>
       </w:r>
       <w:r>
@@ -3405,10 +5807,11 @@
         <w:pStyle w:val="Heading3"/>
         <w:spacing w:before="100" w:beforeAutospacing="1" w:after="100" w:afterAutospacing="1"/>
       </w:pPr>
-      <w:r>
-        <w:lastRenderedPageBreak/>
+      <w:bookmarkStart w:id="19" w:name="_Toc465077080"/>
+      <w:r>
         <w:t>Meting</w:t>
       </w:r>
+      <w:bookmarkEnd w:id="19"/>
     </w:p>
     <w:p>
       <w:r>
@@ -3459,7 +5862,7 @@
           <w:lang w:eastAsia="nl-BE"/>
         </w:rPr>
         <w:drawing>
-          <wp:anchor distT="0" distB="0" distL="114300" distR="114300" simplePos="0" relativeHeight="251667456" behindDoc="1" locked="0" layoutInCell="1" allowOverlap="1" wp14:anchorId="5CD1248F" wp14:editId="5E7477E3">
+          <wp:anchor distT="0" distB="0" distL="114300" distR="114300" simplePos="0" relativeHeight="251667456" behindDoc="1" locked="0" layoutInCell="1" allowOverlap="1" wp14:anchorId="13F8E88B" wp14:editId="4EFDD404">
             <wp:simplePos x="0" y="0"/>
             <wp:positionH relativeFrom="margin">
               <wp:align>right</wp:align>
@@ -3587,7 +5990,7 @@
           <w:lang w:eastAsia="nl-BE"/>
         </w:rPr>
         <w:drawing>
-          <wp:anchor distT="0" distB="0" distL="114300" distR="114300" simplePos="0" relativeHeight="251668480" behindDoc="1" locked="0" layoutInCell="1" allowOverlap="1" wp14:anchorId="5A635385" wp14:editId="2F8803C3">
+          <wp:anchor distT="0" distB="0" distL="114300" distR="114300" simplePos="0" relativeHeight="251668480" behindDoc="1" locked="0" layoutInCell="1" allowOverlap="1" wp14:anchorId="7ABB8E24" wp14:editId="0849027A">
             <wp:simplePos x="0" y="0"/>
             <wp:positionH relativeFrom="margin">
               <wp:align>left</wp:align>
@@ -3679,6 +6082,7 @@
     </w:p>
     <w:p>
       <w:r>
+        <w:lastRenderedPageBreak/>
         <w:t xml:space="preserve">Hoewel er dus grafisch niet meteen </w:t>
       </w:r>
       <w:r>
@@ -3715,11 +6119,7 @@
         <w:t>. Als we kijken naar de ‘</w:t>
       </w:r>
       <w:r>
-        <w:t xml:space="preserve">Used’ </w:t>
-      </w:r>
-      <w:r>
-        <w:lastRenderedPageBreak/>
-        <w:t>paramater</w:t>
+        <w:t>Used’ paramater</w:t>
       </w:r>
       <w:r>
         <w:t xml:space="preserve"> </w:t>
@@ -3776,7 +6176,7 @@
           <w:lang w:eastAsia="nl-BE"/>
         </w:rPr>
         <w:drawing>
-          <wp:anchor distT="0" distB="0" distL="114300" distR="114300" simplePos="0" relativeHeight="251669504" behindDoc="1" locked="0" layoutInCell="1" allowOverlap="1" wp14:anchorId="35CF7E45" wp14:editId="742BF927">
+          <wp:anchor distT="0" distB="0" distL="114300" distR="114300" simplePos="0" relativeHeight="251669504" behindDoc="1" locked="0" layoutInCell="1" allowOverlap="1" wp14:anchorId="73F0BE7C" wp14:editId="75C895C7">
             <wp:simplePos x="0" y="0"/>
             <wp:positionH relativeFrom="margin">
               <wp:align>left</wp:align>
@@ -3900,9 +6300,11 @@
         <w:pStyle w:val="Heading3"/>
         <w:spacing w:before="100" w:beforeAutospacing="1" w:after="100" w:afterAutospacing="1"/>
       </w:pPr>
+      <w:bookmarkStart w:id="20" w:name="_Toc465077081"/>
       <w:r>
         <w:t>Vastelling</w:t>
       </w:r>
+      <w:bookmarkEnd w:id="20"/>
     </w:p>
     <w:p>
       <w:pPr>
@@ -3952,6 +6354,9 @@
       </w:r>
       <w:r>
         <w:t>.</w:t>
+      </w:r>
+      <w:r>
+        <w:tab/>
       </w:r>
     </w:p>
     <w:p>
@@ -3959,129 +6364,382 @@
         <w:pStyle w:val="Heading2"/>
         <w:spacing w:before="100" w:beforeAutospacing="1" w:after="100" w:afterAutospacing="1"/>
       </w:pPr>
+      <w:bookmarkStart w:id="21" w:name="_Toc465077082"/>
+      <w:r>
+        <w:t xml:space="preserve">3 – </w:t>
+      </w:r>
+      <w:r>
+        <w:t>Callable solve-method</w:t>
+      </w:r>
+      <w:bookmarkEnd w:id="21"/>
+    </w:p>
+    <w:p>
+      <w:pPr>
+        <w:pStyle w:val="Heading3"/>
+        <w:spacing w:before="100" w:beforeAutospacing="1" w:after="100" w:afterAutospacing="1"/>
+      </w:pPr>
+      <w:bookmarkStart w:id="22" w:name="_Toc465077083"/>
+      <w:r>
+        <w:t>Beschrijving</w:t>
+      </w:r>
+      <w:bookmarkEnd w:id="22"/>
+    </w:p>
+    <w:p>
+      <w:r>
+        <w:t xml:space="preserve">Java is een </w:t>
+      </w:r>
+      <w:r>
+        <w:t>programmeertaal</w:t>
+      </w:r>
+      <w:r>
+        <w:t xml:space="preserve"> dat </w:t>
+      </w:r>
+      <w:r>
+        <w:t>multithreading</w:t>
+      </w:r>
+      <w:r>
+        <w:t xml:space="preserve"> </w:t>
+      </w:r>
+      <w:r>
+        <w:t>ondersteunt.</w:t>
+      </w:r>
+    </w:p>
+    <w:p>
+      <w:r>
+        <w:t>M</w:t>
+      </w:r>
+      <w:r>
+        <w:t>ultithreading</w:t>
+      </w:r>
+      <w:r>
+        <w:t xml:space="preserve"> is een concept dat het uitvoeren van verschillende taken op hetzelfde moment mogelijk maakt. De taken worden op een verschillende thread</w:t>
+      </w:r>
+      <w:r>
+        <w:t xml:space="preserve"> geplaatst en</w:t>
+      </w:r>
+      <w:r>
+        <w:t xml:space="preserve"> </w:t>
+      </w:r>
+      <w:r>
+        <w:t>simultaan uitgevoerd.</w:t>
+      </w:r>
+      <w:r>
+        <w:t xml:space="preserve"> </w:t>
+      </w:r>
+    </w:p>
+    <w:p>
+      <w:r>
+        <w:t xml:space="preserve">Indien een applicatie gebruikt maakt van een GUI (grafische user interface), is het gebruik van multithreading zeker aan te raden. De taakverdeling zal er dan voor zorgen dat de GUI niet zal </w:t>
+      </w:r>
+      <w:r>
+        <w:t xml:space="preserve">bevriezen </w:t>
+      </w:r>
+      <w:r>
+        <w:t>als er taken op de achtergrond uitgevoerd worden.</w:t>
+      </w:r>
+    </w:p>
+    <w:p>
+      <w:r>
+        <w:t xml:space="preserve">Het simultaan uitvoeren van taken zal </w:t>
+      </w:r>
+      <w:r>
+        <w:t xml:space="preserve">dus </w:t>
+      </w:r>
+      <w:r>
+        <w:t xml:space="preserve">minder tijd </w:t>
+      </w:r>
+      <w:r>
+        <w:t xml:space="preserve">in beslag nemen </w:t>
+      </w:r>
+      <w:r>
+        <w:t xml:space="preserve">en </w:t>
+      </w:r>
+      <w:r>
+        <w:t xml:space="preserve">is dan ook zeer aantrekelijk op gebied van performantie. </w:t>
+      </w:r>
+    </w:p>
+    <w:p>
+      <w:r>
+        <w:t xml:space="preserve">In de broncode van de sudoku applicatie word er geen multithreading toegepast en bijgevolg zal elke taak die aangesproken wordt zich </w:t>
+      </w:r>
+      <w:r>
+        <w:t>na elkaar uitvoeren</w:t>
+      </w:r>
+      <w:r>
+        <w:t>.</w:t>
+      </w:r>
+    </w:p>
+    <w:p>
       <w:r>
         <w:lastRenderedPageBreak/>
-        <w:t xml:space="preserve">3 – </w:t>
-      </w:r>
-      <w:r>
-        <w:t>Callable solve-method</w:t>
+        <w:t xml:space="preserve">Om deze reden hebben we de zwaarste taak die de sudokusolver </w:t>
+      </w:r>
+      <w:r>
+        <w:t>moet uitvoeren</w:t>
+      </w:r>
+      <w:r>
+        <w:t xml:space="preserve"> in een aparte thread </w:t>
+      </w:r>
+      <w:r>
+        <w:t>gezet. Hier kan de bereking dan</w:t>
+      </w:r>
+      <w:r>
+        <w:t xml:space="preserve"> simultaan uitgevoerd worden zonde</w:t>
+      </w:r>
+      <w:r>
+        <w:t>r dat de GUI bevriesd</w:t>
+      </w:r>
+      <w:r>
+        <w:t>.</w:t>
       </w:r>
     </w:p>
     <w:p>
       <w:pPr>
         <w:pStyle w:val="Heading3"/>
-      </w:pPr>
-      <w:r>
-        <w:t>Beschrijving</w:t>
-      </w:r>
-      <w:r>
-        <w:rPr>
-          <w:rFonts w:ascii="Times New Roman" w:eastAsia="Times New Roman" w:hAnsi="Times New Roman" w:cs="Times New Roman"/>
-          <w:snapToGrid w:val="0"/>
-          <w:color w:val="000000"/>
-          <w:w w:val="0"/>
-          <w:sz w:val="0"/>
-          <w:szCs w:val="0"/>
-          <w:u w:color="000000"/>
-          <w:bdr w:val="none" w:sz="0" w:space="0" w:color="000000"/>
-          <w:shd w:val="clear" w:color="000000" w:fill="000000"/>
-          <w:lang w:val="x-none" w:eastAsia="x-none" w:bidi="x-none"/>
-        </w:rPr>
+        <w:spacing w:before="100" w:beforeAutospacing="1" w:after="100" w:afterAutospacing="1"/>
+      </w:pPr>
+      <w:bookmarkStart w:id="23" w:name="_Toc465077084"/>
+      <w:r>
+        <w:t>Meting</w:t>
+      </w:r>
+      <w:bookmarkEnd w:id="23"/>
+    </w:p>
+    <w:p>
+      <w:r>
+        <w:t>Hoewel de taak</w:t>
+      </w:r>
+      <w:r>
+        <w:t xml:space="preserve"> nu</w:t>
+      </w:r>
+      <w:r>
+        <w:t xml:space="preserve"> in een aparte thread zit is het </w:t>
+      </w:r>
+      <w:r>
+        <w:t xml:space="preserve">niet echt mogelijk om een </w:t>
+      </w:r>
+      <w:r>
+        <w:t>observatie</w:t>
+      </w:r>
+      <w:r>
+        <w:t xml:space="preserve"> uit te voeren</w:t>
+      </w:r>
+      <w:r>
         <w:t xml:space="preserve"> </w:t>
       </w:r>
+      <w:r>
+        <w:t xml:space="preserve">waarin we de performantieverbetering </w:t>
+      </w:r>
+      <w:r>
+        <w:t>gaan meten</w:t>
+      </w:r>
+      <w:r>
+        <w:t>.</w:t>
+      </w:r>
+      <w:r>
+        <w:t xml:space="preserve"> Dit is omwille van de </w:t>
+      </w:r>
+      <w:r>
+        <w:t>recursieve berekening die wordt gebruikt bij het oplossen van een sudoku</w:t>
+      </w:r>
+      <w:r>
+        <w:t>.</w:t>
+      </w:r>
+    </w:p>
+    <w:p>
+      <w:r>
+        <w:t>Een recursieve berekening kan niet op</w:t>
+      </w:r>
+      <w:r>
+        <w:t>ges</w:t>
+      </w:r>
+      <w:r>
+        <w:t>p</w:t>
+      </w:r>
+      <w:r>
+        <w:t>l</w:t>
+      </w:r>
+      <w:r>
+        <w:t>itst worden in meerdere threads omdat de methode altijd de vorige waarde nodig heeft van de vorige aanroep.</w:t>
+      </w:r>
+    </w:p>
+    <w:p>
+      <w:r>
+        <w:t xml:space="preserve">Een vaststelling zou wel mogelijk zijn mocht er een taak simultaan uitgevoerd moeten worden met de solve-methode. Dit is echter niet het geval in de broncode en is </w:t>
+      </w:r>
+      <w:r>
+        <w:t xml:space="preserve">een </w:t>
+      </w:r>
+      <w:r>
+        <w:t>meting uitvoeren dus overbodig.</w:t>
+      </w:r>
+    </w:p>
+    <w:p>
+      <w:r>
+        <w:t xml:space="preserve">De grootste winst aan performantie bij het gebruik van de aangemaakte thread is de </w:t>
+      </w:r>
+      <w:r>
+        <w:t xml:space="preserve">responsiviteit </w:t>
+      </w:r>
+      <w:r>
+        <w:t>van de GUI.</w:t>
+      </w:r>
+      <w:r>
+        <w:t xml:space="preserve"> De grafisch user-interface zal nu niet meer bevriezen bij </w:t>
+      </w:r>
+      <w:r>
+        <w:t>het uitvoeren van de zware recursieve berekening.</w:t>
+      </w:r>
     </w:p>
     <w:p>
       <w:pPr>
         <w:pStyle w:val="Heading3"/>
-      </w:pPr>
-      <w:r>
-        <w:t>Meting</w:t>
-      </w:r>
-    </w:p>
-    <w:p>
-      <w:pPr>
-        <w:pStyle w:val="Heading3"/>
-      </w:pPr>
+        <w:spacing w:before="100" w:beforeAutospacing="1" w:after="100" w:afterAutospacing="1"/>
+      </w:pPr>
+      <w:bookmarkStart w:id="24" w:name="_Toc465077085"/>
       <w:r>
         <w:t>Vastelling</w:t>
       </w:r>
+      <w:bookmarkEnd w:id="24"/>
+    </w:p>
+    <w:p>
+      <w:r>
+        <w:t>Het gebruik van m</w:t>
+      </w:r>
+      <w:r>
+        <w:t>ultithreading</w:t>
+      </w:r>
+      <w:r>
+        <w:t xml:space="preserve"> is noodzakelijk als men en perfomante applicatie wil opbouwen</w:t>
+      </w:r>
+      <w:r>
+        <w:t>.</w:t>
+      </w:r>
+      <w:r>
+        <w:t xml:space="preserve"> </w:t>
+      </w:r>
+      <w:r>
+        <w:t xml:space="preserve">Hierdoor zullen meerdere taken simultaan uitgevoerd </w:t>
+      </w:r>
+      <w:r>
+        <w:t xml:space="preserve">kunnen </w:t>
+      </w:r>
+      <w:r>
+        <w:t xml:space="preserve">worden waardoor er een grootte tijdswinst zal </w:t>
+      </w:r>
+      <w:r>
+        <w:t>zijn</w:t>
+      </w:r>
+      <w:r>
+        <w:t xml:space="preserve">. </w:t>
+      </w:r>
+    </w:p>
+    <w:p>
+      <w:r>
+        <w:t xml:space="preserve">Hoewel de sudoko solver </w:t>
+      </w:r>
+      <w:r>
+        <w:t>niet sneller zal werken door de geïntegreerde mulithreading, zal de taakverdeling er toch voor gaan zorgen dat de GUI responsief blijft</w:t>
+      </w:r>
+      <w:r>
+        <w:t xml:space="preserve"> bij het uitvoeren van de solve-methode</w:t>
+      </w:r>
+      <w:r>
+        <w:t>.</w:t>
+      </w:r>
+      <w:bookmarkStart w:id="25" w:name="_GoBack"/>
+      <w:bookmarkEnd w:id="25"/>
     </w:p>
     <w:p>
       <w:pPr>
         <w:pStyle w:val="Heading2"/>
         <w:spacing w:before="100" w:beforeAutospacing="1" w:after="100" w:afterAutospacing="1"/>
       </w:pPr>
+      <w:bookmarkStart w:id="26" w:name="_Toc465077086"/>
       <w:r>
         <w:t xml:space="preserve">4 - </w:t>
       </w:r>
       <w:r>
         <w:t>?</w:t>
       </w:r>
-      <w:bookmarkStart w:id="0" w:name="_GoBack"/>
-      <w:bookmarkEnd w:id="0"/>
+      <w:bookmarkEnd w:id="26"/>
     </w:p>
     <w:p>
       <w:pPr>
         <w:pStyle w:val="Heading3"/>
       </w:pPr>
+      <w:bookmarkStart w:id="27" w:name="_Toc465077087"/>
       <w:r>
         <w:t>Beschrijving</w:t>
       </w:r>
+      <w:bookmarkEnd w:id="27"/>
     </w:p>
     <w:p>
       <w:pPr>
         <w:pStyle w:val="Heading3"/>
       </w:pPr>
+      <w:bookmarkStart w:id="28" w:name="_Toc465077088"/>
       <w:r>
         <w:t>Meting</w:t>
       </w:r>
+      <w:bookmarkEnd w:id="28"/>
     </w:p>
     <w:p>
       <w:pPr>
         <w:pStyle w:val="Heading3"/>
       </w:pPr>
+      <w:bookmarkStart w:id="29" w:name="_Toc465077089"/>
       <w:r>
         <w:t>Vastelling</w:t>
       </w:r>
+      <w:bookmarkEnd w:id="29"/>
     </w:p>
     <w:p>
       <w:pPr>
         <w:pStyle w:val="Heading1"/>
         <w:spacing w:before="100" w:beforeAutospacing="1" w:after="100" w:afterAutospacing="1"/>
       </w:pPr>
+      <w:bookmarkStart w:id="30" w:name="_Toc465077090"/>
       <w:r>
         <w:t>Verslag bevindingen (analyse, testen, cijfergegevens,…)</w:t>
       </w:r>
+      <w:bookmarkEnd w:id="30"/>
     </w:p>
     <w:p>
       <w:pPr>
         <w:pStyle w:val="Heading1"/>
         <w:spacing w:before="100" w:beforeAutospacing="1" w:after="100" w:afterAutospacing="1"/>
       </w:pPr>
+      <w:bookmarkStart w:id="31" w:name="_Toc465077091"/>
       <w:r>
         <w:t>Voorstellen verbeteringen aan auteur</w:t>
       </w:r>
+      <w:bookmarkEnd w:id="31"/>
     </w:p>
     <w:p>
       <w:pPr>
         <w:pStyle w:val="Heading1"/>
       </w:pPr>
+      <w:bookmarkStart w:id="32" w:name="_Toc465077092"/>
       <w:r>
         <w:t>Reflectie</w:t>
       </w:r>
+      <w:bookmarkEnd w:id="32"/>
     </w:p>
     <w:p/>
     <w:p>
       <w:pPr>
         <w:pStyle w:val="Heading2"/>
       </w:pPr>
+      <w:bookmarkStart w:id="33" w:name="_Toc465077093"/>
       <w:r>
         <w:t>Arno Bruynseels</w:t>
       </w:r>
+      <w:bookmarkEnd w:id="33"/>
     </w:p>
     <w:p/>
     <w:p>
       <w:r>
+        <w:lastRenderedPageBreak/>
         <w:t xml:space="preserve">Voor </w:t>
       </w:r>
       <w:r>
@@ -5615,7 +8273,610 @@
       <w:u w:val="single"/>
     </w:rPr>
   </w:style>
+  <w:style w:type="paragraph" w:styleId="TOCHeading">
+    <w:name w:val="TOC Heading"/>
+    <w:basedOn w:val="Heading1"/>
+    <w:next w:val="Normal"/>
+    <w:uiPriority w:val="39"/>
+    <w:unhideWhenUsed/>
+    <w:qFormat/>
+    <w:rsid w:val="00CD5158"/>
+    <w:pPr>
+      <w:outlineLvl w:val="9"/>
+    </w:pPr>
+    <w:rPr>
+      <w:lang w:val="en-US" w:eastAsia="en-US"/>
+    </w:rPr>
+  </w:style>
+  <w:style w:type="paragraph" w:styleId="TOC1">
+    <w:name w:val="toc 1"/>
+    <w:basedOn w:val="Normal"/>
+    <w:next w:val="Normal"/>
+    <w:autoRedefine/>
+    <w:uiPriority w:val="39"/>
+    <w:unhideWhenUsed/>
+    <w:rsid w:val="00CD5158"/>
+    <w:pPr>
+      <w:spacing w:after="100"/>
+    </w:pPr>
+  </w:style>
+  <w:style w:type="paragraph" w:styleId="TOC2">
+    <w:name w:val="toc 2"/>
+    <w:basedOn w:val="Normal"/>
+    <w:next w:val="Normal"/>
+    <w:autoRedefine/>
+    <w:uiPriority w:val="39"/>
+    <w:unhideWhenUsed/>
+    <w:rsid w:val="00CD5158"/>
+    <w:pPr>
+      <w:spacing w:after="100"/>
+      <w:ind w:left="220"/>
+    </w:pPr>
+  </w:style>
+  <w:style w:type="paragraph" w:styleId="TOC3">
+    <w:name w:val="toc 3"/>
+    <w:basedOn w:val="Normal"/>
+    <w:next w:val="Normal"/>
+    <w:autoRedefine/>
+    <w:uiPriority w:val="39"/>
+    <w:unhideWhenUsed/>
+    <w:rsid w:val="00CD5158"/>
+    <w:pPr>
+      <w:spacing w:after="100"/>
+      <w:ind w:left="440"/>
+    </w:pPr>
+  </w:style>
 </w:styles>
+</file>
+
+<file path=word/glossary/document.xml><?xml version="1.0" encoding="utf-8"?>
+<w:glossaryDocument xmlns:wpc="http://schemas.microsoft.com/office/word/2010/wordprocessingCanvas" xmlns:mc="http://schemas.openxmlformats.org/markup-compatibility/2006" xmlns:o="urn:schemas-microsoft-com:office:office" xmlns:r="http://schemas.openxmlformats.org/officeDocument/2006/relationships" xmlns:m="http://schemas.openxmlformats.org/officeDocument/2006/math" xmlns:v="urn:schemas-microsoft-com:vml" xmlns:wp14="http://schemas.microsoft.com/office/word/2010/wordprocessingDrawing" xmlns:wp="http://schemas.openxmlformats.org/drawingml/2006/wordprocessingDrawing" xmlns:w10="urn:schemas-microsoft-com:office:word" xmlns:w="http://schemas.openxmlformats.org/wordprocessingml/2006/main" xmlns:w14="http://schemas.microsoft.com/office/word/2010/wordml" xmlns:w15="http://schemas.microsoft.com/office/word/2012/wordml" xmlns:wpg="http://schemas.microsoft.com/office/word/2010/wordprocessingGroup" xmlns:wpi="http://schemas.microsoft.com/office/word/2010/wordprocessingInk" xmlns:wne="http://schemas.microsoft.com/office/word/2006/wordml" xmlns:wps="http://schemas.microsoft.com/office/word/2010/wordprocessingShape" mc:Ignorable="w14 w15 wp14"/>
+</file>
+
+<file path=word/glossary/fontTable.xml><?xml version="1.0" encoding="utf-8"?>
+<w:fonts xmlns:mc="http://schemas.openxmlformats.org/markup-compatibility/2006" xmlns:r="http://schemas.openxmlformats.org/officeDocument/2006/relationships" xmlns:w="http://schemas.openxmlformats.org/wordprocessingml/2006/main" xmlns:w14="http://schemas.microsoft.com/office/word/2010/wordml" xmlns:w15="http://schemas.microsoft.com/office/word/2012/wordml" mc:Ignorable="w14 w15">
+  <w:font w:name="Times New Roman">
+    <w:panose1 w:val="02020603050405020304"/>
+    <w:charset w:val="00"/>
+    <w:family w:val="roman"/>
+    <w:pitch w:val="variable"/>
+    <w:sig w:usb0="E0002EFF" w:usb1="C000785B" w:usb2="00000009" w:usb3="00000000" w:csb0="000001FF" w:csb1="00000000"/>
+  </w:font>
+  <w:font w:name="Calibri">
+    <w:panose1 w:val="020F0502020204030204"/>
+    <w:charset w:val="00"/>
+    <w:family w:val="swiss"/>
+    <w:pitch w:val="variable"/>
+    <w:sig w:usb0="E0002AFF" w:usb1="C000247B" w:usb2="00000009" w:usb3="00000000" w:csb0="000001FF" w:csb1="00000000"/>
+  </w:font>
+  <w:font w:name="MS Mincho">
+    <w:altName w:val="MS Gothic"/>
+    <w:panose1 w:val="02020609040205080304"/>
+    <w:charset w:val="80"/>
+    <w:family w:val="roman"/>
+    <w:notTrueType/>
+    <w:pitch w:val="fixed"/>
+    <w:sig w:usb0="00000000" w:usb1="08070000" w:usb2="00000010" w:usb3="00000000" w:csb0="00020000" w:csb1="00000000"/>
+  </w:font>
+  <w:font w:name="Courier New">
+    <w:panose1 w:val="02070309020205020404"/>
+    <w:charset w:val="00"/>
+    <w:family w:val="modern"/>
+    <w:pitch w:val="fixed"/>
+    <w:sig w:usb0="E0002EFF" w:usb1="C0007843" w:usb2="00000009" w:usb3="00000000" w:csb0="000001FF" w:csb1="00000000"/>
+  </w:font>
+  <w:font w:name="Wingdings">
+    <w:panose1 w:val="05000000000000000000"/>
+    <w:charset w:val="02"/>
+    <w:family w:val="auto"/>
+    <w:pitch w:val="variable"/>
+    <w:sig w:usb0="00000000" w:usb1="10000000" w:usb2="00000000" w:usb3="00000000" w:csb0="80000000" w:csb1="00000000"/>
+  </w:font>
+  <w:font w:name="Symbol">
+    <w:panose1 w:val="05050102010706020507"/>
+    <w:charset w:val="02"/>
+    <w:family w:val="roman"/>
+    <w:pitch w:val="variable"/>
+    <w:sig w:usb0="00000000" w:usb1="10000000" w:usb2="00000000" w:usb3="00000000" w:csb0="80000000" w:csb1="00000000"/>
+  </w:font>
+  <w:font w:name="Calibri Light">
+    <w:panose1 w:val="020F0302020204030204"/>
+    <w:charset w:val="00"/>
+    <w:family w:val="swiss"/>
+    <w:pitch w:val="variable"/>
+    <w:sig w:usb0="E0002AFF" w:usb1="C000247B" w:usb2="00000009" w:usb3="00000000" w:csb0="000001FF" w:csb1="00000000"/>
+  </w:font>
+  <w:font w:name="MS Gothic">
+    <w:altName w:val="ＭＳ ゴシック"/>
+    <w:panose1 w:val="020B0609070205080204"/>
+    <w:charset w:val="80"/>
+    <w:family w:val="modern"/>
+    <w:pitch w:val="fixed"/>
+    <w:sig w:usb0="E00002FF" w:usb1="6AC7FDFB" w:usb2="08000012" w:usb3="00000000" w:csb0="0002009F" w:csb1="00000000"/>
+  </w:font>
+</w:fonts>
+</file>
+
+<file path=word/glossary/settings.xml><?xml version="1.0" encoding="utf-8"?>
+<w:settings xmlns:mc="http://schemas.openxmlformats.org/markup-compatibility/2006" xmlns:o="urn:schemas-microsoft-com:office:office" xmlns:r="http://schemas.openxmlformats.org/officeDocument/2006/relationships" xmlns:m="http://schemas.openxmlformats.org/officeDocument/2006/math" xmlns:v="urn:schemas-microsoft-com:vml" xmlns:w10="urn:schemas-microsoft-com:office:word" xmlns:w="http://schemas.openxmlformats.org/wordprocessingml/2006/main" xmlns:w14="http://schemas.microsoft.com/office/word/2010/wordml" xmlns:w15="http://schemas.microsoft.com/office/word/2012/wordml" xmlns:sl="http://schemas.openxmlformats.org/schemaLibrary/2006/main" mc:Ignorable="w14 w15">
+  <w:view w:val="normal"/>
+  <w:defaultTabStop w:val="708"/>
+  <w:hyphenationZone w:val="425"/>
+  <w:characterSpacingControl w:val="doNotCompress"/>
+  <w:compat>
+    <w:useFELayout/>
+    <w:compatSetting w:name="compatibilityMode" w:uri="http://schemas.microsoft.com/office/word" w:val="15"/>
+    <w:compatSetting w:name="overrideTableStyleFontSizeAndJustification" w:uri="http://schemas.microsoft.com/office/word" w:val="1"/>
+    <w:compatSetting w:name="enableOpenTypeFeatures" w:uri="http://schemas.microsoft.com/office/word" w:val="1"/>
+    <w:compatSetting w:name="doNotFlipMirrorIndents" w:uri="http://schemas.microsoft.com/office/word" w:val="1"/>
+    <w:compatSetting w:name="differentiateMultirowTableHeaders" w:uri="http://schemas.microsoft.com/office/word" w:val="1"/>
+  </w:compat>
+  <w:rsids>
+    <w:rsidRoot w:val="00502264"/>
+    <w:rsid w:val="00502264"/>
+  </w:rsids>
+  <m:mathPr>
+    <m:mathFont m:val="Cambria Math"/>
+    <m:brkBin m:val="before"/>
+    <m:brkBinSub m:val="--"/>
+    <m:smallFrac m:val="0"/>
+    <m:dispDef/>
+    <m:lMargin m:val="0"/>
+    <m:rMargin m:val="0"/>
+    <m:defJc m:val="centerGroup"/>
+    <m:wrapIndent m:val="1440"/>
+    <m:intLim m:val="subSup"/>
+    <m:naryLim m:val="undOvr"/>
+  </m:mathPr>
+  <w:themeFontLang w:val="nl-BE"/>
+  <w:clrSchemeMapping w:bg1="light1" w:t1="dark1" w:bg2="light2" w:t2="dark2" w:accent1="accent1" w:accent2="accent2" w:accent3="accent3" w:accent4="accent4" w:accent5="accent5" w:accent6="accent6" w:hyperlink="hyperlink" w:followedHyperlink="followedHyperlink"/>
+  <w:decimalSymbol w:val=","/>
+  <w:listSeparator w:val=";"/>
+  <w15:chartTrackingRefBased/>
+</w:settings>
+</file>
+
+<file path=word/glossary/styles.xml><?xml version="1.0" encoding="utf-8"?>
+<w:styles xmlns:mc="http://schemas.openxmlformats.org/markup-compatibility/2006" xmlns:r="http://schemas.openxmlformats.org/officeDocument/2006/relationships" xmlns:w="http://schemas.openxmlformats.org/wordprocessingml/2006/main" xmlns:w14="http://schemas.microsoft.com/office/word/2010/wordml" xmlns:w15="http://schemas.microsoft.com/office/word/2012/wordml" mc:Ignorable="w14 w15">
+  <w:docDefaults>
+    <w:rPrDefault>
+      <w:rPr>
+        <w:rFonts w:asciiTheme="minorHAnsi" w:eastAsiaTheme="minorEastAsia" w:hAnsiTheme="minorHAnsi" w:cstheme="minorBidi"/>
+        <w:sz w:val="22"/>
+        <w:szCs w:val="22"/>
+        <w:lang w:val="nl-BE" w:eastAsia="nl-BE" w:bidi="ar-SA"/>
+      </w:rPr>
+    </w:rPrDefault>
+    <w:pPrDefault>
+      <w:pPr>
+        <w:spacing w:after="160" w:line="259" w:lineRule="auto"/>
+      </w:pPr>
+    </w:pPrDefault>
+  </w:docDefaults>
+  <w:latentStyles w:defLockedState="0" w:defUIPriority="99" w:defSemiHidden="0" w:defUnhideWhenUsed="0" w:defQFormat="0" w:count="371">
+    <w:lsdException w:name="Normal" w:uiPriority="0" w:qFormat="1"/>
+    <w:lsdException w:name="heading 1" w:uiPriority="9" w:qFormat="1"/>
+    <w:lsdException w:name="heading 2" w:semiHidden="1" w:uiPriority="9" w:unhideWhenUsed="1" w:qFormat="1"/>
+    <w:lsdException w:name="heading 3" w:semiHidden="1" w:uiPriority="9" w:unhideWhenUsed="1" w:qFormat="1"/>
+    <w:lsdException w:name="heading 4" w:semiHidden="1" w:uiPriority="9" w:unhideWhenUsed="1" w:qFormat="1"/>
+    <w:lsdException w:name="heading 5" w:semiHidden="1" w:uiPriority="9" w:unhideWhenUsed="1" w:qFormat="1"/>
+    <w:lsdException w:name="heading 6" w:semiHidden="1" w:uiPriority="9" w:unhideWhenUsed="1" w:qFormat="1"/>
+    <w:lsdException w:name="heading 7" w:semiHidden="1" w:uiPriority="9" w:unhideWhenUsed="1" w:qFormat="1"/>
+    <w:lsdException w:name="heading 8" w:semiHidden="1" w:uiPriority="9" w:unhideWhenUsed="1" w:qFormat="1"/>
+    <w:lsdException w:name="heading 9" w:semiHidden="1" w:uiPriority="9" w:unhideWhenUsed="1" w:qFormat="1"/>
+    <w:lsdException w:name="index 1" w:semiHidden="1" w:unhideWhenUsed="1"/>
+    <w:lsdException w:name="index 2" w:semiHidden="1" w:unhideWhenUsed="1"/>
+    <w:lsdException w:name="index 3" w:semiHidden="1" w:unhideWhenUsed="1"/>
+    <w:lsdException w:name="index 4" w:semiHidden="1" w:unhideWhenUsed="1"/>
+    <w:lsdException w:name="index 5" w:semiHidden="1" w:unhideWhenUsed="1"/>
+    <w:lsdException w:name="index 6" w:semiHidden="1" w:unhideWhenUsed="1"/>
+    <w:lsdException w:name="index 7" w:semiHidden="1" w:unhideWhenUsed="1"/>
+    <w:lsdException w:name="index 8" w:semiHidden="1" w:unhideWhenUsed="1"/>
+    <w:lsdException w:name="index 9" w:semiHidden="1" w:unhideWhenUsed="1"/>
+    <w:lsdException w:name="toc 1" w:semiHidden="1" w:uiPriority="39" w:unhideWhenUsed="1"/>
+    <w:lsdException w:name="toc 2" w:semiHidden="1" w:uiPriority="39" w:unhideWhenUsed="1"/>
+    <w:lsdException w:name="toc 3" w:semiHidden="1" w:uiPriority="39" w:unhideWhenUsed="1"/>
+    <w:lsdException w:name="toc 4" w:semiHidden="1" w:uiPriority="39" w:unhideWhenUsed="1"/>
+    <w:lsdException w:name="toc 5" w:semiHidden="1" w:uiPriority="39" w:unhideWhenUsed="1"/>
+    <w:lsdException w:name="toc 6" w:semiHidden="1" w:uiPriority="39" w:unhideWhenUsed="1"/>
+    <w:lsdException w:name="toc 7" w:semiHidden="1" w:uiPriority="39" w:unhideWhenUsed="1"/>
+    <w:lsdException w:name="toc 8" w:semiHidden="1" w:uiPriority="39" w:unhideWhenUsed="1"/>
+    <w:lsdException w:name="toc 9" w:semiHidden="1" w:uiPriority="39" w:unhideWhenUsed="1"/>
+    <w:lsdException w:name="Normal Indent" w:semiHidden="1" w:unhideWhenUsed="1"/>
+    <w:lsdException w:name="footnote text" w:semiHidden="1" w:unhideWhenUsed="1"/>
+    <w:lsdException w:name="annotation text" w:semiHidden="1" w:unhideWhenUsed="1"/>
+    <w:lsdException w:name="header" w:semiHidden="1" w:unhideWhenUsed="1"/>
+    <w:lsdException w:name="footer" w:semiHidden="1" w:unhideWhenUsed="1"/>
+    <w:lsdException w:name="index heading" w:semiHidden="1" w:unhideWhenUsed="1"/>
+    <w:lsdException w:name="caption" w:semiHidden="1" w:uiPriority="35" w:unhideWhenUsed="1" w:qFormat="1"/>
+    <w:lsdException w:name="table of figures" w:semiHidden="1" w:unhideWhenUsed="1"/>
+    <w:lsdException w:name="envelope address" w:semiHidden="1" w:unhideWhenUsed="1"/>
+    <w:lsdException w:name="envelope return" w:semiHidden="1" w:unhideWhenUsed="1"/>
+    <w:lsdException w:name="footnote reference" w:semiHidden="1" w:unhideWhenUsed="1"/>
+    <w:lsdException w:name="annotation reference" w:semiHidden="1" w:unhideWhenUsed="1"/>
+    <w:lsdException w:name="line number" w:semiHidden="1" w:unhideWhenUsed="1"/>
+    <w:lsdException w:name="page number" w:semiHidden="1" w:unhideWhenUsed="1"/>
+    <w:lsdException w:name="endnote reference" w:semiHidden="1" w:unhideWhenUsed="1"/>
+    <w:lsdException w:name="endnote text" w:semiHidden="1" w:unhideWhenUsed="1"/>
+    <w:lsdException w:name="table of authorities" w:semiHidden="1" w:unhideWhenUsed="1"/>
+    <w:lsdException w:name="macro" w:semiHidden="1" w:unhideWhenUsed="1"/>
+    <w:lsdException w:name="toa heading" w:semiHidden="1" w:unhideWhenUsed="1"/>
+    <w:lsdException w:name="List" w:semiHidden="1" w:unhideWhenUsed="1"/>
+    <w:lsdException w:name="List Bullet" w:semiHidden="1" w:unhideWhenUsed="1"/>
+    <w:lsdException w:name="List Number" w:semiHidden="1" w:unhideWhenUsed="1"/>
+    <w:lsdException w:name="List 2" w:semiHidden="1" w:unhideWhenUsed="1"/>
+    <w:lsdException w:name="List 3" w:semiHidden="1" w:unhideWhenUsed="1"/>
+    <w:lsdException w:name="List 4" w:semiHidden="1" w:unhideWhenUsed="1"/>
+    <w:lsdException w:name="List 5" w:semiHidden="1" w:unhideWhenUsed="1"/>
+    <w:lsdException w:name="List Bullet 2" w:semiHidden="1" w:unhideWhenUsed="1"/>
+    <w:lsdException w:name="List Bullet 3" w:semiHidden="1" w:unhideWhenUsed="1"/>
+    <w:lsdException w:name="List Bullet 4" w:semiHidden="1" w:unhideWhenUsed="1"/>
+    <w:lsdException w:name="List Bullet 5" w:semiHidden="1" w:unhideWhenUsed="1"/>
+    <w:lsdException w:name="List Number 2" w:semiHidden="1" w:unhideWhenUsed="1"/>
+    <w:lsdException w:name="List Number 3" w:semiHidden="1" w:unhideWhenUsed="1"/>
+    <w:lsdException w:name="List Number 4" w:semiHidden="1" w:unhideWhenUsed="1"/>
+    <w:lsdException w:name="List Number 5" w:semiHidden="1" w:unhideWhenUsed="1"/>
+    <w:lsdException w:name="Title" w:uiPriority="10" w:qFormat="1"/>
+    <w:lsdException w:name="Closing" w:semiHidden="1" w:unhideWhenUsed="1"/>
+    <w:lsdException w:name="Signature" w:semiHidden="1" w:unhideWhenUsed="1"/>
+    <w:lsdException w:name="Default Paragraph Font" w:semiHidden="1" w:uiPriority="1" w:unhideWhenUsed="1"/>
+    <w:lsdException w:name="Body Text" w:semiHidden="1" w:unhideWhenUsed="1"/>
+    <w:lsdException w:name="Body Text Indent" w:semiHidden="1" w:unhideWhenUsed="1"/>
+    <w:lsdException w:name="List Continue" w:semiHidden="1" w:unhideWhenUsed="1"/>
+    <w:lsdException w:name="List Continue 2" w:semiHidden="1" w:unhideWhenUsed="1"/>
+    <w:lsdException w:name="List Continue 3" w:semiHidden="1" w:unhideWhenUsed="1"/>
+    <w:lsdException w:name="List Continue 4" w:semiHidden="1" w:unhideWhenUsed="1"/>
+    <w:lsdException w:name="List Continue 5" w:semiHidden="1" w:unhideWhenUsed="1"/>
+    <w:lsdException w:name="Message Header" w:semiHidden="1" w:unhideWhenUsed="1"/>
+    <w:lsdException w:name="Subtitle" w:uiPriority="11" w:qFormat="1"/>
+    <w:lsdException w:name="Salutation" w:semiHidden="1" w:unhideWhenUsed="1"/>
+    <w:lsdException w:name="Date" w:semiHidden="1" w:unhideWhenUsed="1"/>
+    <w:lsdException w:name="Body Text First Indent" w:semiHidden="1" w:unhideWhenUsed="1"/>
+    <w:lsdException w:name="Body Text First Indent 2" w:semiHidden="1" w:unhideWhenUsed="1"/>
+    <w:lsdException w:name="Note Heading" w:semiHidden="1" w:unhideWhenUsed="1"/>
+    <w:lsdException w:name="Body Text 2" w:semiHidden="1" w:unhideWhenUsed="1"/>
+    <w:lsdException w:name="Body Text 3" w:semiHidden="1" w:unhideWhenUsed="1"/>
+    <w:lsdException w:name="Body Text Indent 2" w:semiHidden="1" w:unhideWhenUsed="1"/>
+    <w:lsdException w:name="Body Text Indent 3" w:semiHidden="1" w:unhideWhenUsed="1"/>
+    <w:lsdException w:name="Block Text" w:semiHidden="1" w:unhideWhenUsed="1"/>
+    <w:lsdException w:name="Hyperlink" w:semiHidden="1" w:unhideWhenUsed="1"/>
+    <w:lsdException w:name="FollowedHyperlink" w:semiHidden="1" w:unhideWhenUsed="1"/>
+    <w:lsdException w:name="Strong" w:uiPriority="22" w:qFormat="1"/>
+    <w:lsdException w:name="Emphasis" w:uiPriority="20" w:qFormat="1"/>
+    <w:lsdException w:name="Document Map" w:semiHidden="1" w:unhideWhenUsed="1"/>
+    <w:lsdException w:name="Plain Text" w:semiHidden="1" w:unhideWhenUsed="1"/>
+    <w:lsdException w:name="E-mail Signature" w:semiHidden="1" w:unhideWhenUsed="1"/>
+    <w:lsdException w:name="HTML Top of Form" w:semiHidden="1" w:unhideWhenUsed="1"/>
+    <w:lsdException w:name="HTML Bottom of Form" w:semiHidden="1" w:unhideWhenUsed="1"/>
+    <w:lsdException w:name="Normal (Web)" w:semiHidden="1" w:unhideWhenUsed="1"/>
+    <w:lsdException w:name="HTML Acronym" w:semiHidden="1" w:unhideWhenUsed="1"/>
+    <w:lsdException w:name="HTML Address" w:semiHidden="1" w:unhideWhenUsed="1"/>
+    <w:lsdException w:name="HTML Cite" w:semiHidden="1" w:unhideWhenUsed="1"/>
+    <w:lsdException w:name="HTML Code" w:semiHidden="1" w:unhideWhenUsed="1"/>
+    <w:lsdException w:name="HTML Definition" w:semiHidden="1" w:unhideWhenUsed="1"/>
+    <w:lsdException w:name="HTML Keyboard" w:semiHidden="1" w:unhideWhenUsed="1"/>
+    <w:lsdException w:name="HTML Preformatted" w:semiHidden="1" w:unhideWhenUsed="1"/>
+    <w:lsdException w:name="HTML Sample" w:semiHidden="1" w:unhideWhenUsed="1"/>
+    <w:lsdException w:name="HTML Typewriter" w:semiHidden="1" w:unhideWhenUsed="1"/>
+    <w:lsdException w:name="HTML Variable" w:semiHidden="1" w:unhideWhenUsed="1"/>
+    <w:lsdException w:name="Normal Table" w:semiHidden="1" w:unhideWhenUsed="1"/>
+    <w:lsdException w:name="annotation subject" w:semiHidden="1" w:unhideWhenUsed="1"/>
+    <w:lsdException w:name="No List" w:semiHidden="1" w:unhideWhenUsed="1"/>
+    <w:lsdException w:name="Outline List 1" w:semiHidden="1" w:unhideWhenUsed="1"/>
+    <w:lsdException w:name="Outline List 2" w:semiHidden="1" w:unhideWhenUsed="1"/>
+    <w:lsdException w:name="Outline List 3" w:semiHidden="1" w:unhideWhenUsed="1"/>
+    <w:lsdException w:name="Table Simple 1" w:semiHidden="1" w:unhideWhenUsed="1"/>
+    <w:lsdException w:name="Table Simple 2" w:semiHidden="1" w:unhideWhenUsed="1"/>
+    <w:lsdException w:name="Table Simple 3" w:semiHidden="1" w:unhideWhenUsed="1"/>
+    <w:lsdException w:name="Table Classic 1" w:semiHidden="1" w:unhideWhenUsed="1"/>
+    <w:lsdException w:name="Table Classic 2" w:semiHidden="1" w:unhideWhenUsed="1"/>
+    <w:lsdException w:name="Table Classic 3" w:semiHidden="1" w:unhideWhenUsed="1"/>
+    <w:lsdException w:name="Table Classic 4" w:semiHidden="1" w:unhideWhenUsed="1"/>
+    <w:lsdException w:name="Table Colorful 1" w:semiHidden="1" w:unhideWhenUsed="1"/>
+    <w:lsdException w:name="Table Colorful 2" w:semiHidden="1" w:unhideWhenUsed="1"/>
+    <w:lsdException w:name="Table Colorful 3" w:semiHidden="1" w:unhideWhenUsed="1"/>
+    <w:lsdException w:name="Table Columns 1" w:semiHidden="1" w:unhideWhenUsed="1"/>
+    <w:lsdException w:name="Table Columns 2" w:semiHidden="1" w:unhideWhenUsed="1"/>
+    <w:lsdException w:name="Table Columns 3" w:semiHidden="1" w:unhideWhenUsed="1"/>
+    <w:lsdException w:name="Table Columns 4" w:semiHidden="1" w:unhideWhenUsed="1"/>
+    <w:lsdException w:name="Table Columns 5" w:semiHidden="1" w:unhideWhenUsed="1"/>
+    <w:lsdException w:name="Table Grid 1" w:semiHidden="1" w:unhideWhenUsed="1"/>
+    <w:lsdException w:name="Table Grid 2" w:semiHidden="1" w:unhideWhenUsed="1"/>
+    <w:lsdException w:name="Table Grid 3" w:semiHidden="1" w:unhideWhenUsed="1"/>
+    <w:lsdException w:name="Table Grid 4" w:semiHidden="1" w:unhideWhenUsed="1"/>
+    <w:lsdException w:name="Table Grid 5" w:semiHidden="1" w:unhideWhenUsed="1"/>
+    <w:lsdException w:name="Table Grid 6" w:semiHidden="1" w:unhideWhenUsed="1"/>
+    <w:lsdException w:name="Table Grid 7" w:semiHidden="1" w:unhideWhenUsed="1"/>
+    <w:lsdException w:name="Table Grid 8" w:semiHidden="1" w:unhideWhenUsed="1"/>
+    <w:lsdException w:name="Table List 1" w:semiHidden="1" w:unhideWhenUsed="1"/>
+    <w:lsdException w:name="Table List 2" w:semiHidden="1" w:unhideWhenUsed="1"/>
+    <w:lsdException w:name="Table List 3" w:semiHidden="1" w:unhideWhenUsed="1"/>
+    <w:lsdException w:name="Table List 4" w:semiHidden="1" w:unhideWhenUsed="1"/>
+    <w:lsdException w:name="Table List 5" w:semiHidden="1" w:unhideWhenUsed="1"/>
+    <w:lsdException w:name="Table List 6" w:semiHidden="1" w:unhideWhenUsed="1"/>
+    <w:lsdException w:name="Table List 7" w:semiHidden="1" w:unhideWhenUsed="1"/>
+    <w:lsdException w:name="Table List 8" w:semiHidden="1" w:unhideWhenUsed="1"/>
+    <w:lsdException w:name="Table 3D effects 1" w:semiHidden="1" w:unhideWhenUsed="1"/>
+    <w:lsdException w:name="Table 3D effects 2" w:semiHidden="1" w:unhideWhenUsed="1"/>
+    <w:lsdException w:name="Table 3D effects 3" w:semiHidden="1" w:unhideWhenUsed="1"/>
+    <w:lsdException w:name="Table Contemporary" w:semiHidden="1" w:unhideWhenUsed="1"/>
+    <w:lsdException w:name="Table Elegant" w:semiHidden="1" w:unhideWhenUsed="1"/>
+    <w:lsdException w:name="Table Professional" w:semiHidden="1" w:unhideWhenUsed="1"/>
+    <w:lsdException w:name="Table Subtle 1" w:semiHidden="1" w:unhideWhenUsed="1"/>
+    <w:lsdException w:name="Table Subtle 2" w:semiHidden="1" w:unhideWhenUsed="1"/>
+    <w:lsdException w:name="Table Web 1" w:semiHidden="1" w:unhideWhenUsed="1"/>
+    <w:lsdException w:name="Table Web 2" w:semiHidden="1" w:unhideWhenUsed="1"/>
+    <w:lsdException w:name="Table Web 3" w:semiHidden="1" w:unhideWhenUsed="1"/>
+    <w:lsdException w:name="Balloon Text" w:semiHidden="1" w:unhideWhenUsed="1"/>
+    <w:lsdException w:name="Table Grid" w:uiPriority="39"/>
+    <w:lsdException w:name="Table Theme" w:semiHidden="1" w:unhideWhenUsed="1"/>
+    <w:lsdException w:name="Placeholder Text" w:semiHidden="1"/>
+    <w:lsdException w:name="No Spacing" w:uiPriority="1" w:qFormat="1"/>
+    <w:lsdException w:name="Light Shading" w:uiPriority="60"/>
+    <w:lsdException w:name="Light List" w:uiPriority="61"/>
+    <w:lsdException w:name="Light Grid" w:uiPriority="62"/>
+    <w:lsdException w:name="Medium Shading 1" w:uiPriority="63"/>
+    <w:lsdException w:name="Medium Shading 2" w:uiPriority="64"/>
+    <w:lsdException w:name="Medium List 1" w:uiPriority="65"/>
+    <w:lsdException w:name="Medium List 2" w:uiPriority="66"/>
+    <w:lsdException w:name="Medium Grid 1" w:uiPriority="67"/>
+    <w:lsdException w:name="Medium Grid 2" w:uiPriority="68"/>
+    <w:lsdException w:name="Medium Grid 3" w:uiPriority="69"/>
+    <w:lsdException w:name="Dark List" w:uiPriority="70"/>
+    <w:lsdException w:name="Colorful Shading" w:uiPriority="71"/>
+    <w:lsdException w:name="Colorful List" w:uiPriority="72"/>
+    <w:lsdException w:name="Colorful Grid" w:uiPriority="73"/>
+    <w:lsdException w:name="Light Shading Accent 1" w:uiPriority="60"/>
+    <w:lsdException w:name="Light List Accent 1" w:uiPriority="61"/>
+    <w:lsdException w:name="Light Grid Accent 1" w:uiPriority="62"/>
+    <w:lsdException w:name="Medium Shading 1 Accent 1" w:uiPriority="63"/>
+    <w:lsdException w:name="Medium Shading 2 Accent 1" w:uiPriority="64"/>
+    <w:lsdException w:name="Medium List 1 Accent 1" w:uiPriority="65"/>
+    <w:lsdException w:name="Revision" w:semiHidden="1"/>
+    <w:lsdException w:name="List Paragraph" w:uiPriority="34" w:qFormat="1"/>
+    <w:lsdException w:name="Quote" w:uiPriority="29" w:qFormat="1"/>
+    <w:lsdException w:name="Intense Quote" w:uiPriority="30" w:qFormat="1"/>
+    <w:lsdException w:name="Medium List 2 Accent 1" w:uiPriority="66"/>
+    <w:lsdException w:name="Medium Grid 1 Accent 1" w:uiPriority="67"/>
+    <w:lsdException w:name="Medium Grid 2 Accent 1" w:uiPriority="68"/>
+    <w:lsdException w:name="Medium Grid 3 Accent 1" w:uiPriority="69"/>
+    <w:lsdException w:name="Dark List Accent 1" w:uiPriority="70"/>
+    <w:lsdException w:name="Colorful Shading Accent 1" w:uiPriority="71"/>
+    <w:lsdException w:name="Colorful List Accent 1" w:uiPriority="72"/>
+    <w:lsdException w:name="Colorful Grid Accent 1" w:uiPriority="73"/>
+    <w:lsdException w:name="Light Shading Accent 2" w:uiPriority="60"/>
+    <w:lsdException w:name="Light List Accent 2" w:uiPriority="61"/>
+    <w:lsdException w:name="Light Grid Accent 2" w:uiPriority="62"/>
+    <w:lsdException w:name="Medium Shading 1 Accent 2" w:uiPriority="63"/>
+    <w:lsdException w:name="Medium Shading 2 Accent 2" w:uiPriority="64"/>
+    <w:lsdException w:name="Medium List 1 Accent 2" w:uiPriority="65"/>
+    <w:lsdException w:name="Medium List 2 Accent 2" w:uiPriority="66"/>
+    <w:lsdException w:name="Medium Grid 1 Accent 2" w:uiPriority="67"/>
+    <w:lsdException w:name="Medium Grid 2 Accent 2" w:uiPriority="68"/>
+    <w:lsdException w:name="Medium Grid 3 Accent 2" w:uiPriority="69"/>
+    <w:lsdException w:name="Dark List Accent 2" w:uiPriority="70"/>
+    <w:lsdException w:name="Colorful Shading Accent 2" w:uiPriority="71"/>
+    <w:lsdException w:name="Colorful List Accent 2" w:uiPriority="72"/>
+    <w:lsdException w:name="Colorful Grid Accent 2" w:uiPriority="73"/>
+    <w:lsdException w:name="Light Shading Accent 3" w:uiPriority="60"/>
+    <w:lsdException w:name="Light List Accent 3" w:uiPriority="61"/>
+    <w:lsdException w:name="Light Grid Accent 3" w:uiPriority="62"/>
+    <w:lsdException w:name="Medium Shading 1 Accent 3" w:uiPriority="63"/>
+    <w:lsdException w:name="Medium Shading 2 Accent 3" w:uiPriority="64"/>
+    <w:lsdException w:name="Medium List 1 Accent 3" w:uiPriority="65"/>
+    <w:lsdException w:name="Medium List 2 Accent 3" w:uiPriority="66"/>
+    <w:lsdException w:name="Medium Grid 1 Accent 3" w:uiPriority="67"/>
+    <w:lsdException w:name="Medium Grid 2 Accent 3" w:uiPriority="68"/>
+    <w:lsdException w:name="Medium Grid 3 Accent 3" w:uiPriority="69"/>
+    <w:lsdException w:name="Dark List Accent 3" w:uiPriority="70"/>
+    <w:lsdException w:name="Colorful Shading Accent 3" w:uiPriority="71"/>
+    <w:lsdException w:name="Colorful List Accent 3" w:uiPriority="72"/>
+    <w:lsdException w:name="Colorful Grid Accent 3" w:uiPriority="73"/>
+    <w:lsdException w:name="Light Shading Accent 4" w:uiPriority="60"/>
+    <w:lsdException w:name="Light List Accent 4" w:uiPriority="61"/>
+    <w:lsdException w:name="Light Grid Accent 4" w:uiPriority="62"/>
+    <w:lsdException w:name="Medium Shading 1 Accent 4" w:uiPriority="63"/>
+    <w:lsdException w:name="Medium Shading 2 Accent 4" w:uiPriority="64"/>
+    <w:lsdException w:name="Medium List 1 Accent 4" w:uiPriority="65"/>
+    <w:lsdException w:name="Medium List 2 Accent 4" w:uiPriority="66"/>
+    <w:lsdException w:name="Medium Grid 1 Accent 4" w:uiPriority="67"/>
+    <w:lsdException w:name="Medium Grid 2 Accent 4" w:uiPriority="68"/>
+    <w:lsdException w:name="Medium Grid 3 Accent 4" w:uiPriority="69"/>
+    <w:lsdException w:name="Dark List Accent 4" w:uiPriority="70"/>
+    <w:lsdException w:name="Colorful Shading Accent 4" w:uiPriority="71"/>
+    <w:lsdException w:name="Colorful List Accent 4" w:uiPriority="72"/>
+    <w:lsdException w:name="Colorful Grid Accent 4" w:uiPriority="73"/>
+    <w:lsdException w:name="Light Shading Accent 5" w:uiPriority="60"/>
+    <w:lsdException w:name="Light List Accent 5" w:uiPriority="61"/>
+    <w:lsdException w:name="Light Grid Accent 5" w:uiPriority="62"/>
+    <w:lsdException w:name="Medium Shading 1 Accent 5" w:uiPriority="63"/>
+    <w:lsdException w:name="Medium Shading 2 Accent 5" w:uiPriority="64"/>
+    <w:lsdException w:name="Medium List 1 Accent 5" w:uiPriority="65"/>
+    <w:lsdException w:name="Medium List 2 Accent 5" w:uiPriority="66"/>
+    <w:lsdException w:name="Medium Grid 1 Accent 5" w:uiPriority="67"/>
+    <w:lsdException w:name="Medium Grid 2 Accent 5" w:uiPriority="68"/>
+    <w:lsdException w:name="Medium Grid 3 Accent 5" w:uiPriority="69"/>
+    <w:lsdException w:name="Dark List Accent 5" w:uiPriority="70"/>
+    <w:lsdException w:name="Colorful Shading Accent 5" w:uiPriority="71"/>
+    <w:lsdException w:name="Colorful List Accent 5" w:uiPriority="72"/>
+    <w:lsdException w:name="Colorful Grid Accent 5" w:uiPriority="73"/>
+    <w:lsdException w:name="Light Shading Accent 6" w:uiPriority="60"/>
+    <w:lsdException w:name="Light List Accent 6" w:uiPriority="61"/>
+    <w:lsdException w:name="Light Grid Accent 6" w:uiPriority="62"/>
+    <w:lsdException w:name="Medium Shading 1 Accent 6" w:uiPriority="63"/>
+    <w:lsdException w:name="Medium Shading 2 Accent 6" w:uiPriority="64"/>
+    <w:lsdException w:name="Medium List 1 Accent 6" w:uiPriority="65"/>
+    <w:lsdException w:name="Medium List 2 Accent 6" w:uiPriority="66"/>
+    <w:lsdException w:name="Medium Grid 1 Accent 6" w:uiPriority="67"/>
+    <w:lsdException w:name="Medium Grid 2 Accent 6" w:uiPriority="68"/>
+    <w:lsdException w:name="Medium Grid 3 Accent 6" w:uiPriority="69"/>
+    <w:lsdException w:name="Dark List Accent 6" w:uiPriority="70"/>
+    <w:lsdException w:name="Colorful Shading Accent 6" w:uiPriority="71"/>
+    <w:lsdException w:name="Colorful List Accent 6" w:uiPriority="72"/>
+    <w:lsdException w:name="Colorful Grid Accent 6" w:uiPriority="73"/>
+    <w:lsdException w:name="Subtle Emphasis" w:uiPriority="19" w:qFormat="1"/>
+    <w:lsdException w:name="Intense Emphasis" w:uiPriority="21" w:qFormat="1"/>
+    <w:lsdException w:name="Subtle Reference" w:uiPriority="31" w:qFormat="1"/>
+    <w:lsdException w:name="Intense Reference" w:uiPriority="32" w:qFormat="1"/>
+    <w:lsdException w:name="Book Title" w:uiPriority="33" w:qFormat="1"/>
+    <w:lsdException w:name="Bibliography" w:semiHidden="1" w:uiPriority="37" w:unhideWhenUsed="1"/>
+    <w:lsdException w:name="TOC Heading" w:semiHidden="1" w:uiPriority="39" w:unhideWhenUsed="1" w:qFormat="1"/>
+    <w:lsdException w:name="Plain Table 1" w:uiPriority="41"/>
+    <w:lsdException w:name="Plain Table 2" w:uiPriority="42"/>
+    <w:lsdException w:name="Plain Table 3" w:uiPriority="43"/>
+    <w:lsdException w:name="Plain Table 4" w:uiPriority="44"/>
+    <w:lsdException w:name="Plain Table 5" w:uiPriority="45"/>
+    <w:lsdException w:name="Grid Table Light" w:uiPriority="40"/>
+    <w:lsdException w:name="Grid Table 1 Light" w:uiPriority="46"/>
+    <w:lsdException w:name="Grid Table 2" w:uiPriority="47"/>
+    <w:lsdException w:name="Grid Table 3" w:uiPriority="48"/>
+    <w:lsdException w:name="Grid Table 4" w:uiPriority="49"/>
+    <w:lsdException w:name="Grid Table 5 Dark" w:uiPriority="50"/>
+    <w:lsdException w:name="Grid Table 6 Colorful" w:uiPriority="51"/>
+    <w:lsdException w:name="Grid Table 7 Colorful" w:uiPriority="52"/>
+    <w:lsdException w:name="Grid Table 1 Light Accent 1" w:uiPriority="46"/>
+    <w:lsdException w:name="Grid Table 2 Accent 1" w:uiPriority="47"/>
+    <w:lsdException w:name="Grid Table 3 Accent 1" w:uiPriority="48"/>
+    <w:lsdException w:name="Grid Table 4 Accent 1" w:uiPriority="49"/>
+    <w:lsdException w:name="Grid Table 5 Dark Accent 1" w:uiPriority="50"/>
+    <w:lsdException w:name="Grid Table 6 Colorful Accent 1" w:uiPriority="51"/>
+    <w:lsdException w:name="Grid Table 7 Colorful Accent 1" w:uiPriority="52"/>
+    <w:lsdException w:name="Grid Table 1 Light Accent 2" w:uiPriority="46"/>
+    <w:lsdException w:name="Grid Table 2 Accent 2" w:uiPriority="47"/>
+    <w:lsdException w:name="Grid Table 3 Accent 2" w:uiPriority="48"/>
+    <w:lsdException w:name="Grid Table 4 Accent 2" w:uiPriority="49"/>
+    <w:lsdException w:name="Grid Table 5 Dark Accent 2" w:uiPriority="50"/>
+    <w:lsdException w:name="Grid Table 6 Colorful Accent 2" w:uiPriority="51"/>
+    <w:lsdException w:name="Grid Table 7 Colorful Accent 2" w:uiPriority="52"/>
+    <w:lsdException w:name="Grid Table 1 Light Accent 3" w:uiPriority="46"/>
+    <w:lsdException w:name="Grid Table 2 Accent 3" w:uiPriority="47"/>
+    <w:lsdException w:name="Grid Table 3 Accent 3" w:uiPriority="48"/>
+    <w:lsdException w:name="Grid Table 4 Accent 3" w:uiPriority="49"/>
+    <w:lsdException w:name="Grid Table 5 Dark Accent 3" w:uiPriority="50"/>
+    <w:lsdException w:name="Grid Table 6 Colorful Accent 3" w:uiPriority="51"/>
+    <w:lsdException w:name="Grid Table 7 Colorful Accent 3" w:uiPriority="52"/>
+    <w:lsdException w:name="Grid Table 1 Light Accent 4" w:uiPriority="46"/>
+    <w:lsdException w:name="Grid Table 2 Accent 4" w:uiPriority="47"/>
+    <w:lsdException w:name="Grid Table 3 Accent 4" w:uiPriority="48"/>
+    <w:lsdException w:name="Grid Table 4 Accent 4" w:uiPriority="49"/>
+    <w:lsdException w:name="Grid Table 5 Dark Accent 4" w:uiPriority="50"/>
+    <w:lsdException w:name="Grid Table 6 Colorful Accent 4" w:uiPriority="51"/>
+    <w:lsdException w:name="Grid Table 7 Colorful Accent 4" w:uiPriority="52"/>
+    <w:lsdException w:name="Grid Table 1 Light Accent 5" w:uiPriority="46"/>
+    <w:lsdException w:name="Grid Table 2 Accent 5" w:uiPriority="47"/>
+    <w:lsdException w:name="Grid Table 3 Accent 5" w:uiPriority="48"/>
+    <w:lsdException w:name="Grid Table 4 Accent 5" w:uiPriority="49"/>
+    <w:lsdException w:name="Grid Table 5 Dark Accent 5" w:uiPriority="50"/>
+    <w:lsdException w:name="Grid Table 6 Colorful Accent 5" w:uiPriority="51"/>
+    <w:lsdException w:name="Grid Table 7 Colorful Accent 5" w:uiPriority="52"/>
+    <w:lsdException w:name="Grid Table 1 Light Accent 6" w:uiPriority="46"/>
+    <w:lsdException w:name="Grid Table 2 Accent 6" w:uiPriority="47"/>
+    <w:lsdException w:name="Grid Table 3 Accent 6" w:uiPriority="48"/>
+    <w:lsdException w:name="Grid Table 4 Accent 6" w:uiPriority="49"/>
+    <w:lsdException w:name="Grid Table 5 Dark Accent 6" w:uiPriority="50"/>
+    <w:lsdException w:name="Grid Table 6 Colorful Accent 6" w:uiPriority="51"/>
+    <w:lsdException w:name="Grid Table 7 Colorful Accent 6" w:uiPriority="52"/>
+    <w:lsdException w:name="List Table 1 Light" w:uiPriority="46"/>
+    <w:lsdException w:name="List Table 2" w:uiPriority="47"/>
+    <w:lsdException w:name="List Table 3" w:uiPriority="48"/>
+    <w:lsdException w:name="List Table 4" w:uiPriority="49"/>
+    <w:lsdException w:name="List Table 5 Dark" w:uiPriority="50"/>
+    <w:lsdException w:name="List Table 6 Colorful" w:uiPriority="51"/>
+    <w:lsdException w:name="List Table 7 Colorful" w:uiPriority="52"/>
+    <w:lsdException w:name="List Table 1 Light Accent 1" w:uiPriority="46"/>
+    <w:lsdException w:name="List Table 2 Accent 1" w:uiPriority="47"/>
+    <w:lsdException w:name="List Table 3 Accent 1" w:uiPriority="48"/>
+    <w:lsdException w:name="List Table 4 Accent 1" w:uiPriority="49"/>
+    <w:lsdException w:name="List Table 5 Dark Accent 1" w:uiPriority="50"/>
+    <w:lsdException w:name="List Table 6 Colorful Accent 1" w:uiPriority="51"/>
+    <w:lsdException w:name="List Table 7 Colorful Accent 1" w:uiPriority="52"/>
+    <w:lsdException w:name="List Table 1 Light Accent 2" w:uiPriority="46"/>
+    <w:lsdException w:name="List Table 2 Accent 2" w:uiPriority="47"/>
+    <w:lsdException w:name="List Table 3 Accent 2" w:uiPriority="48"/>
+    <w:lsdException w:name="List Table 4 Accent 2" w:uiPriority="49"/>
+    <w:lsdException w:name="List Table 5 Dark Accent 2" w:uiPriority="50"/>
+    <w:lsdException w:name="List Table 6 Colorful Accent 2" w:uiPriority="51"/>
+    <w:lsdException w:name="List Table 7 Colorful Accent 2" w:uiPriority="52"/>
+    <w:lsdException w:name="List Table 1 Light Accent 3" w:uiPriority="46"/>
+    <w:lsdException w:name="List Table 2 Accent 3" w:uiPriority="47"/>
+    <w:lsdException w:name="List Table 3 Accent 3" w:uiPriority="48"/>
+    <w:lsdException w:name="List Table 4 Accent 3" w:uiPriority="49"/>
+    <w:lsdException w:name="List Table 5 Dark Accent 3" w:uiPriority="50"/>
+    <w:lsdException w:name="List Table 6 Colorful Accent 3" w:uiPriority="51"/>
+    <w:lsdException w:name="List Table 7 Colorful Accent 3" w:uiPriority="52"/>
+    <w:lsdException w:name="List Table 1 Light Accent 4" w:uiPriority="46"/>
+    <w:lsdException w:name="List Table 2 Accent 4" w:uiPriority="47"/>
+    <w:lsdException w:name="List Table 3 Accent 4" w:uiPriority="48"/>
+    <w:lsdException w:name="List Table 4 Accent 4" w:uiPriority="49"/>
+    <w:lsdException w:name="List Table 5 Dark Accent 4" w:uiPriority="50"/>
+    <w:lsdException w:name="List Table 6 Colorful Accent 4" w:uiPriority="51"/>
+    <w:lsdException w:name="List Table 7 Colorful Accent 4" w:uiPriority="52"/>
+    <w:lsdException w:name="List Table 1 Light Accent 5" w:uiPriority="46"/>
+    <w:lsdException w:name="List Table 2 Accent 5" w:uiPriority="47"/>
+    <w:lsdException w:name="List Table 3 Accent 5" w:uiPriority="48"/>
+    <w:lsdException w:name="List Table 4 Accent 5" w:uiPriority="49"/>
+    <w:lsdException w:name="List Table 5 Dark Accent 5" w:uiPriority="50"/>
+    <w:lsdException w:name="List Table 6 Colorful Accent 5" w:uiPriority="51"/>
+    <w:lsdException w:name="List Table 7 Colorful Accent 5" w:uiPriority="52"/>
+    <w:lsdException w:name="List Table 1 Light Accent 6" w:uiPriority="46"/>
+    <w:lsdException w:name="List Table 2 Accent 6" w:uiPriority="47"/>
+    <w:lsdException w:name="List Table 3 Accent 6" w:uiPriority="48"/>
+    <w:lsdException w:name="List Table 4 Accent 6" w:uiPriority="49"/>
+    <w:lsdException w:name="List Table 5 Dark Accent 6" w:uiPriority="50"/>
+    <w:lsdException w:name="List Table 6 Colorful Accent 6" w:uiPriority="51"/>
+    <w:lsdException w:name="List Table 7 Colorful Accent 6" w:uiPriority="52"/>
+  </w:latentStyles>
+  <w:style w:type="paragraph" w:default="1" w:styleId="Normal">
+    <w:name w:val="Normal"/>
+    <w:qFormat/>
+  </w:style>
+  <w:style w:type="character" w:default="1" w:styleId="DefaultParagraphFont">
+    <w:name w:val="Default Paragraph Font"/>
+    <w:uiPriority w:val="1"/>
+    <w:semiHidden/>
+    <w:unhideWhenUsed/>
+  </w:style>
+  <w:style w:type="table" w:default="1" w:styleId="TableNormal">
+    <w:name w:val="Normal Table"/>
+    <w:uiPriority w:val="99"/>
+    <w:semiHidden/>
+    <w:unhideWhenUsed/>
+    <w:tblPr>
+      <w:tblInd w:w="0" w:type="dxa"/>
+      <w:tblCellMar>
+        <w:top w:w="0" w:type="dxa"/>
+        <w:left w:w="108" w:type="dxa"/>
+        <w:bottom w:w="0" w:type="dxa"/>
+        <w:right w:w="108" w:type="dxa"/>
+      </w:tblCellMar>
+    </w:tblPr>
+  </w:style>
+  <w:style w:type="numbering" w:default="1" w:styleId="NoList">
+    <w:name w:val="No List"/>
+    <w:uiPriority w:val="99"/>
+    <w:semiHidden/>
+    <w:unhideWhenUsed/>
+  </w:style>
+  <w:style w:type="paragraph" w:customStyle="1" w:styleId="55C4F8281EB046F5B1D145627757AFF3">
+    <w:name w:val="55C4F8281EB046F5B1D145627757AFF3"/>
+    <w:rsid w:val="00502264"/>
+  </w:style>
+  <w:style w:type="paragraph" w:customStyle="1" w:styleId="4B67EB8935A54F549192449649B6C64E">
+    <w:name w:val="4B67EB8935A54F549192449649B6C64E"/>
+    <w:rsid w:val="00502264"/>
+  </w:style>
+  <w:style w:type="paragraph" w:customStyle="1" w:styleId="F1FFA3E032B24CEAAB84BF0E97A4AE45">
+    <w:name w:val="F1FFA3E032B24CEAAB84BF0E97A4AE45"/>
+    <w:rsid w:val="00502264"/>
+  </w:style>
+</w:styles>
+</file>
+
+<file path=word/glossary/webSettings.xml><?xml version="1.0" encoding="utf-8"?>
+<w:webSettings xmlns:mc="http://schemas.openxmlformats.org/markup-compatibility/2006" xmlns:r="http://schemas.openxmlformats.org/officeDocument/2006/relationships" xmlns:w="http://schemas.openxmlformats.org/wordprocessingml/2006/main" xmlns:w14="http://schemas.microsoft.com/office/word/2010/wordml" xmlns:w15="http://schemas.microsoft.com/office/word/2012/wordml" mc:Ignorable="w14 w15">
+  <w:optimizeForBrowser/>
+  <w:allowPNG/>
+</w:webSettings>
 </file>
 
 <file path=word/theme/theme1.xml><?xml version="1.0" encoding="utf-8"?>
@@ -5884,7 +9145,7 @@
 </file>
 
 <file path=customXml/itemProps1.xml><?xml version="1.0" encoding="utf-8"?>
-<ds:datastoreItem xmlns:ds="http://schemas.openxmlformats.org/officeDocument/2006/customXml" ds:itemID="{E15B56E8-04FE-45FB-A6B9-0772FB2CE3EE}">
+<ds:datastoreItem xmlns:ds="http://schemas.openxmlformats.org/officeDocument/2006/customXml" ds:itemID="{9EA7C280-5DAE-4B0A-8316-9AB76B8F2263}">
   <ds:schemaRefs>
     <ds:schemaRef ds:uri="http://schemas.openxmlformats.org/officeDocument/2006/bibliography"/>
   </ds:schemaRefs>

</xml_diff>